<commit_message>
Update Banking Management System docx.docx
docs file ssd diagram and operation contracts
</commit_message>
<xml_diff>
--- a/Docs/Banking Management System docx.docx
+++ b/Docs/Banking Management System docx.docx
@@ -1,6 +1,6 @@
 
 <file path=word/document.xml><?xml version="1.0" encoding="utf-8"?>
-<w:document xmlns:wpc="http://schemas.microsoft.com/office/word/2010/wordprocessingCanvas" xmlns:mc="http://schemas.openxmlformats.org/markup-compatibility/2006" xmlns:o="urn:schemas-microsoft-com:office:office" xmlns:r="http://schemas.openxmlformats.org/officeDocument/2006/relationships" xmlns:m="http://schemas.openxmlformats.org/officeDocument/2006/math" xmlns:v="urn:schemas-microsoft-com:vml" xmlns:wp14="http://schemas.microsoft.com/office/word/2010/wordprocessingDrawing" xmlns:wp="http://schemas.openxmlformats.org/drawingml/2006/wordprocessingDrawing" xmlns:w10="urn:schemas-microsoft-com:office:word" xmlns:w="http://schemas.openxmlformats.org/wordprocessingml/2006/main" xmlns:w14="http://schemas.microsoft.com/office/word/2010/wordml" xmlns:w15="http://schemas.microsoft.com/office/word/2012/wordml" xmlns:wpg="http://schemas.microsoft.com/office/word/2010/wordprocessingGroup" xmlns:wpi="http://schemas.microsoft.com/office/word/2010/wordprocessingInk" xmlns:wne="http://schemas.microsoft.com/office/word/2006/wordml" xmlns:wps="http://schemas.microsoft.com/office/word/2010/wordprocessingShape" mc:Ignorable="w14 w15 wp14">
+<w:document xmlns:wpc="http://schemas.microsoft.com/office/word/2010/wordprocessingCanvas" xmlns:cx="http://schemas.microsoft.com/office/drawing/2014/chartex" xmlns:cx1="http://schemas.microsoft.com/office/drawing/2015/9/8/chartex" xmlns:mc="http://schemas.openxmlformats.org/markup-compatibility/2006" xmlns:o="urn:schemas-microsoft-com:office:office" xmlns:r="http://schemas.openxmlformats.org/officeDocument/2006/relationships" xmlns:m="http://schemas.openxmlformats.org/officeDocument/2006/math" xmlns:v="urn:schemas-microsoft-com:vml" xmlns:wp14="http://schemas.microsoft.com/office/word/2010/wordprocessingDrawing" xmlns:wp="http://schemas.openxmlformats.org/drawingml/2006/wordprocessingDrawing" xmlns:w10="urn:schemas-microsoft-com:office:word" xmlns:w="http://schemas.openxmlformats.org/wordprocessingml/2006/main" xmlns:w14="http://schemas.microsoft.com/office/word/2010/wordml" xmlns:w15="http://schemas.microsoft.com/office/word/2012/wordml" xmlns:w16se="http://schemas.microsoft.com/office/word/2015/wordml/symex" xmlns:wpg="http://schemas.microsoft.com/office/word/2010/wordprocessingGroup" xmlns:wpi="http://schemas.microsoft.com/office/word/2010/wordprocessingInk" xmlns:wne="http://schemas.microsoft.com/office/word/2006/wordml" xmlns:wps="http://schemas.microsoft.com/office/word/2010/wordprocessingShape" mc:Ignorable="w14 w15 w16se wp14">
   <w:body>
     <w:p>
       <w:pPr>
@@ -4812,15 +4812,7 @@
                 <w:rFonts w:ascii="Times New Roman" w:hAnsi="Times New Roman"/>
                 <w:noProof/>
               </w:rPr>
-              <w:t>Student Name: Ghulam Abbas (FA20-B</w:t>
-            </w:r>
-            <w:r>
-              <w:rPr>
-                <w:rStyle w:val="Hyperlink"/>
-                <w:rFonts w:ascii="Times New Roman" w:hAnsi="Times New Roman"/>
-                <w:noProof/>
-              </w:rPr>
-              <w:t>SE-053)</w:t>
+              <w:t>Student Name: Ghulam Abbas (FA20-BSE-053)</w:t>
             </w:r>
             <w:r>
               <w:rPr>
@@ -27301,23 +27293,14 @@
     </w:p>
     <w:p>
       <w:pPr>
-        <w:tabs>
-          <w:tab w:val="left" w:pos="1600"/>
-        </w:tabs>
-        <w:rPr>
-          <w:rFonts w:ascii="Times New Roman" w:hAnsi="Times New Roman" w:cs="Times New Roman"/>
-          <w:sz w:val="28"/>
-          <w:lang w:bidi="ar-SA"/>
-        </w:rPr>
-      </w:pPr>
-      <w:r>
-        <w:rPr>
-          <w:rFonts w:ascii="Times New Roman" w:hAnsi="Times New Roman" w:cs="Times New Roman"/>
-          <w:sz w:val="28"/>
-          <w:lang w:bidi="ar-SA"/>
-        </w:rPr>
+        <w:pStyle w:val="Heading1"/>
+      </w:pPr>
+      <w:r>
         <w:lastRenderedPageBreak/>
-        <w:t>CHAPTER 3; SYSTEM SEQUENCE DIAGRAM</w:t>
+        <w:t>CHAPTER 3:</w:t>
+      </w:r>
+      <w:r>
+        <w:t xml:space="preserve"> SYSTEM SEQUENCE DIAGRAM</w:t>
       </w:r>
     </w:p>
     <w:p>
@@ -28398,6 +28381,7 @@
       <w:r>
         <w:rPr>
           <w:rFonts w:ascii="Times New Roman" w:hAnsi="Times New Roman" w:cs="Times New Roman"/>
+          <w:noProof/>
           <w:color w:val="244061" w:themeColor="accent1" w:themeShade="80"/>
           <w:sz w:val="30"/>
           <w:lang w:bidi="ar-SA"/>
@@ -28563,19 +28547,21 @@
           <w:lang w:bidi="ar-SA"/>
         </w:rPr>
         <w:lastRenderedPageBreak/>
-        <w:t>Use case 2: Approve</w:t>
-      </w:r>
-      <w:bookmarkStart w:id="119" w:name="_GoBack"/>
-      <w:bookmarkEnd w:id="119"/>
-      <w:r>
+        <w:t>Use case 2: Approve Loan</w:t>
+      </w:r>
+    </w:p>
+    <w:p>
+      <w:pPr>
+        <w:tabs>
+          <w:tab w:val="left" w:pos="1600"/>
+        </w:tabs>
         <w:rPr>
           <w:rFonts w:ascii="Times New Roman" w:hAnsi="Times New Roman" w:cs="Times New Roman"/>
           <w:color w:val="244061" w:themeColor="accent1" w:themeShade="80"/>
           <w:sz w:val="30"/>
           <w:lang w:bidi="ar-SA"/>
         </w:rPr>
-        <w:t xml:space="preserve"> Loan</w:t>
-      </w:r>
+      </w:pPr>
     </w:p>
     <w:p>
       <w:pPr>
@@ -28589,22 +28575,10 @@
           <w:lang w:bidi="ar-SA"/>
         </w:rPr>
       </w:pPr>
-    </w:p>
-    <w:p>
-      <w:pPr>
-        <w:tabs>
-          <w:tab w:val="left" w:pos="1600"/>
-        </w:tabs>
-        <w:rPr>
-          <w:rFonts w:ascii="Times New Roman" w:hAnsi="Times New Roman" w:cs="Times New Roman"/>
-          <w:color w:val="244061" w:themeColor="accent1" w:themeShade="80"/>
-          <w:sz w:val="30"/>
-          <w:lang w:bidi="ar-SA"/>
-        </w:rPr>
-      </w:pPr>
-      <w:r>
-        <w:rPr>
-          <w:rFonts w:ascii="Times New Roman" w:hAnsi="Times New Roman" w:cs="Times New Roman"/>
+      <w:r>
+        <w:rPr>
+          <w:rFonts w:ascii="Times New Roman" w:hAnsi="Times New Roman" w:cs="Times New Roman"/>
+          <w:noProof/>
           <w:color w:val="244061" w:themeColor="accent1" w:themeShade="80"/>
           <w:sz w:val="30"/>
           <w:lang w:bidi="ar-SA"/>
@@ -29606,6 +29580,432 @@
     </w:p>
     <w:p>
       <w:pPr>
+        <w:pStyle w:val="Heading2"/>
+        <w:rPr>
+          <w:lang w:bidi="ar-SA"/>
+        </w:rPr>
+      </w:pPr>
+      <w:r>
+        <w:rPr>
+          <w:lang w:bidi="ar-SA"/>
+        </w:rPr>
+        <w:t xml:space="preserve">Operation Constraints </w:t>
+      </w:r>
+    </w:p>
+    <w:p>
+      <w:pPr>
+        <w:pStyle w:val="Heading2"/>
+        <w:rPr>
+          <w:lang w:bidi="ar-SA"/>
+        </w:rPr>
+      </w:pPr>
+      <w:r>
+        <w:rPr>
+          <w:lang w:bidi="ar-SA"/>
+        </w:rPr>
+        <w:t>Name: (FA20-BSE-136</w:t>
+      </w:r>
+      <w:r>
+        <w:rPr>
+          <w:lang w:bidi="ar-SA"/>
+        </w:rPr>
+        <w:t>)</w:t>
+      </w:r>
+    </w:p>
+    <w:p>
+      <w:pPr>
+        <w:pStyle w:val="Heading3"/>
+        <w:rPr>
+          <w:lang w:bidi="ar-SA"/>
+        </w:rPr>
+      </w:pPr>
+      <w:r>
+        <w:rPr>
+          <w:lang w:bidi="ar-SA"/>
+        </w:rPr>
+        <w:t xml:space="preserve">Use case 1: </w:t>
+      </w:r>
+      <w:r>
+        <w:rPr>
+          <w:lang w:bidi="ar-SA"/>
+        </w:rPr>
+        <w:t>(Deposit Money</w:t>
+      </w:r>
+      <w:r>
+        <w:rPr>
+          <w:lang w:bidi="ar-SA"/>
+        </w:rPr>
+        <w:t xml:space="preserve">) </w:t>
+      </w:r>
+    </w:p>
+    <w:tbl>
+      <w:tblPr>
+        <w:tblStyle w:val="TableGrid"/>
+        <w:tblW w:w="0" w:type="auto"/>
+        <w:tblLook w:val="04A0" w:firstRow="1" w:lastRow="0" w:firstColumn="1" w:lastColumn="0" w:noHBand="0" w:noVBand="1"/>
+      </w:tblPr>
+      <w:tblGrid>
+        <w:gridCol w:w="1975"/>
+        <w:gridCol w:w="7375"/>
+      </w:tblGrid>
+      <w:tr>
+        <w:tc>
+          <w:tcPr>
+            <w:tcW w:w="9350" w:type="dxa"/>
+            <w:gridSpan w:val="2"/>
+          </w:tcPr>
+          <w:p>
+            <w:r>
+              <w:t>Contracts CO1: Request For Deposit</w:t>
+            </w:r>
+          </w:p>
+        </w:tc>
+      </w:tr>
+      <w:tr>
+        <w:tc>
+          <w:tcPr>
+            <w:tcW w:w="1975" w:type="dxa"/>
+          </w:tcPr>
+          <w:p>
+            <w:r>
+              <w:lastRenderedPageBreak/>
+              <w:t>Operation:</w:t>
+            </w:r>
+          </w:p>
+        </w:tc>
+        <w:tc>
+          <w:tcPr>
+            <w:tcW w:w="7375" w:type="dxa"/>
+          </w:tcPr>
+          <w:p>
+            <w:r>
+              <w:t>Request For Deposit.</w:t>
+            </w:r>
+          </w:p>
+        </w:tc>
+      </w:tr>
+      <w:tr>
+        <w:tc>
+          <w:tcPr>
+            <w:tcW w:w="1975" w:type="dxa"/>
+          </w:tcPr>
+          <w:p>
+            <w:r>
+              <w:t>Cross References:</w:t>
+            </w:r>
+          </w:p>
+        </w:tc>
+        <w:tc>
+          <w:tcPr>
+            <w:tcW w:w="7375" w:type="dxa"/>
+          </w:tcPr>
+          <w:p>
+            <w:r>
+              <w:t>Use Case :Deposit Money</w:t>
+            </w:r>
+          </w:p>
+        </w:tc>
+      </w:tr>
+      <w:tr>
+        <w:tc>
+          <w:tcPr>
+            <w:tcW w:w="1975" w:type="dxa"/>
+          </w:tcPr>
+          <w:p>
+            <w:r>
+              <w:t>Pre-Conditions:</w:t>
+            </w:r>
+          </w:p>
+        </w:tc>
+        <w:tc>
+          <w:tcPr>
+            <w:tcW w:w="7375" w:type="dxa"/>
+          </w:tcPr>
+          <w:p>
+            <w:pPr>
+              <w:pStyle w:val="ListParagraph"/>
+              <w:numPr>
+                <w:ilvl w:val="0"/>
+                <w:numId w:val="75"/>
+              </w:numPr>
+              <w:spacing w:after="0" w:line="240" w:lineRule="auto"/>
+            </w:pPr>
+            <w:r>
+              <w:t>The Customer must have an Account in Bank</w:t>
+            </w:r>
+          </w:p>
+          <w:p>
+            <w:pPr>
+              <w:pStyle w:val="ListParagraph"/>
+              <w:numPr>
+                <w:ilvl w:val="0"/>
+                <w:numId w:val="75"/>
+              </w:numPr>
+              <w:spacing w:after="0" w:line="240" w:lineRule="auto"/>
+            </w:pPr>
+            <w:r>
+              <w:t>The transaction is process underway</w:t>
+            </w:r>
+          </w:p>
+          <w:p>
+            <w:pPr>
+              <w:pStyle w:val="ListParagraph"/>
+              <w:numPr>
+                <w:ilvl w:val="0"/>
+                <w:numId w:val="75"/>
+              </w:numPr>
+              <w:spacing w:after="0" w:line="240" w:lineRule="auto"/>
+            </w:pPr>
+            <w:r>
+              <w:t>The Customer must have a Sufficient Amount in his/her Account</w:t>
+            </w:r>
+          </w:p>
+        </w:tc>
+      </w:tr>
+      <w:tr>
+        <w:tc>
+          <w:tcPr>
+            <w:tcW w:w="1975" w:type="dxa"/>
+          </w:tcPr>
+          <w:p>
+            <w:r>
+              <w:t>Post-Conditions:</w:t>
+            </w:r>
+          </w:p>
+        </w:tc>
+        <w:tc>
+          <w:tcPr>
+            <w:tcW w:w="7375" w:type="dxa"/>
+          </w:tcPr>
+          <w:p>
+            <w:pPr>
+              <w:pStyle w:val="ListParagraph"/>
+              <w:numPr>
+                <w:ilvl w:val="0"/>
+                <w:numId w:val="76"/>
+              </w:numPr>
+              <w:spacing w:after="0" w:line="240" w:lineRule="auto"/>
+            </w:pPr>
+            <w:r>
+              <w:t>A  Payment Transection (WD) instances was created (instances created)</w:t>
+            </w:r>
+          </w:p>
+          <w:p>
+            <w:pPr>
+              <w:pStyle w:val="ListParagraph"/>
+              <w:numPr>
+                <w:ilvl w:val="0"/>
+                <w:numId w:val="76"/>
+              </w:numPr>
+              <w:spacing w:after="0" w:line="240" w:lineRule="auto"/>
+            </w:pPr>
+            <w:r>
+              <w:t>WD was associated with the transection (Associated formed)</w:t>
+            </w:r>
+          </w:p>
+          <w:p>
+            <w:pPr>
+              <w:pStyle w:val="ListParagraph"/>
+              <w:numPr>
+                <w:ilvl w:val="0"/>
+                <w:numId w:val="76"/>
+              </w:numPr>
+              <w:spacing w:after="0" w:line="240" w:lineRule="auto"/>
+            </w:pPr>
+            <w:r>
+              <w:t xml:space="preserve">WD Amount become Amount (attribute modification) </w:t>
+            </w:r>
+          </w:p>
+        </w:tc>
+      </w:tr>
+    </w:tbl>
+    <w:p/>
+    <w:p/>
+    <w:p/>
+    <w:p/>
+    <w:p/>
+    <w:tbl>
+      <w:tblPr>
+        <w:tblStyle w:val="TableGrid"/>
+        <w:tblW w:w="0" w:type="auto"/>
+        <w:tblLook w:val="04A0" w:firstRow="1" w:lastRow="0" w:firstColumn="1" w:lastColumn="0" w:noHBand="0" w:noVBand="1"/>
+      </w:tblPr>
+      <w:tblGrid>
+        <w:gridCol w:w="1975"/>
+        <w:gridCol w:w="7375"/>
+      </w:tblGrid>
+      <w:tr>
+        <w:tc>
+          <w:tcPr>
+            <w:tcW w:w="9350" w:type="dxa"/>
+            <w:gridSpan w:val="2"/>
+          </w:tcPr>
+          <w:p>
+            <w:r>
+              <w:t>Contracts CO2: Deposit</w:t>
+            </w:r>
+            <w:r>
+              <w:t xml:space="preserve"> Money(Amount)</w:t>
+            </w:r>
+          </w:p>
+        </w:tc>
+      </w:tr>
+      <w:tr>
+        <w:tc>
+          <w:tcPr>
+            <w:tcW w:w="1975" w:type="dxa"/>
+          </w:tcPr>
+          <w:p>
+            <w:r>
+              <w:t>Operation:</w:t>
+            </w:r>
+          </w:p>
+        </w:tc>
+        <w:tc>
+          <w:tcPr>
+            <w:tcW w:w="7375" w:type="dxa"/>
+          </w:tcPr>
+          <w:p>
+            <w:r>
+              <w:t>Deposit</w:t>
+            </w:r>
+            <w:r>
+              <w:t xml:space="preserve"> Money(Amount</w:t>
+            </w:r>
+            <w:r>
+              <w:t>: Integers</w:t>
+            </w:r>
+            <w:r>
+              <w:t>)</w:t>
+            </w:r>
+          </w:p>
+          <w:p/>
+        </w:tc>
+      </w:tr>
+      <w:tr>
+        <w:tc>
+          <w:tcPr>
+            <w:tcW w:w="1975" w:type="dxa"/>
+          </w:tcPr>
+          <w:p>
+            <w:r>
+              <w:t>Cross References:</w:t>
+            </w:r>
+          </w:p>
+        </w:tc>
+        <w:tc>
+          <w:tcPr>
+            <w:tcW w:w="7375" w:type="dxa"/>
+          </w:tcPr>
+          <w:p>
+            <w:r>
+              <w:t>Use Case :Deposit Money</w:t>
+            </w:r>
+          </w:p>
+        </w:tc>
+      </w:tr>
+      <w:tr>
+        <w:tc>
+          <w:tcPr>
+            <w:tcW w:w="1975" w:type="dxa"/>
+          </w:tcPr>
+          <w:p>
+            <w:r>
+              <w:t>Pre-Conditions:</w:t>
+            </w:r>
+          </w:p>
+        </w:tc>
+        <w:tc>
+          <w:tcPr>
+            <w:tcW w:w="7375" w:type="dxa"/>
+          </w:tcPr>
+          <w:p>
+            <w:pPr>
+              <w:pStyle w:val="ListParagraph"/>
+              <w:numPr>
+                <w:ilvl w:val="0"/>
+                <w:numId w:val="76"/>
+              </w:numPr>
+              <w:spacing w:after="0" w:line="240" w:lineRule="auto"/>
+            </w:pPr>
+            <w:r>
+              <w:t>The Customer select  the Amount to be Deposit</w:t>
+            </w:r>
+          </w:p>
+        </w:tc>
+      </w:tr>
+      <w:tr>
+        <w:tc>
+          <w:tcPr>
+            <w:tcW w:w="1975" w:type="dxa"/>
+          </w:tcPr>
+          <w:p>
+            <w:r>
+              <w:t>Post-Conditions:</w:t>
+            </w:r>
+          </w:p>
+        </w:tc>
+        <w:tc>
+          <w:tcPr>
+            <w:tcW w:w="7375" w:type="dxa"/>
+          </w:tcPr>
+          <w:p>
+            <w:pPr>
+              <w:pStyle w:val="ListParagraph"/>
+              <w:numPr>
+                <w:ilvl w:val="0"/>
+                <w:numId w:val="76"/>
+              </w:numPr>
+              <w:spacing w:after="0" w:line="240" w:lineRule="auto"/>
+            </w:pPr>
+            <w:r>
+              <w:t>A Deposit Money (DM1) instance was created (instance creation).</w:t>
+            </w:r>
+          </w:p>
+          <w:p>
+            <w:pPr>
+              <w:pStyle w:val="ListParagraph"/>
+              <w:numPr>
+                <w:ilvl w:val="0"/>
+                <w:numId w:val="76"/>
+              </w:numPr>
+              <w:spacing w:after="0" w:line="240" w:lineRule="auto"/>
+            </w:pPr>
+            <w:r>
+              <w:t>DM1 was associated with the current Transection (association formed)</w:t>
+            </w:r>
+          </w:p>
+          <w:p>
+            <w:pPr>
+              <w:pStyle w:val="ListParagraph"/>
+              <w:numPr>
+                <w:ilvl w:val="0"/>
+                <w:numId w:val="76"/>
+              </w:numPr>
+              <w:spacing w:after="0" w:line="240" w:lineRule="auto"/>
+            </w:pPr>
+            <w:r>
+              <w:t>DM1 amount become amount (attribute modification)</w:t>
+            </w:r>
+          </w:p>
+          <w:p>
+            <w:pPr>
+              <w:pStyle w:val="ListParagraph"/>
+              <w:numPr>
+                <w:ilvl w:val="0"/>
+                <w:numId w:val="76"/>
+              </w:numPr>
+              <w:spacing w:after="0" w:line="240" w:lineRule="auto"/>
+            </w:pPr>
+            <w:r>
+              <w:t>DM1 was associated with Amount Description, based on Amount: Integers (association formed).</w:t>
+            </w:r>
+          </w:p>
+        </w:tc>
+      </w:tr>
+    </w:tbl>
+    <w:p>
+      <w:pPr>
         <w:tabs>
           <w:tab w:val="left" w:pos="1600"/>
         </w:tabs>
@@ -29616,13 +30016,1484 @@
           <w:lang w:bidi="ar-SA"/>
         </w:rPr>
       </w:pPr>
-      <w:r>
+    </w:p>
+    <w:p>
+      <w:pPr>
+        <w:pStyle w:val="Heading3"/>
+        <w:rPr>
+          <w:lang w:bidi="ar-SA"/>
+        </w:rPr>
+      </w:pPr>
+      <w:r>
+        <w:rPr>
+          <w:lang w:bidi="ar-SA"/>
+        </w:rPr>
+        <w:t>Use case 2</w:t>
+      </w:r>
+      <w:r>
+        <w:rPr>
+          <w:lang w:bidi="ar-SA"/>
+        </w:rPr>
+        <w:t xml:space="preserve">: </w:t>
+      </w:r>
+      <w:r>
+        <w:rPr>
+          <w:lang w:bidi="ar-SA"/>
+        </w:rPr>
+        <w:t>(Deposit Slip</w:t>
+      </w:r>
+      <w:r>
+        <w:rPr>
+          <w:lang w:bidi="ar-SA"/>
+        </w:rPr>
+        <w:t xml:space="preserve">) </w:t>
+      </w:r>
+    </w:p>
+    <w:tbl>
+      <w:tblPr>
+        <w:tblStyle w:val="TableGrid"/>
+        <w:tblW w:w="0" w:type="auto"/>
+        <w:tblLook w:val="04A0" w:firstRow="1" w:lastRow="0" w:firstColumn="1" w:lastColumn="0" w:noHBand="0" w:noVBand="1"/>
+      </w:tblPr>
+      <w:tblGrid>
+        <w:gridCol w:w="1975"/>
+        <w:gridCol w:w="7375"/>
+      </w:tblGrid>
+      <w:tr>
+        <w:tc>
+          <w:tcPr>
+            <w:tcW w:w="9350" w:type="dxa"/>
+            <w:gridSpan w:val="2"/>
+          </w:tcPr>
+          <w:p>
+            <w:r>
+              <w:t>Contracts CO1: Request For Deposit</w:t>
+            </w:r>
+          </w:p>
+        </w:tc>
+      </w:tr>
+      <w:tr>
+        <w:tc>
+          <w:tcPr>
+            <w:tcW w:w="1975" w:type="dxa"/>
+          </w:tcPr>
+          <w:p>
+            <w:r>
+              <w:t>Operation:</w:t>
+            </w:r>
+          </w:p>
+        </w:tc>
+        <w:tc>
+          <w:tcPr>
+            <w:tcW w:w="7375" w:type="dxa"/>
+          </w:tcPr>
+          <w:p>
+            <w:r>
+              <w:t>Request For Deposit.</w:t>
+            </w:r>
+          </w:p>
+        </w:tc>
+      </w:tr>
+      <w:tr>
+        <w:tc>
+          <w:tcPr>
+            <w:tcW w:w="1975" w:type="dxa"/>
+          </w:tcPr>
+          <w:p>
+            <w:r>
+              <w:t>Cross References:</w:t>
+            </w:r>
+          </w:p>
+        </w:tc>
+        <w:tc>
+          <w:tcPr>
+            <w:tcW w:w="7375" w:type="dxa"/>
+          </w:tcPr>
+          <w:p>
+            <w:r>
+              <w:t>Use Case :Deposit Slip</w:t>
+            </w:r>
+          </w:p>
+        </w:tc>
+      </w:tr>
+      <w:tr>
+        <w:tc>
+          <w:tcPr>
+            <w:tcW w:w="1975" w:type="dxa"/>
+          </w:tcPr>
+          <w:p>
+            <w:r>
+              <w:t>Pre-Conditions:</w:t>
+            </w:r>
+          </w:p>
+        </w:tc>
+        <w:tc>
+          <w:tcPr>
+            <w:tcW w:w="7375" w:type="dxa"/>
+          </w:tcPr>
+          <w:p>
+            <w:pPr>
+              <w:pStyle w:val="ListParagraph"/>
+              <w:numPr>
+                <w:ilvl w:val="0"/>
+                <w:numId w:val="75"/>
+              </w:numPr>
+              <w:spacing w:after="0" w:line="240" w:lineRule="auto"/>
+            </w:pPr>
+            <w:r>
+              <w:t>The Customer must have an Account in Bank</w:t>
+            </w:r>
+          </w:p>
+          <w:p>
+            <w:pPr>
+              <w:pStyle w:val="ListParagraph"/>
+              <w:numPr>
+                <w:ilvl w:val="0"/>
+                <w:numId w:val="75"/>
+              </w:numPr>
+              <w:spacing w:after="0" w:line="240" w:lineRule="auto"/>
+            </w:pPr>
+            <w:r>
+              <w:t>The transaction is process underway</w:t>
+            </w:r>
+          </w:p>
+          <w:p>
+            <w:pPr>
+              <w:pStyle w:val="ListParagraph"/>
+              <w:numPr>
+                <w:ilvl w:val="0"/>
+                <w:numId w:val="75"/>
+              </w:numPr>
+              <w:spacing w:after="0" w:line="240" w:lineRule="auto"/>
+            </w:pPr>
+            <w:r>
+              <w:t>The Customer must have a Sufficient Amount in his/her Account</w:t>
+            </w:r>
+          </w:p>
+        </w:tc>
+      </w:tr>
+      <w:tr>
+        <w:tc>
+          <w:tcPr>
+            <w:tcW w:w="1975" w:type="dxa"/>
+          </w:tcPr>
+          <w:p>
+            <w:r>
+              <w:lastRenderedPageBreak/>
+              <w:t>Post-Conditions:</w:t>
+            </w:r>
+          </w:p>
+        </w:tc>
+        <w:tc>
+          <w:tcPr>
+            <w:tcW w:w="7375" w:type="dxa"/>
+          </w:tcPr>
+          <w:p>
+            <w:pPr>
+              <w:pStyle w:val="ListParagraph"/>
+              <w:numPr>
+                <w:ilvl w:val="0"/>
+                <w:numId w:val="76"/>
+              </w:numPr>
+              <w:spacing w:after="0" w:line="240" w:lineRule="auto"/>
+            </w:pPr>
+            <w:r>
+              <w:t>A  Payment Transection (DM) instances was created (instances created)</w:t>
+            </w:r>
+          </w:p>
+          <w:p>
+            <w:pPr>
+              <w:pStyle w:val="ListParagraph"/>
+              <w:numPr>
+                <w:ilvl w:val="0"/>
+                <w:numId w:val="76"/>
+              </w:numPr>
+              <w:spacing w:after="0" w:line="240" w:lineRule="auto"/>
+            </w:pPr>
+            <w:r>
+              <w:t>DM was associated with the transection (Associated formed)</w:t>
+            </w:r>
+          </w:p>
+          <w:p>
+            <w:pPr>
+              <w:pStyle w:val="ListParagraph"/>
+              <w:numPr>
+                <w:ilvl w:val="0"/>
+                <w:numId w:val="76"/>
+              </w:numPr>
+              <w:spacing w:after="0" w:line="240" w:lineRule="auto"/>
+            </w:pPr>
+            <w:r>
+              <w:t xml:space="preserve">DM Amount become Amount (attribute modification) </w:t>
+            </w:r>
+          </w:p>
+        </w:tc>
+      </w:tr>
+    </w:tbl>
+    <w:p/>
+    <w:p/>
+    <w:tbl>
+      <w:tblPr>
+        <w:tblStyle w:val="TableGrid"/>
+        <w:tblW w:w="0" w:type="auto"/>
+        <w:tblLook w:val="04A0" w:firstRow="1" w:lastRow="0" w:firstColumn="1" w:lastColumn="0" w:noHBand="0" w:noVBand="1"/>
+      </w:tblPr>
+      <w:tblGrid>
+        <w:gridCol w:w="1975"/>
+        <w:gridCol w:w="7375"/>
+      </w:tblGrid>
+      <w:tr>
+        <w:tc>
+          <w:tcPr>
+            <w:tcW w:w="9350" w:type="dxa"/>
+            <w:gridSpan w:val="2"/>
+          </w:tcPr>
+          <w:p>
+            <w:r>
+              <w:t>Contracts CO2: Slip</w:t>
+            </w:r>
+            <w:r>
+              <w:t xml:space="preserve"> Money(Amount)</w:t>
+            </w:r>
+          </w:p>
+        </w:tc>
+      </w:tr>
+      <w:tr>
+        <w:tc>
+          <w:tcPr>
+            <w:tcW w:w="1975" w:type="dxa"/>
+          </w:tcPr>
+          <w:p>
+            <w:r>
+              <w:t>Operation:</w:t>
+            </w:r>
+          </w:p>
+        </w:tc>
+        <w:tc>
+          <w:tcPr>
+            <w:tcW w:w="7375" w:type="dxa"/>
+          </w:tcPr>
+          <w:p>
+            <w:r>
+              <w:t>Deposit</w:t>
+            </w:r>
+            <w:r>
+              <w:t xml:space="preserve"> </w:t>
+            </w:r>
+            <w:r>
+              <w:t>Slip</w:t>
+            </w:r>
+            <w:r>
+              <w:t>(Amount</w:t>
+            </w:r>
+            <w:r>
+              <w:t>: Integers</w:t>
+            </w:r>
+            <w:r>
+              <w:t>)</w:t>
+            </w:r>
+          </w:p>
+          <w:p/>
+        </w:tc>
+      </w:tr>
+      <w:tr>
+        <w:tc>
+          <w:tcPr>
+            <w:tcW w:w="1975" w:type="dxa"/>
+          </w:tcPr>
+          <w:p>
+            <w:r>
+              <w:t>Cross References:</w:t>
+            </w:r>
+          </w:p>
+        </w:tc>
+        <w:tc>
+          <w:tcPr>
+            <w:tcW w:w="7375" w:type="dxa"/>
+          </w:tcPr>
+          <w:p>
+            <w:r>
+              <w:t>Use Case :Deposit Slip</w:t>
+            </w:r>
+          </w:p>
+        </w:tc>
+      </w:tr>
+      <w:tr>
+        <w:tc>
+          <w:tcPr>
+            <w:tcW w:w="1975" w:type="dxa"/>
+          </w:tcPr>
+          <w:p>
+            <w:r>
+              <w:t>Pre-Conditions:</w:t>
+            </w:r>
+          </w:p>
+        </w:tc>
+        <w:tc>
+          <w:tcPr>
+            <w:tcW w:w="7375" w:type="dxa"/>
+          </w:tcPr>
+          <w:p>
+            <w:pPr>
+              <w:pStyle w:val="ListParagraph"/>
+              <w:numPr>
+                <w:ilvl w:val="0"/>
+                <w:numId w:val="76"/>
+              </w:numPr>
+              <w:spacing w:after="0" w:line="240" w:lineRule="auto"/>
+            </w:pPr>
+            <w:r>
+              <w:t>The Customer select  the Amount to be Deposit</w:t>
+            </w:r>
+          </w:p>
+        </w:tc>
+      </w:tr>
+      <w:tr>
+        <w:tc>
+          <w:tcPr>
+            <w:tcW w:w="1975" w:type="dxa"/>
+          </w:tcPr>
+          <w:p>
+            <w:r>
+              <w:t>Post-Conditions:</w:t>
+            </w:r>
+          </w:p>
+        </w:tc>
+        <w:tc>
+          <w:tcPr>
+            <w:tcW w:w="7375" w:type="dxa"/>
+          </w:tcPr>
+          <w:p>
+            <w:pPr>
+              <w:pStyle w:val="ListParagraph"/>
+              <w:numPr>
+                <w:ilvl w:val="0"/>
+                <w:numId w:val="76"/>
+              </w:numPr>
+              <w:spacing w:after="0" w:line="240" w:lineRule="auto"/>
+            </w:pPr>
+            <w:r>
+              <w:t>A Deposit Money (DM2) instance was created (instance creation).</w:t>
+            </w:r>
+          </w:p>
+          <w:p>
+            <w:pPr>
+              <w:pStyle w:val="ListParagraph"/>
+              <w:numPr>
+                <w:ilvl w:val="0"/>
+                <w:numId w:val="76"/>
+              </w:numPr>
+              <w:spacing w:after="0" w:line="240" w:lineRule="auto"/>
+            </w:pPr>
+            <w:r>
+              <w:t>DM2 was associated with the current Transection (association formed)</w:t>
+            </w:r>
+          </w:p>
+          <w:p>
+            <w:pPr>
+              <w:pStyle w:val="ListParagraph"/>
+              <w:numPr>
+                <w:ilvl w:val="0"/>
+                <w:numId w:val="76"/>
+              </w:numPr>
+              <w:spacing w:after="0" w:line="240" w:lineRule="auto"/>
+            </w:pPr>
+            <w:r>
+              <w:t>DM2 amount become amount (attribute modification)</w:t>
+            </w:r>
+          </w:p>
+          <w:p>
+            <w:pPr>
+              <w:pStyle w:val="ListParagraph"/>
+              <w:numPr>
+                <w:ilvl w:val="0"/>
+                <w:numId w:val="76"/>
+              </w:numPr>
+              <w:spacing w:after="0" w:line="240" w:lineRule="auto"/>
+            </w:pPr>
+            <w:r>
+              <w:t>DM2 was associated with Amount Description, based on Amount: Integers (association formed).</w:t>
+            </w:r>
+          </w:p>
+        </w:tc>
+      </w:tr>
+    </w:tbl>
+    <w:p/>
+    <w:p>
+      <w:pPr>
+        <w:pStyle w:val="Heading3"/>
+        <w:rPr>
+          <w:lang w:bidi="ar-SA"/>
+        </w:rPr>
+      </w:pPr>
+      <w:r>
+        <w:rPr>
+          <w:lang w:bidi="ar-SA"/>
+        </w:rPr>
+        <w:t>Use case 3</w:t>
+      </w:r>
+      <w:r>
+        <w:rPr>
+          <w:lang w:bidi="ar-SA"/>
+        </w:rPr>
+        <w:t xml:space="preserve">: </w:t>
+      </w:r>
+      <w:r>
+        <w:rPr>
+          <w:lang w:bidi="ar-SA"/>
+        </w:rPr>
+        <w:t>(Deposit Cheque</w:t>
+      </w:r>
+      <w:r>
+        <w:rPr>
+          <w:lang w:bidi="ar-SA"/>
+        </w:rPr>
+        <w:t>)</w:t>
+      </w:r>
+    </w:p>
+    <w:tbl>
+      <w:tblPr>
+        <w:tblStyle w:val="TableGrid"/>
+        <w:tblW w:w="0" w:type="auto"/>
+        <w:tblLook w:val="04A0" w:firstRow="1" w:lastRow="0" w:firstColumn="1" w:lastColumn="0" w:noHBand="0" w:noVBand="1"/>
+      </w:tblPr>
+      <w:tblGrid>
+        <w:gridCol w:w="1975"/>
+        <w:gridCol w:w="7375"/>
+      </w:tblGrid>
+      <w:tr>
+        <w:tc>
+          <w:tcPr>
+            <w:tcW w:w="9350" w:type="dxa"/>
+            <w:gridSpan w:val="2"/>
+          </w:tcPr>
+          <w:p>
+            <w:r>
+              <w:t>Contracts CO1: Request For Deposit</w:t>
+            </w:r>
+          </w:p>
+        </w:tc>
+      </w:tr>
+      <w:tr>
+        <w:tc>
+          <w:tcPr>
+            <w:tcW w:w="1975" w:type="dxa"/>
+          </w:tcPr>
+          <w:p>
+            <w:r>
+              <w:t>Operation:</w:t>
+            </w:r>
+          </w:p>
+        </w:tc>
+        <w:tc>
+          <w:tcPr>
+            <w:tcW w:w="7375" w:type="dxa"/>
+          </w:tcPr>
+          <w:p>
+            <w:r>
+              <w:t>Request For Deposit.</w:t>
+            </w:r>
+          </w:p>
+        </w:tc>
+      </w:tr>
+      <w:tr>
+        <w:tc>
+          <w:tcPr>
+            <w:tcW w:w="1975" w:type="dxa"/>
+          </w:tcPr>
+          <w:p>
+            <w:r>
+              <w:t>Cross References:</w:t>
+            </w:r>
+          </w:p>
+        </w:tc>
+        <w:tc>
+          <w:tcPr>
+            <w:tcW w:w="7375" w:type="dxa"/>
+          </w:tcPr>
+          <w:p>
+            <w:r>
+              <w:t>Use Case :Deposit Cheque</w:t>
+            </w:r>
+          </w:p>
+        </w:tc>
+      </w:tr>
+      <w:tr>
+        <w:tc>
+          <w:tcPr>
+            <w:tcW w:w="1975" w:type="dxa"/>
+          </w:tcPr>
+          <w:p>
+            <w:r>
+              <w:t>Pre-Conditions:</w:t>
+            </w:r>
+          </w:p>
+        </w:tc>
+        <w:tc>
+          <w:tcPr>
+            <w:tcW w:w="7375" w:type="dxa"/>
+          </w:tcPr>
+          <w:p>
+            <w:pPr>
+              <w:pStyle w:val="ListParagraph"/>
+              <w:numPr>
+                <w:ilvl w:val="0"/>
+                <w:numId w:val="75"/>
+              </w:numPr>
+              <w:spacing w:after="0" w:line="240" w:lineRule="auto"/>
+            </w:pPr>
+            <w:r>
+              <w:t>The Customer must have an Account in Bank</w:t>
+            </w:r>
+          </w:p>
+          <w:p>
+            <w:pPr>
+              <w:pStyle w:val="ListParagraph"/>
+              <w:numPr>
+                <w:ilvl w:val="0"/>
+                <w:numId w:val="75"/>
+              </w:numPr>
+              <w:spacing w:after="0" w:line="240" w:lineRule="auto"/>
+            </w:pPr>
+            <w:r>
+              <w:t>The transaction is process underway</w:t>
+            </w:r>
+          </w:p>
+          <w:p>
+            <w:pPr>
+              <w:pStyle w:val="ListParagraph"/>
+              <w:numPr>
+                <w:ilvl w:val="0"/>
+                <w:numId w:val="75"/>
+              </w:numPr>
+              <w:spacing w:after="0" w:line="240" w:lineRule="auto"/>
+            </w:pPr>
+            <w:r>
+              <w:t>The Customer must have a Sufficient Amount in his/her Account</w:t>
+            </w:r>
+          </w:p>
+        </w:tc>
+      </w:tr>
+      <w:tr>
+        <w:tc>
+          <w:tcPr>
+            <w:tcW w:w="1975" w:type="dxa"/>
+          </w:tcPr>
+          <w:p>
+            <w:r>
+              <w:t>Post-Conditions:</w:t>
+            </w:r>
+          </w:p>
+        </w:tc>
+        <w:tc>
+          <w:tcPr>
+            <w:tcW w:w="7375" w:type="dxa"/>
+          </w:tcPr>
+          <w:p>
+            <w:pPr>
+              <w:pStyle w:val="ListParagraph"/>
+              <w:numPr>
+                <w:ilvl w:val="0"/>
+                <w:numId w:val="76"/>
+              </w:numPr>
+              <w:spacing w:after="0" w:line="240" w:lineRule="auto"/>
+            </w:pPr>
+            <w:r>
+              <w:t>A  Payment Transection (DM) instances was created (instances created)</w:t>
+            </w:r>
+          </w:p>
+          <w:p>
+            <w:pPr>
+              <w:pStyle w:val="ListParagraph"/>
+              <w:numPr>
+                <w:ilvl w:val="0"/>
+                <w:numId w:val="76"/>
+              </w:numPr>
+              <w:spacing w:after="0" w:line="240" w:lineRule="auto"/>
+            </w:pPr>
+            <w:r>
+              <w:t>DM was associated with the transection (Associated formed)</w:t>
+            </w:r>
+          </w:p>
+          <w:p>
+            <w:pPr>
+              <w:pStyle w:val="ListParagraph"/>
+              <w:numPr>
+                <w:ilvl w:val="0"/>
+                <w:numId w:val="76"/>
+              </w:numPr>
+              <w:spacing w:after="0" w:line="240" w:lineRule="auto"/>
+            </w:pPr>
+            <w:r>
+              <w:t xml:space="preserve">DM Amount become Amount (attribute modification) </w:t>
+            </w:r>
+          </w:p>
+        </w:tc>
+      </w:tr>
+    </w:tbl>
+    <w:p/>
+    <w:p/>
+    <w:tbl>
+      <w:tblPr>
+        <w:tblStyle w:val="TableGrid"/>
+        <w:tblW w:w="0" w:type="auto"/>
+        <w:tblLook w:val="04A0" w:firstRow="1" w:lastRow="0" w:firstColumn="1" w:lastColumn="0" w:noHBand="0" w:noVBand="1"/>
+      </w:tblPr>
+      <w:tblGrid>
+        <w:gridCol w:w="1975"/>
+        <w:gridCol w:w="7375"/>
+      </w:tblGrid>
+      <w:tr>
+        <w:tc>
+          <w:tcPr>
+            <w:tcW w:w="9350" w:type="dxa"/>
+            <w:gridSpan w:val="2"/>
+          </w:tcPr>
+          <w:p>
+            <w:r>
+              <w:t>Contracts CO2: Deposit Cheque</w:t>
+            </w:r>
+            <w:r>
+              <w:t>(Amount)</w:t>
+            </w:r>
+          </w:p>
+        </w:tc>
+      </w:tr>
+      <w:tr>
+        <w:tc>
+          <w:tcPr>
+            <w:tcW w:w="1975" w:type="dxa"/>
+          </w:tcPr>
+          <w:p>
+            <w:r>
+              <w:t>Operation:</w:t>
+            </w:r>
+          </w:p>
+        </w:tc>
+        <w:tc>
+          <w:tcPr>
+            <w:tcW w:w="7375" w:type="dxa"/>
+          </w:tcPr>
+          <w:p>
+            <w:r>
+              <w:t>Deposit</w:t>
+            </w:r>
+            <w:r>
+              <w:t xml:space="preserve"> </w:t>
+            </w:r>
+            <w:r>
+              <w:t>Cheque</w:t>
+            </w:r>
+            <w:r>
+              <w:t xml:space="preserve"> (Amount</w:t>
+            </w:r>
+            <w:r>
+              <w:t>: Integers</w:t>
+            </w:r>
+            <w:r>
+              <w:t>)</w:t>
+            </w:r>
+          </w:p>
+          <w:p/>
+        </w:tc>
+      </w:tr>
+      <w:tr>
+        <w:tc>
+          <w:tcPr>
+            <w:tcW w:w="1975" w:type="dxa"/>
+          </w:tcPr>
+          <w:p>
+            <w:r>
+              <w:lastRenderedPageBreak/>
+              <w:t>Cross References:</w:t>
+            </w:r>
+          </w:p>
+        </w:tc>
+        <w:tc>
+          <w:tcPr>
+            <w:tcW w:w="7375" w:type="dxa"/>
+          </w:tcPr>
+          <w:p>
+            <w:r>
+              <w:t>Use Case :Deposit Cheque</w:t>
+            </w:r>
+          </w:p>
+        </w:tc>
+      </w:tr>
+      <w:tr>
+        <w:tc>
+          <w:tcPr>
+            <w:tcW w:w="1975" w:type="dxa"/>
+          </w:tcPr>
+          <w:p>
+            <w:r>
+              <w:t>Pre-Conditions:</w:t>
+            </w:r>
+          </w:p>
+        </w:tc>
+        <w:tc>
+          <w:tcPr>
+            <w:tcW w:w="7375" w:type="dxa"/>
+          </w:tcPr>
+          <w:p>
+            <w:pPr>
+              <w:pStyle w:val="ListParagraph"/>
+              <w:numPr>
+                <w:ilvl w:val="0"/>
+                <w:numId w:val="76"/>
+              </w:numPr>
+              <w:spacing w:after="0" w:line="240" w:lineRule="auto"/>
+            </w:pPr>
+            <w:r>
+              <w:t>The Customer select  the Amount to be Deposit</w:t>
+            </w:r>
+          </w:p>
+        </w:tc>
+      </w:tr>
+      <w:tr>
+        <w:tc>
+          <w:tcPr>
+            <w:tcW w:w="1975" w:type="dxa"/>
+          </w:tcPr>
+          <w:p>
+            <w:r>
+              <w:t>Post-Conditions:</w:t>
+            </w:r>
+          </w:p>
+        </w:tc>
+        <w:tc>
+          <w:tcPr>
+            <w:tcW w:w="7375" w:type="dxa"/>
+          </w:tcPr>
+          <w:p>
+            <w:pPr>
+              <w:pStyle w:val="ListParagraph"/>
+              <w:numPr>
+                <w:ilvl w:val="0"/>
+                <w:numId w:val="76"/>
+              </w:numPr>
+              <w:spacing w:after="0" w:line="240" w:lineRule="auto"/>
+            </w:pPr>
+            <w:r>
+              <w:t>A Deposit Money (DM3) instance was created (instance creation).</w:t>
+            </w:r>
+          </w:p>
+          <w:p>
+            <w:pPr>
+              <w:pStyle w:val="ListParagraph"/>
+              <w:numPr>
+                <w:ilvl w:val="0"/>
+                <w:numId w:val="76"/>
+              </w:numPr>
+              <w:spacing w:after="0" w:line="240" w:lineRule="auto"/>
+            </w:pPr>
+            <w:r>
+              <w:t>DM3 was associated with the current Transection (association formed)</w:t>
+            </w:r>
+          </w:p>
+          <w:p>
+            <w:pPr>
+              <w:pStyle w:val="ListParagraph"/>
+              <w:numPr>
+                <w:ilvl w:val="0"/>
+                <w:numId w:val="76"/>
+              </w:numPr>
+              <w:spacing w:after="0" w:line="240" w:lineRule="auto"/>
+            </w:pPr>
+            <w:r>
+              <w:t>DM3 amount become amount (attribute modification)</w:t>
+            </w:r>
+          </w:p>
+          <w:p>
+            <w:pPr>
+              <w:pStyle w:val="ListParagraph"/>
+              <w:numPr>
+                <w:ilvl w:val="0"/>
+                <w:numId w:val="76"/>
+              </w:numPr>
+              <w:spacing w:after="0" w:line="240" w:lineRule="auto"/>
+            </w:pPr>
+            <w:r>
+              <w:t>DM3 was associated with Amount Description, based on Amount: Integers (association formed).</w:t>
+            </w:r>
+          </w:p>
+        </w:tc>
+      </w:tr>
+    </w:tbl>
+    <w:p/>
+    <w:p>
+      <w:pPr>
+        <w:pStyle w:val="Heading3"/>
+        <w:rPr>
+          <w:lang w:bidi="ar-SA"/>
+        </w:rPr>
+      </w:pPr>
+      <w:r>
+        <w:rPr>
+          <w:lang w:bidi="ar-SA"/>
+        </w:rPr>
+        <w:t xml:space="preserve">Use case 3: </w:t>
+      </w:r>
+      <w:r>
+        <w:rPr>
+          <w:lang w:bidi="ar-SA"/>
+        </w:rPr>
+        <w:t>(Withdraw Money</w:t>
+      </w:r>
+      <w:r>
+        <w:rPr>
+          <w:lang w:bidi="ar-SA"/>
+        </w:rPr>
+        <w:t>)</w:t>
+      </w:r>
+    </w:p>
+    <w:tbl>
+      <w:tblPr>
+        <w:tblStyle w:val="TableGrid"/>
+        <w:tblW w:w="0" w:type="auto"/>
+        <w:tblLook w:val="04A0" w:firstRow="1" w:lastRow="0" w:firstColumn="1" w:lastColumn="0" w:noHBand="0" w:noVBand="1"/>
+      </w:tblPr>
+      <w:tblGrid>
+        <w:gridCol w:w="1975"/>
+        <w:gridCol w:w="7375"/>
+      </w:tblGrid>
+      <w:tr>
+        <w:tc>
+          <w:tcPr>
+            <w:tcW w:w="9350" w:type="dxa"/>
+            <w:gridSpan w:val="2"/>
+          </w:tcPr>
+          <w:p>
+            <w:r>
+              <w:t>Contracts CO1: Request For Withdraw</w:t>
+            </w:r>
+          </w:p>
+        </w:tc>
+      </w:tr>
+      <w:tr>
+        <w:tc>
+          <w:tcPr>
+            <w:tcW w:w="1975" w:type="dxa"/>
+          </w:tcPr>
+          <w:p>
+            <w:r>
+              <w:t>Operation:</w:t>
+            </w:r>
+          </w:p>
+        </w:tc>
+        <w:tc>
+          <w:tcPr>
+            <w:tcW w:w="7375" w:type="dxa"/>
+          </w:tcPr>
+          <w:p>
+            <w:r>
+              <w:t>Request For Withdraw.</w:t>
+            </w:r>
+          </w:p>
+        </w:tc>
+      </w:tr>
+      <w:tr>
+        <w:tc>
+          <w:tcPr>
+            <w:tcW w:w="1975" w:type="dxa"/>
+          </w:tcPr>
+          <w:p>
+            <w:r>
+              <w:t>Cross References:</w:t>
+            </w:r>
+          </w:p>
+        </w:tc>
+        <w:tc>
+          <w:tcPr>
+            <w:tcW w:w="7375" w:type="dxa"/>
+          </w:tcPr>
+          <w:p>
+            <w:r>
+              <w:t>Use Case :Withdraw Money</w:t>
+            </w:r>
+          </w:p>
+        </w:tc>
+      </w:tr>
+      <w:tr>
+        <w:tc>
+          <w:tcPr>
+            <w:tcW w:w="1975" w:type="dxa"/>
+          </w:tcPr>
+          <w:p>
+            <w:r>
+              <w:t>Pre-Conditions:</w:t>
+            </w:r>
+          </w:p>
+        </w:tc>
+        <w:tc>
+          <w:tcPr>
+            <w:tcW w:w="7375" w:type="dxa"/>
+          </w:tcPr>
+          <w:p>
+            <w:pPr>
+              <w:pStyle w:val="ListParagraph"/>
+              <w:numPr>
+                <w:ilvl w:val="0"/>
+                <w:numId w:val="75"/>
+              </w:numPr>
+              <w:spacing w:after="0" w:line="240" w:lineRule="auto"/>
+            </w:pPr>
+            <w:r>
+              <w:t>The Customer must have an Account in Bank</w:t>
+            </w:r>
+          </w:p>
+          <w:p>
+            <w:pPr>
+              <w:pStyle w:val="ListParagraph"/>
+              <w:numPr>
+                <w:ilvl w:val="0"/>
+                <w:numId w:val="75"/>
+              </w:numPr>
+              <w:spacing w:after="0" w:line="240" w:lineRule="auto"/>
+            </w:pPr>
+            <w:r>
+              <w:t>The transaction is process underway</w:t>
+            </w:r>
+          </w:p>
+          <w:p>
+            <w:pPr>
+              <w:pStyle w:val="ListParagraph"/>
+              <w:numPr>
+                <w:ilvl w:val="0"/>
+                <w:numId w:val="75"/>
+              </w:numPr>
+              <w:spacing w:after="0" w:line="240" w:lineRule="auto"/>
+            </w:pPr>
+            <w:r>
+              <w:t>The Customer must have a Sufficient Amount in his/her Account</w:t>
+            </w:r>
+          </w:p>
+        </w:tc>
+      </w:tr>
+      <w:tr>
+        <w:tc>
+          <w:tcPr>
+            <w:tcW w:w="1975" w:type="dxa"/>
+          </w:tcPr>
+          <w:p>
+            <w:r>
+              <w:t>Post-Conditions:</w:t>
+            </w:r>
+          </w:p>
+        </w:tc>
+        <w:tc>
+          <w:tcPr>
+            <w:tcW w:w="7375" w:type="dxa"/>
+          </w:tcPr>
+          <w:p>
+            <w:pPr>
+              <w:pStyle w:val="ListParagraph"/>
+              <w:numPr>
+                <w:ilvl w:val="0"/>
+                <w:numId w:val="76"/>
+              </w:numPr>
+              <w:spacing w:after="0" w:line="240" w:lineRule="auto"/>
+            </w:pPr>
+            <w:r>
+              <w:t>A  Payment Transection (WD) instances was created (instances created)</w:t>
+            </w:r>
+          </w:p>
+          <w:p>
+            <w:pPr>
+              <w:pStyle w:val="ListParagraph"/>
+              <w:numPr>
+                <w:ilvl w:val="0"/>
+                <w:numId w:val="76"/>
+              </w:numPr>
+              <w:spacing w:after="0" w:line="240" w:lineRule="auto"/>
+            </w:pPr>
+            <w:r>
+              <w:t>WD was associated with the transection (Associated formed)</w:t>
+            </w:r>
+          </w:p>
+          <w:p>
+            <w:pPr>
+              <w:pStyle w:val="ListParagraph"/>
+              <w:numPr>
+                <w:ilvl w:val="0"/>
+                <w:numId w:val="76"/>
+              </w:numPr>
+              <w:spacing w:after="0" w:line="240" w:lineRule="auto"/>
+            </w:pPr>
+            <w:r>
+              <w:t xml:space="preserve">WD Amount become Amount (attribute modification) </w:t>
+            </w:r>
+          </w:p>
+        </w:tc>
+      </w:tr>
+    </w:tbl>
+    <w:p/>
+    <w:p/>
+    <w:tbl>
+      <w:tblPr>
+        <w:tblStyle w:val="TableGrid"/>
+        <w:tblW w:w="0" w:type="auto"/>
+        <w:tblLook w:val="04A0" w:firstRow="1" w:lastRow="0" w:firstColumn="1" w:lastColumn="0" w:noHBand="0" w:noVBand="1"/>
+      </w:tblPr>
+      <w:tblGrid>
+        <w:gridCol w:w="1975"/>
+        <w:gridCol w:w="7375"/>
+      </w:tblGrid>
+      <w:tr>
+        <w:tc>
+          <w:tcPr>
+            <w:tcW w:w="9350" w:type="dxa"/>
+            <w:gridSpan w:val="2"/>
+          </w:tcPr>
+          <w:p>
+            <w:r>
+              <w:t xml:space="preserve">Contracts CO2: </w:t>
+            </w:r>
+            <w:r>
+              <w:t>Withdraw Money(Amount)</w:t>
+            </w:r>
+          </w:p>
+        </w:tc>
+      </w:tr>
+      <w:tr>
+        <w:tc>
+          <w:tcPr>
+            <w:tcW w:w="1975" w:type="dxa"/>
+          </w:tcPr>
+          <w:p>
+            <w:r>
+              <w:t>Operation:</w:t>
+            </w:r>
+          </w:p>
+        </w:tc>
+        <w:tc>
+          <w:tcPr>
+            <w:tcW w:w="7375" w:type="dxa"/>
+          </w:tcPr>
+          <w:p>
+            <w:r>
+              <w:t>Withdraw Money(Amount</w:t>
+            </w:r>
+            <w:r>
+              <w:t>: Integers</w:t>
+            </w:r>
+            <w:r>
+              <w:t>)</w:t>
+            </w:r>
+          </w:p>
+          <w:p/>
+        </w:tc>
+      </w:tr>
+      <w:tr>
+        <w:tc>
+          <w:tcPr>
+            <w:tcW w:w="1975" w:type="dxa"/>
+          </w:tcPr>
+          <w:p>
+            <w:r>
+              <w:t>Cross References:</w:t>
+            </w:r>
+          </w:p>
+        </w:tc>
+        <w:tc>
+          <w:tcPr>
+            <w:tcW w:w="7375" w:type="dxa"/>
+          </w:tcPr>
+          <w:p>
+            <w:r>
+              <w:t>Use Case :Withdraw Money</w:t>
+            </w:r>
+          </w:p>
+        </w:tc>
+      </w:tr>
+      <w:tr>
+        <w:tc>
+          <w:tcPr>
+            <w:tcW w:w="1975" w:type="dxa"/>
+          </w:tcPr>
+          <w:p>
+            <w:r>
+              <w:t>Pre-Conditions:</w:t>
+            </w:r>
+          </w:p>
+        </w:tc>
+        <w:tc>
+          <w:tcPr>
+            <w:tcW w:w="7375" w:type="dxa"/>
+          </w:tcPr>
+          <w:p>
+            <w:pPr>
+              <w:pStyle w:val="ListParagraph"/>
+              <w:numPr>
+                <w:ilvl w:val="0"/>
+                <w:numId w:val="76"/>
+              </w:numPr>
+              <w:spacing w:after="0" w:line="240" w:lineRule="auto"/>
+            </w:pPr>
+            <w:r>
+              <w:t>The Customer select  the Amount to be Withdraw</w:t>
+            </w:r>
+          </w:p>
+        </w:tc>
+      </w:tr>
+      <w:tr>
+        <w:tc>
+          <w:tcPr>
+            <w:tcW w:w="1975" w:type="dxa"/>
+          </w:tcPr>
+          <w:p>
+            <w:r>
+              <w:t>Post-Conditions:</w:t>
+            </w:r>
+          </w:p>
+        </w:tc>
+        <w:tc>
+          <w:tcPr>
+            <w:tcW w:w="7375" w:type="dxa"/>
+          </w:tcPr>
+          <w:p>
+            <w:pPr>
+              <w:pStyle w:val="ListParagraph"/>
+              <w:numPr>
+                <w:ilvl w:val="0"/>
+                <w:numId w:val="76"/>
+              </w:numPr>
+              <w:spacing w:after="0" w:line="240" w:lineRule="auto"/>
+            </w:pPr>
+            <w:r>
+              <w:t>A Withdraw Money (WD1) instance was created (instance creation).</w:t>
+            </w:r>
+          </w:p>
+          <w:p>
+            <w:pPr>
+              <w:pStyle w:val="ListParagraph"/>
+              <w:numPr>
+                <w:ilvl w:val="0"/>
+                <w:numId w:val="76"/>
+              </w:numPr>
+              <w:spacing w:after="0" w:line="240" w:lineRule="auto"/>
+            </w:pPr>
+            <w:r>
+              <w:t>WD1 was associated with the current Transection (association formed)</w:t>
+            </w:r>
+          </w:p>
+          <w:p>
+            <w:pPr>
+              <w:pStyle w:val="ListParagraph"/>
+              <w:numPr>
+                <w:ilvl w:val="0"/>
+                <w:numId w:val="76"/>
+              </w:numPr>
+              <w:spacing w:after="0" w:line="240" w:lineRule="auto"/>
+            </w:pPr>
+            <w:r>
+              <w:t>WD1 amount become amount (attribute modification)</w:t>
+            </w:r>
+          </w:p>
+          <w:p>
+            <w:pPr>
+              <w:pStyle w:val="ListParagraph"/>
+              <w:numPr>
+                <w:ilvl w:val="0"/>
+                <w:numId w:val="76"/>
+              </w:numPr>
+              <w:spacing w:after="0" w:line="240" w:lineRule="auto"/>
+            </w:pPr>
+            <w:r>
+              <w:t>WD1 was associated with Amount Description, based on Amount: Integers (association formed).</w:t>
+            </w:r>
+          </w:p>
+        </w:tc>
+      </w:tr>
+    </w:tbl>
+    <w:p>
+      <w:pPr>
+        <w:pStyle w:val="Heading3"/>
+        <w:rPr>
+          <w:lang w:bidi="ar-SA"/>
+        </w:rPr>
+      </w:pPr>
+    </w:p>
+    <w:p>
+      <w:pPr>
+        <w:pStyle w:val="Heading2"/>
+        <w:rPr>
+          <w:lang w:bidi="ar-SA"/>
+        </w:rPr>
+      </w:pPr>
+      <w:r>
+        <w:rPr>
+          <w:lang w:bidi="ar-SA"/>
+        </w:rPr>
+        <w:t>SD Diagram:</w:t>
+      </w:r>
+    </w:p>
+    <w:p>
+      <w:pPr>
+        <w:pStyle w:val="Heading3"/>
+        <w:rPr>
+          <w:lang w:bidi="ar-SA"/>
+        </w:rPr>
+      </w:pPr>
+      <w:r>
+        <w:rPr>
+          <w:lang w:bidi="ar-SA"/>
+        </w:rPr>
+        <w:t>Name: (FA20-BSE-136</w:t>
+      </w:r>
+      <w:r>
+        <w:rPr>
+          <w:lang w:bidi="ar-SA"/>
+        </w:rPr>
+        <w:t>)</w:t>
+      </w:r>
+    </w:p>
+    <w:p>
+      <w:pPr>
+        <w:pStyle w:val="Heading3"/>
+        <w:rPr>
+          <w:lang w:bidi="ar-SA"/>
+        </w:rPr>
+      </w:pPr>
+      <w:r>
+        <w:rPr>
+          <w:lang w:bidi="ar-SA"/>
+        </w:rPr>
+        <w:t xml:space="preserve">Use case 1: </w:t>
+      </w:r>
+      <w:r>
+        <w:rPr>
+          <w:lang w:bidi="ar-SA"/>
+        </w:rPr>
+        <w:t>(Withdraw Money</w:t>
+      </w:r>
+      <w:r>
+        <w:rPr>
+          <w:lang w:bidi="ar-SA"/>
+        </w:rPr>
+        <w:t>)</w:t>
+      </w:r>
+    </w:p>
+    <w:p>
+      <w:pPr>
+        <w:rPr>
+          <w:lang w:bidi="ar-SA"/>
+        </w:rPr>
+      </w:pPr>
+      <w:r>
+        <w:rPr>
+          <w:lang w:bidi="ar-SA"/>
+        </w:rPr>
+        <w:pict w14:anchorId="77F87F99">
+          <v:shape id="_x0000_i1030" type="#_x0000_t75" style="width:467.25pt;height:405pt">
+            <v:imagedata r:id="rId39" o:title="1"/>
+          </v:shape>
+        </w:pict>
+      </w:r>
+    </w:p>
+    <w:p>
+      <w:pPr>
+        <w:pStyle w:val="Heading3"/>
+        <w:rPr>
+          <w:lang w:bidi="ar-SA"/>
+        </w:rPr>
+      </w:pPr>
+      <w:r>
+        <w:rPr>
+          <w:lang w:bidi="ar-SA"/>
+        </w:rPr>
+        <w:lastRenderedPageBreak/>
+        <w:t>Use case 2</w:t>
+      </w:r>
+      <w:r>
+        <w:rPr>
+          <w:lang w:bidi="ar-SA"/>
+        </w:rPr>
+        <w:t xml:space="preserve">: </w:t>
+      </w:r>
+      <w:r>
+        <w:rPr>
+          <w:lang w:bidi="ar-SA"/>
+        </w:rPr>
+        <w:t>(Deposit</w:t>
+      </w:r>
+      <w:r>
+        <w:rPr>
+          <w:lang w:bidi="ar-SA"/>
+        </w:rPr>
+        <w:t xml:space="preserve"> Money</w:t>
+      </w:r>
+      <w:r>
+        <w:rPr>
+          <w:lang w:bidi="ar-SA"/>
+        </w:rPr>
+        <w:t>)</w:t>
+      </w:r>
+    </w:p>
+    <w:p>
+      <w:pPr>
+        <w:tabs>
+          <w:tab w:val="left" w:pos="1600"/>
+        </w:tabs>
+        <w:rPr>
+          <w:rFonts w:ascii="Times New Roman" w:hAnsi="Times New Roman" w:cs="Times New Roman"/>
+          <w:color w:val="548DD4" w:themeColor="text2" w:themeTint="99"/>
+          <w:lang w:bidi="ar-SA"/>
+        </w:rPr>
+      </w:pPr>
+      <w:r>
+        <w:rPr>
+          <w:rFonts w:ascii="Times New Roman" w:hAnsi="Times New Roman" w:cs="Times New Roman"/>
+          <w:color w:val="548DD4" w:themeColor="text2" w:themeTint="99"/>
+          <w:lang w:bidi="ar-SA"/>
+        </w:rPr>
+        <w:pict w14:anchorId="1043B247">
+          <v:shape id="_x0000_i1031" type="#_x0000_t75" style="width:468pt;height:392.25pt">
+            <v:imagedata r:id="rId40" o:title="2"/>
+          </v:shape>
+        </w:pict>
+      </w:r>
+    </w:p>
+    <w:p>
+      <w:pPr>
+        <w:pStyle w:val="Heading3"/>
+        <w:rPr>
+          <w:lang w:bidi="ar-SA"/>
+        </w:rPr>
+      </w:pPr>
+      <w:r>
+        <w:rPr>
+          <w:lang w:bidi="ar-SA"/>
+        </w:rPr>
+        <w:lastRenderedPageBreak/>
+        <w:t>Use case 3</w:t>
+      </w:r>
+      <w:r>
+        <w:rPr>
+          <w:lang w:bidi="ar-SA"/>
+        </w:rPr>
+        <w:t>: (Deposit</w:t>
+      </w:r>
+      <w:r>
+        <w:rPr>
+          <w:lang w:bidi="ar-SA"/>
+        </w:rPr>
+        <w:t xml:space="preserve"> Slip</w:t>
+      </w:r>
+      <w:r>
+        <w:rPr>
+          <w:lang w:bidi="ar-SA"/>
+        </w:rPr>
+        <w:t>)</w:t>
+      </w:r>
+    </w:p>
+    <w:p>
+      <w:pPr>
+        <w:tabs>
+          <w:tab w:val="left" w:pos="1600"/>
+        </w:tabs>
+        <w:rPr>
+          <w:rFonts w:ascii="Times New Roman" w:hAnsi="Times New Roman" w:cs="Times New Roman"/>
+          <w:color w:val="548DD4" w:themeColor="text2" w:themeTint="99"/>
+          <w:lang w:bidi="ar-SA"/>
+        </w:rPr>
+      </w:pPr>
+      <w:r>
+        <w:rPr>
+          <w:rFonts w:ascii="Times New Roman" w:hAnsi="Times New Roman" w:cs="Times New Roman"/>
+          <w:color w:val="548DD4" w:themeColor="text2" w:themeTint="99"/>
+          <w:lang w:bidi="ar-SA"/>
+        </w:rPr>
+        <w:pict w14:anchorId="55ED7A4C">
+          <v:shape id="_x0000_i1035" type="#_x0000_t75" style="width:385.5pt;height:325.5pt">
+            <v:imagedata r:id="rId41" o:title="3"/>
+          </v:shape>
+        </w:pict>
+      </w:r>
+    </w:p>
+    <w:p>
+      <w:pPr>
+        <w:pStyle w:val="Heading3"/>
+        <w:rPr>
+          <w:lang w:bidi="ar-SA"/>
+        </w:rPr>
+      </w:pPr>
+      <w:r>
+        <w:rPr>
+          <w:lang w:bidi="ar-SA"/>
+        </w:rPr>
+        <w:lastRenderedPageBreak/>
+        <w:t>Use case 4</w:t>
+      </w:r>
+      <w:r>
+        <w:rPr>
+          <w:lang w:bidi="ar-SA"/>
+        </w:rPr>
+        <w:t>: (Deposit</w:t>
+      </w:r>
+      <w:r>
+        <w:rPr>
+          <w:lang w:bidi="ar-SA"/>
+        </w:rPr>
+        <w:t xml:space="preserve"> Cheque</w:t>
+      </w:r>
+      <w:r>
+        <w:rPr>
+          <w:lang w:bidi="ar-SA"/>
+        </w:rPr>
+        <w:t>)</w:t>
+      </w:r>
+    </w:p>
+    <w:p>
+      <w:pPr>
+        <w:rPr>
+          <w:lang w:bidi="ar-SA"/>
+        </w:rPr>
+      </w:pPr>
+      <w:bookmarkStart w:id="119" w:name="_GoBack"/>
+      <w:bookmarkEnd w:id="119"/>
+      <w:r>
+        <w:rPr>
+          <w:lang w:bidi="ar-SA"/>
+        </w:rPr>
+        <w:pict w14:anchorId="473FD468">
+          <v:shape id="_x0000_i1037" type="#_x0000_t75" style="width:432.75pt;height:367.5pt">
+            <v:imagedata r:id="rId42" o:title="Screenshot 2022-06-04 123816"/>
+          </v:shape>
+        </w:pict>
+      </w:r>
+    </w:p>
+    <w:p>
+      <w:pPr>
+        <w:tabs>
+          <w:tab w:val="left" w:pos="1600"/>
+        </w:tabs>
+        <w:rPr>
+          <w:rFonts w:ascii="Times New Roman" w:hAnsi="Times New Roman" w:cs="Times New Roman"/>
+          <w:color w:val="548DD4" w:themeColor="text2" w:themeTint="99"/>
+          <w:lang w:bidi="ar-SA"/>
+        </w:rPr>
+      </w:pPr>
+    </w:p>
+    <w:p>
+      <w:pPr>
+        <w:tabs>
+          <w:tab w:val="left" w:pos="1600"/>
+        </w:tabs>
         <w:rPr>
           <w:rFonts w:ascii="Times New Roman" w:hAnsi="Times New Roman" w:cs="Times New Roman"/>
           <w:color w:val="244061" w:themeColor="accent1" w:themeShade="80"/>
           <w:sz w:val="30"/>
           <w:lang w:bidi="ar-SA"/>
         </w:rPr>
+      </w:pPr>
+      <w:r>
+        <w:rPr>
+          <w:rFonts w:ascii="Times New Roman" w:hAnsi="Times New Roman" w:cs="Times New Roman"/>
+          <w:color w:val="244061" w:themeColor="accent1" w:themeShade="80"/>
+          <w:sz w:val="30"/>
+          <w:lang w:bidi="ar-SA"/>
+        </w:rPr>
         <w:t xml:space="preserve">Operation Constraints </w:t>
       </w:r>
     </w:p>
@@ -29942,225 +31813,6 @@
           <w:sz w:val="30"/>
           <w:lang w:bidi="ar-SA"/>
         </w:rPr>
-        <w:t>SD Diagram:</w:t>
-      </w:r>
-    </w:p>
-    <w:p>
-      <w:pPr>
-        <w:tabs>
-          <w:tab w:val="left" w:pos="1600"/>
-        </w:tabs>
-        <w:rPr>
-          <w:rFonts w:ascii="Times New Roman" w:hAnsi="Times New Roman" w:cs="Times New Roman"/>
-          <w:color w:val="244061" w:themeColor="accent1" w:themeShade="80"/>
-          <w:sz w:val="30"/>
-          <w:lang w:bidi="ar-SA"/>
-        </w:rPr>
-      </w:pPr>
-      <w:r>
-        <w:rPr>
-          <w:rFonts w:ascii="Times New Roman" w:hAnsi="Times New Roman" w:cs="Times New Roman"/>
-          <w:color w:val="244061" w:themeColor="accent1" w:themeShade="80"/>
-          <w:sz w:val="30"/>
-          <w:lang w:bidi="ar-SA"/>
-        </w:rPr>
-        <w:t>Name: (Registration No)</w:t>
-      </w:r>
-    </w:p>
-    <w:p>
-      <w:pPr>
-        <w:tabs>
-          <w:tab w:val="left" w:pos="1600"/>
-        </w:tabs>
-        <w:rPr>
-          <w:rFonts w:ascii="Times New Roman" w:hAnsi="Times New Roman" w:cs="Times New Roman"/>
-          <w:color w:val="244061" w:themeColor="accent1" w:themeShade="80"/>
-          <w:sz w:val="30"/>
-          <w:lang w:bidi="ar-SA"/>
-        </w:rPr>
-      </w:pPr>
-      <w:r>
-        <w:rPr>
-          <w:rFonts w:ascii="Times New Roman" w:hAnsi="Times New Roman" w:cs="Times New Roman"/>
-          <w:color w:val="244061" w:themeColor="accent1" w:themeShade="80"/>
-          <w:sz w:val="30"/>
-          <w:lang w:bidi="ar-SA"/>
-        </w:rPr>
-        <w:t xml:space="preserve">Use case 1: </w:t>
-      </w:r>
-      <w:r>
-        <w:rPr>
-          <w:rFonts w:ascii="Times New Roman" w:hAnsi="Times New Roman" w:cs="Times New Roman"/>
-          <w:color w:val="244061" w:themeColor="accent1" w:themeShade="80"/>
-          <w:sz w:val="30"/>
-          <w:lang w:bidi="ar-SA"/>
-        </w:rPr>
-        <w:t>(Name of</w:t>
-      </w:r>
-      <w:r>
-        <w:rPr>
-          <w:rFonts w:ascii="Times New Roman" w:hAnsi="Times New Roman" w:cs="Times New Roman"/>
-          <w:color w:val="244061" w:themeColor="accent1" w:themeShade="80"/>
-          <w:sz w:val="30"/>
-          <w:lang w:bidi="ar-SA"/>
-        </w:rPr>
-        <w:t xml:space="preserve"> your</w:t>
-      </w:r>
-      <w:r>
-        <w:rPr>
-          <w:rFonts w:ascii="Times New Roman" w:hAnsi="Times New Roman" w:cs="Times New Roman"/>
-          <w:color w:val="244061" w:themeColor="accent1" w:themeShade="80"/>
-          <w:sz w:val="30"/>
-          <w:lang w:bidi="ar-SA"/>
-        </w:rPr>
-        <w:t xml:space="preserve"> use case)</w:t>
-      </w:r>
-    </w:p>
-    <w:p>
-      <w:pPr>
-        <w:tabs>
-          <w:tab w:val="left" w:pos="1600"/>
-        </w:tabs>
-        <w:rPr>
-          <w:rFonts w:ascii="Times New Roman" w:hAnsi="Times New Roman" w:cs="Times New Roman"/>
-          <w:color w:val="548DD4" w:themeColor="text2" w:themeTint="99"/>
-          <w:lang w:bidi="ar-SA"/>
-        </w:rPr>
-      </w:pPr>
-    </w:p>
-    <w:p>
-      <w:pPr>
-        <w:tabs>
-          <w:tab w:val="left" w:pos="1600"/>
-        </w:tabs>
-        <w:rPr>
-          <w:rFonts w:ascii="Times New Roman" w:hAnsi="Times New Roman" w:cs="Times New Roman"/>
-          <w:color w:val="548DD4" w:themeColor="text2" w:themeTint="99"/>
-          <w:lang w:bidi="ar-SA"/>
-        </w:rPr>
-      </w:pPr>
-    </w:p>
-    <w:p>
-      <w:pPr>
-        <w:tabs>
-          <w:tab w:val="left" w:pos="1600"/>
-        </w:tabs>
-        <w:rPr>
-          <w:rFonts w:ascii="Times New Roman" w:hAnsi="Times New Roman" w:cs="Times New Roman"/>
-          <w:color w:val="244061" w:themeColor="accent1" w:themeShade="80"/>
-          <w:sz w:val="30"/>
-          <w:lang w:bidi="ar-SA"/>
-        </w:rPr>
-      </w:pPr>
-      <w:r>
-        <w:rPr>
-          <w:rFonts w:ascii="Times New Roman" w:hAnsi="Times New Roman" w:cs="Times New Roman"/>
-          <w:color w:val="244061" w:themeColor="accent1" w:themeShade="80"/>
-          <w:sz w:val="30"/>
-          <w:lang w:bidi="ar-SA"/>
-        </w:rPr>
-        <w:t xml:space="preserve">Operation Constraints </w:t>
-      </w:r>
-    </w:p>
-    <w:p>
-      <w:pPr>
-        <w:tabs>
-          <w:tab w:val="left" w:pos="1600"/>
-        </w:tabs>
-        <w:rPr>
-          <w:rFonts w:ascii="Times New Roman" w:hAnsi="Times New Roman" w:cs="Times New Roman"/>
-          <w:color w:val="244061" w:themeColor="accent1" w:themeShade="80"/>
-          <w:sz w:val="30"/>
-          <w:lang w:bidi="ar-SA"/>
-        </w:rPr>
-      </w:pPr>
-      <w:r>
-        <w:rPr>
-          <w:rFonts w:ascii="Times New Roman" w:hAnsi="Times New Roman" w:cs="Times New Roman"/>
-          <w:color w:val="244061" w:themeColor="accent1" w:themeShade="80"/>
-          <w:sz w:val="30"/>
-          <w:lang w:bidi="ar-SA"/>
-        </w:rPr>
-        <w:t>Name: (Registration No)</w:t>
-      </w:r>
-    </w:p>
-    <w:p>
-      <w:pPr>
-        <w:tabs>
-          <w:tab w:val="left" w:pos="1600"/>
-        </w:tabs>
-        <w:rPr>
-          <w:rFonts w:ascii="Times New Roman" w:hAnsi="Times New Roman" w:cs="Times New Roman"/>
-          <w:color w:val="244061" w:themeColor="accent1" w:themeShade="80"/>
-          <w:sz w:val="30"/>
-          <w:lang w:bidi="ar-SA"/>
-        </w:rPr>
-      </w:pPr>
-      <w:r>
-        <w:rPr>
-          <w:rFonts w:ascii="Times New Roman" w:hAnsi="Times New Roman" w:cs="Times New Roman"/>
-          <w:color w:val="244061" w:themeColor="accent1" w:themeShade="80"/>
-          <w:sz w:val="30"/>
-          <w:lang w:bidi="ar-SA"/>
-        </w:rPr>
-        <w:t xml:space="preserve">Use case 1: </w:t>
-      </w:r>
-      <w:r>
-        <w:rPr>
-          <w:rFonts w:ascii="Times New Roman" w:hAnsi="Times New Roman" w:cs="Times New Roman"/>
-          <w:color w:val="244061" w:themeColor="accent1" w:themeShade="80"/>
-          <w:sz w:val="30"/>
-          <w:lang w:bidi="ar-SA"/>
-        </w:rPr>
-        <w:t xml:space="preserve">(use case name) </w:t>
-      </w:r>
-    </w:p>
-    <w:p>
-      <w:pPr>
-        <w:tabs>
-          <w:tab w:val="left" w:pos="1600"/>
-        </w:tabs>
-        <w:rPr>
-          <w:rFonts w:ascii="Times New Roman" w:hAnsi="Times New Roman" w:cs="Times New Roman"/>
-          <w:color w:val="244061" w:themeColor="accent1" w:themeShade="80"/>
-          <w:sz w:val="30"/>
-          <w:lang w:bidi="ar-SA"/>
-        </w:rPr>
-      </w:pPr>
-    </w:p>
-    <w:p>
-      <w:pPr>
-        <w:tabs>
-          <w:tab w:val="left" w:pos="1600"/>
-        </w:tabs>
-        <w:rPr>
-          <w:rFonts w:ascii="Times New Roman" w:hAnsi="Times New Roman" w:cs="Times New Roman"/>
-          <w:color w:val="244061" w:themeColor="accent1" w:themeShade="80"/>
-          <w:sz w:val="30"/>
-          <w:lang w:bidi="ar-SA"/>
-        </w:rPr>
-      </w:pPr>
-    </w:p>
-    <w:p>
-      <w:pPr>
-        <w:tabs>
-          <w:tab w:val="left" w:pos="1600"/>
-        </w:tabs>
-        <w:rPr>
-          <w:rFonts w:ascii="Times New Roman" w:hAnsi="Times New Roman" w:cs="Times New Roman"/>
-          <w:color w:val="244061" w:themeColor="accent1" w:themeShade="80"/>
-          <w:sz w:val="30"/>
-          <w:lang w:bidi="ar-SA"/>
-        </w:rPr>
-      </w:pPr>
-      <w:r>
-        <w:rPr>
-          <w:rFonts w:ascii="Times New Roman" w:hAnsi="Times New Roman" w:cs="Times New Roman"/>
-          <w:color w:val="244061" w:themeColor="accent1" w:themeShade="80"/>
-          <w:sz w:val="30"/>
-          <w:lang w:bidi="ar-SA"/>
-        </w:rPr>
-        <w:lastRenderedPageBreak/>
         <w:t>SD Diagram:</w:t>
       </w:r>
     </w:p>
@@ -30523,7 +32175,7 @@
 </file>
 
 <file path=word/endnotes.xml><?xml version="1.0" encoding="utf-8"?>
-<w:endnotes xmlns:wpc="http://schemas.microsoft.com/office/word/2010/wordprocessingCanvas" xmlns:mc="http://schemas.openxmlformats.org/markup-compatibility/2006" xmlns:o="urn:schemas-microsoft-com:office:office" xmlns:r="http://schemas.openxmlformats.org/officeDocument/2006/relationships" xmlns:m="http://schemas.openxmlformats.org/officeDocument/2006/math" xmlns:v="urn:schemas-microsoft-com:vml" xmlns:wp14="http://schemas.microsoft.com/office/word/2010/wordprocessingDrawing" xmlns:wp="http://schemas.openxmlformats.org/drawingml/2006/wordprocessingDrawing" xmlns:w10="urn:schemas-microsoft-com:office:word" xmlns:w="http://schemas.openxmlformats.org/wordprocessingml/2006/main" xmlns:w14="http://schemas.microsoft.com/office/word/2010/wordml" xmlns:w15="http://schemas.microsoft.com/office/word/2012/wordml" xmlns:wpg="http://schemas.microsoft.com/office/word/2010/wordprocessingGroup" xmlns:wpi="http://schemas.microsoft.com/office/word/2010/wordprocessingInk" xmlns:wne="http://schemas.microsoft.com/office/word/2006/wordml" xmlns:wps="http://schemas.microsoft.com/office/word/2010/wordprocessingShape" mc:Ignorable="w14 w15 wp14">
+<w:endnotes xmlns:wpc="http://schemas.microsoft.com/office/word/2010/wordprocessingCanvas" xmlns:cx="http://schemas.microsoft.com/office/drawing/2014/chartex" xmlns:cx1="http://schemas.microsoft.com/office/drawing/2015/9/8/chartex" xmlns:mc="http://schemas.openxmlformats.org/markup-compatibility/2006" xmlns:o="urn:schemas-microsoft-com:office:office" xmlns:r="http://schemas.openxmlformats.org/officeDocument/2006/relationships" xmlns:m="http://schemas.openxmlformats.org/officeDocument/2006/math" xmlns:v="urn:schemas-microsoft-com:vml" xmlns:wp14="http://schemas.microsoft.com/office/word/2010/wordprocessingDrawing" xmlns:wp="http://schemas.openxmlformats.org/drawingml/2006/wordprocessingDrawing" xmlns:w10="urn:schemas-microsoft-com:office:word" xmlns:w="http://schemas.openxmlformats.org/wordprocessingml/2006/main" xmlns:w14="http://schemas.microsoft.com/office/word/2010/wordml" xmlns:w15="http://schemas.microsoft.com/office/word/2012/wordml" xmlns:w16se="http://schemas.microsoft.com/office/word/2015/wordml/symex" xmlns:wpg="http://schemas.microsoft.com/office/word/2010/wordprocessingGroup" xmlns:wpi="http://schemas.microsoft.com/office/word/2010/wordprocessingInk" xmlns:wne="http://schemas.microsoft.com/office/word/2006/wordml" xmlns:wps="http://schemas.microsoft.com/office/word/2010/wordprocessingShape" mc:Ignorable="w14 w15 w16se wp14">
   <w:endnote w:type="separator" w:id="-1">
     <w:p>
       <w:pPr>
@@ -30548,7 +32200,7 @@
 </file>
 
 <file path=word/footnotes.xml><?xml version="1.0" encoding="utf-8"?>
-<w:footnotes xmlns:wpc="http://schemas.microsoft.com/office/word/2010/wordprocessingCanvas" xmlns:mc="http://schemas.openxmlformats.org/markup-compatibility/2006" xmlns:o="urn:schemas-microsoft-com:office:office" xmlns:r="http://schemas.openxmlformats.org/officeDocument/2006/relationships" xmlns:m="http://schemas.openxmlformats.org/officeDocument/2006/math" xmlns:v="urn:schemas-microsoft-com:vml" xmlns:wp14="http://schemas.microsoft.com/office/word/2010/wordprocessingDrawing" xmlns:wp="http://schemas.openxmlformats.org/drawingml/2006/wordprocessingDrawing" xmlns:w10="urn:schemas-microsoft-com:office:word" xmlns:w="http://schemas.openxmlformats.org/wordprocessingml/2006/main" xmlns:w14="http://schemas.microsoft.com/office/word/2010/wordml" xmlns:w15="http://schemas.microsoft.com/office/word/2012/wordml" xmlns:wpg="http://schemas.microsoft.com/office/word/2010/wordprocessingGroup" xmlns:wpi="http://schemas.microsoft.com/office/word/2010/wordprocessingInk" xmlns:wne="http://schemas.microsoft.com/office/word/2006/wordml" xmlns:wps="http://schemas.microsoft.com/office/word/2010/wordprocessingShape" mc:Ignorable="w14 w15 wp14">
+<w:footnotes xmlns:wpc="http://schemas.microsoft.com/office/word/2010/wordprocessingCanvas" xmlns:cx="http://schemas.microsoft.com/office/drawing/2014/chartex" xmlns:cx1="http://schemas.microsoft.com/office/drawing/2015/9/8/chartex" xmlns:mc="http://schemas.openxmlformats.org/markup-compatibility/2006" xmlns:o="urn:schemas-microsoft-com:office:office" xmlns:r="http://schemas.openxmlformats.org/officeDocument/2006/relationships" xmlns:m="http://schemas.openxmlformats.org/officeDocument/2006/math" xmlns:v="urn:schemas-microsoft-com:vml" xmlns:wp14="http://schemas.microsoft.com/office/word/2010/wordprocessingDrawing" xmlns:wp="http://schemas.openxmlformats.org/drawingml/2006/wordprocessingDrawing" xmlns:w10="urn:schemas-microsoft-com:office:word" xmlns:w="http://schemas.openxmlformats.org/wordprocessingml/2006/main" xmlns:w14="http://schemas.microsoft.com/office/word/2010/wordml" xmlns:w15="http://schemas.microsoft.com/office/word/2012/wordml" xmlns:w16se="http://schemas.microsoft.com/office/word/2015/wordml/symex" xmlns:wpg="http://schemas.microsoft.com/office/word/2010/wordprocessingGroup" xmlns:wpi="http://schemas.microsoft.com/office/word/2010/wordprocessingInk" xmlns:wne="http://schemas.microsoft.com/office/word/2006/wordml" xmlns:wps="http://schemas.microsoft.com/office/word/2010/wordprocessingShape" mc:Ignorable="w14 w15 w16se wp14">
   <w:footnote w:type="separator" w:id="-1">
     <w:p>
       <w:pPr>
@@ -30573,7 +32225,7 @@
 </file>
 
 <file path=word/numbering.xml><?xml version="1.0" encoding="utf-8"?>
-<w:numbering xmlns:wpc="http://schemas.microsoft.com/office/word/2010/wordprocessingCanvas" xmlns:mc="http://schemas.openxmlformats.org/markup-compatibility/2006" xmlns:o="urn:schemas-microsoft-com:office:office" xmlns:r="http://schemas.openxmlformats.org/officeDocument/2006/relationships" xmlns:m="http://schemas.openxmlformats.org/officeDocument/2006/math" xmlns:v="urn:schemas-microsoft-com:vml" xmlns:wp14="http://schemas.microsoft.com/office/word/2010/wordprocessingDrawing" xmlns:wp="http://schemas.openxmlformats.org/drawingml/2006/wordprocessingDrawing" xmlns:w10="urn:schemas-microsoft-com:office:word" xmlns:w="http://schemas.openxmlformats.org/wordprocessingml/2006/main" xmlns:w14="http://schemas.microsoft.com/office/word/2010/wordml" xmlns:w15="http://schemas.microsoft.com/office/word/2012/wordml" xmlns:wpg="http://schemas.microsoft.com/office/word/2010/wordprocessingGroup" xmlns:wpi="http://schemas.microsoft.com/office/word/2010/wordprocessingInk" xmlns:wne="http://schemas.microsoft.com/office/word/2006/wordml" xmlns:wps="http://schemas.microsoft.com/office/word/2010/wordprocessingShape" mc:Ignorable="w14 w15 wp14">
+<w:numbering xmlns:wpc="http://schemas.microsoft.com/office/word/2010/wordprocessingCanvas" xmlns:cx="http://schemas.microsoft.com/office/drawing/2014/chartex" xmlns:cx1="http://schemas.microsoft.com/office/drawing/2015/9/8/chartex" xmlns:mc="http://schemas.openxmlformats.org/markup-compatibility/2006" xmlns:o="urn:schemas-microsoft-com:office:office" xmlns:r="http://schemas.openxmlformats.org/officeDocument/2006/relationships" xmlns:m="http://schemas.openxmlformats.org/officeDocument/2006/math" xmlns:v="urn:schemas-microsoft-com:vml" xmlns:wp14="http://schemas.microsoft.com/office/word/2010/wordprocessingDrawing" xmlns:wp="http://schemas.openxmlformats.org/drawingml/2006/wordprocessingDrawing" xmlns:w10="urn:schemas-microsoft-com:office:word" xmlns:w="http://schemas.openxmlformats.org/wordprocessingml/2006/main" xmlns:w14="http://schemas.microsoft.com/office/word/2010/wordml" xmlns:w15="http://schemas.microsoft.com/office/word/2012/wordml" xmlns:w16se="http://schemas.microsoft.com/office/word/2015/wordml/symex" xmlns:wpg="http://schemas.microsoft.com/office/word/2010/wordprocessingGroup" xmlns:wpi="http://schemas.microsoft.com/office/word/2010/wordprocessingInk" xmlns:wne="http://schemas.microsoft.com/office/word/2006/wordml" xmlns:wps="http://schemas.microsoft.com/office/word/2010/wordprocessingShape" mc:Ignorable="w14 w15 w16se wp14">
   <w:abstractNum w:abstractNumId="0" w15:restartNumberingAfterBreak="0">
     <w:nsid w:val="03E16E44"/>
     <w:multiLevelType w:val="hybridMultilevel"/>
@@ -36055,6 +37707,119 @@
     </w:lvl>
   </w:abstractNum>
   <w:abstractNum w:abstractNumId="49" w15:restartNumberingAfterBreak="0">
+    <w:nsid w:val="5934652A"/>
+    <w:multiLevelType w:val="hybridMultilevel"/>
+    <w:tmpl w:val="B8341838"/>
+    <w:lvl w:ilvl="0" w:tplc="04090001">
+      <w:start w:val="1"/>
+      <w:numFmt w:val="bullet"/>
+      <w:lvlText w:val=""/>
+      <w:lvlJc w:val="left"/>
+      <w:pPr>
+        <w:ind w:left="720" w:hanging="360"/>
+      </w:pPr>
+      <w:rPr>
+        <w:rFonts w:ascii="Symbol" w:hAnsi="Symbol" w:hint="default"/>
+      </w:rPr>
+    </w:lvl>
+    <w:lvl w:ilvl="1" w:tplc="04090003" w:tentative="1">
+      <w:start w:val="1"/>
+      <w:numFmt w:val="bullet"/>
+      <w:lvlText w:val="o"/>
+      <w:lvlJc w:val="left"/>
+      <w:pPr>
+        <w:ind w:left="1440" w:hanging="360"/>
+      </w:pPr>
+      <w:rPr>
+        <w:rFonts w:ascii="Courier New" w:hAnsi="Courier New" w:cs="Courier New" w:hint="default"/>
+      </w:rPr>
+    </w:lvl>
+    <w:lvl w:ilvl="2" w:tplc="04090005" w:tentative="1">
+      <w:start w:val="1"/>
+      <w:numFmt w:val="bullet"/>
+      <w:lvlText w:val=""/>
+      <w:lvlJc w:val="left"/>
+      <w:pPr>
+        <w:ind w:left="2160" w:hanging="360"/>
+      </w:pPr>
+      <w:rPr>
+        <w:rFonts w:ascii="Wingdings" w:hAnsi="Wingdings" w:hint="default"/>
+      </w:rPr>
+    </w:lvl>
+    <w:lvl w:ilvl="3" w:tplc="04090001" w:tentative="1">
+      <w:start w:val="1"/>
+      <w:numFmt w:val="bullet"/>
+      <w:lvlText w:val=""/>
+      <w:lvlJc w:val="left"/>
+      <w:pPr>
+        <w:ind w:left="2880" w:hanging="360"/>
+      </w:pPr>
+      <w:rPr>
+        <w:rFonts w:ascii="Symbol" w:hAnsi="Symbol" w:hint="default"/>
+      </w:rPr>
+    </w:lvl>
+    <w:lvl w:ilvl="4" w:tplc="04090003" w:tentative="1">
+      <w:start w:val="1"/>
+      <w:numFmt w:val="bullet"/>
+      <w:lvlText w:val="o"/>
+      <w:lvlJc w:val="left"/>
+      <w:pPr>
+        <w:ind w:left="3600" w:hanging="360"/>
+      </w:pPr>
+      <w:rPr>
+        <w:rFonts w:ascii="Courier New" w:hAnsi="Courier New" w:cs="Courier New" w:hint="default"/>
+      </w:rPr>
+    </w:lvl>
+    <w:lvl w:ilvl="5" w:tplc="04090005" w:tentative="1">
+      <w:start w:val="1"/>
+      <w:numFmt w:val="bullet"/>
+      <w:lvlText w:val=""/>
+      <w:lvlJc w:val="left"/>
+      <w:pPr>
+        <w:ind w:left="4320" w:hanging="360"/>
+      </w:pPr>
+      <w:rPr>
+        <w:rFonts w:ascii="Wingdings" w:hAnsi="Wingdings" w:hint="default"/>
+      </w:rPr>
+    </w:lvl>
+    <w:lvl w:ilvl="6" w:tplc="04090001" w:tentative="1">
+      <w:start w:val="1"/>
+      <w:numFmt w:val="bullet"/>
+      <w:lvlText w:val=""/>
+      <w:lvlJc w:val="left"/>
+      <w:pPr>
+        <w:ind w:left="5040" w:hanging="360"/>
+      </w:pPr>
+      <w:rPr>
+        <w:rFonts w:ascii="Symbol" w:hAnsi="Symbol" w:hint="default"/>
+      </w:rPr>
+    </w:lvl>
+    <w:lvl w:ilvl="7" w:tplc="04090003" w:tentative="1">
+      <w:start w:val="1"/>
+      <w:numFmt w:val="bullet"/>
+      <w:lvlText w:val="o"/>
+      <w:lvlJc w:val="left"/>
+      <w:pPr>
+        <w:ind w:left="5760" w:hanging="360"/>
+      </w:pPr>
+      <w:rPr>
+        <w:rFonts w:ascii="Courier New" w:hAnsi="Courier New" w:cs="Courier New" w:hint="default"/>
+      </w:rPr>
+    </w:lvl>
+    <w:lvl w:ilvl="8" w:tplc="04090005" w:tentative="1">
+      <w:start w:val="1"/>
+      <w:numFmt w:val="bullet"/>
+      <w:lvlText w:val=""/>
+      <w:lvlJc w:val="left"/>
+      <w:pPr>
+        <w:ind w:left="6480" w:hanging="360"/>
+      </w:pPr>
+      <w:rPr>
+        <w:rFonts w:ascii="Wingdings" w:hAnsi="Wingdings" w:hint="default"/>
+      </w:rPr>
+    </w:lvl>
+  </w:abstractNum>
+  <w:abstractNum w:abstractNumId="50" w15:restartNumberingAfterBreak="0">
     <w:nsid w:val="5AD202C2"/>
     <w:multiLevelType w:val="hybridMultilevel"/>
     <w:tmpl w:val="F97E2324"/>
@@ -36167,7 +37932,7 @@
       </w:rPr>
     </w:lvl>
   </w:abstractNum>
-  <w:abstractNum w:abstractNumId="50" w15:restartNumberingAfterBreak="0">
+  <w:abstractNum w:abstractNumId="51" w15:restartNumberingAfterBreak="0">
     <w:nsid w:val="5EAA7BD0"/>
     <w:multiLevelType w:val="hybridMultilevel"/>
     <w:tmpl w:val="4D58B594"/>
@@ -36280,7 +38045,7 @@
       </w:rPr>
     </w:lvl>
   </w:abstractNum>
-  <w:abstractNum w:abstractNumId="51" w15:restartNumberingAfterBreak="0">
+  <w:abstractNum w:abstractNumId="52" w15:restartNumberingAfterBreak="0">
     <w:nsid w:val="5F22728D"/>
     <w:multiLevelType w:val="hybridMultilevel"/>
     <w:tmpl w:val="7FC666C2"/>
@@ -36369,7 +38134,7 @@
       </w:pPr>
     </w:lvl>
   </w:abstractNum>
-  <w:abstractNum w:abstractNumId="52" w15:restartNumberingAfterBreak="0">
+  <w:abstractNum w:abstractNumId="53" w15:restartNumberingAfterBreak="0">
     <w:nsid w:val="644D2826"/>
     <w:multiLevelType w:val="hybridMultilevel"/>
     <w:tmpl w:val="7614436C"/>
@@ -36482,7 +38247,7 @@
       </w:rPr>
     </w:lvl>
   </w:abstractNum>
-  <w:abstractNum w:abstractNumId="53" w15:restartNumberingAfterBreak="0">
+  <w:abstractNum w:abstractNumId="54" w15:restartNumberingAfterBreak="0">
     <w:nsid w:val="65634FC0"/>
     <w:multiLevelType w:val="multilevel"/>
     <w:tmpl w:val="0409001D"/>
@@ -36568,7 +38333,7 @@
       </w:pPr>
     </w:lvl>
   </w:abstractNum>
-  <w:abstractNum w:abstractNumId="54" w15:restartNumberingAfterBreak="0">
+  <w:abstractNum w:abstractNumId="55" w15:restartNumberingAfterBreak="0">
     <w:nsid w:val="679F053E"/>
     <w:multiLevelType w:val="multilevel"/>
     <w:tmpl w:val="1CBA7C9A"/>
@@ -36681,7 +38446,7 @@
       </w:pPr>
     </w:lvl>
   </w:abstractNum>
-  <w:abstractNum w:abstractNumId="55" w15:restartNumberingAfterBreak="0">
+  <w:abstractNum w:abstractNumId="56" w15:restartNumberingAfterBreak="0">
     <w:nsid w:val="687C320F"/>
     <w:multiLevelType w:val="hybridMultilevel"/>
     <w:tmpl w:val="E7E86908"/>
@@ -36794,7 +38559,7 @@
       </w:rPr>
     </w:lvl>
   </w:abstractNum>
-  <w:abstractNum w:abstractNumId="56" w15:restartNumberingAfterBreak="0">
+  <w:abstractNum w:abstractNumId="57" w15:restartNumberingAfterBreak="0">
     <w:nsid w:val="6C1F4227"/>
     <w:multiLevelType w:val="hybridMultilevel"/>
     <w:tmpl w:val="0D5E2D54"/>
@@ -36907,7 +38672,7 @@
       </w:rPr>
     </w:lvl>
   </w:abstractNum>
-  <w:abstractNum w:abstractNumId="57" w15:restartNumberingAfterBreak="0">
+  <w:abstractNum w:abstractNumId="58" w15:restartNumberingAfterBreak="0">
     <w:nsid w:val="6DEA0189"/>
     <w:multiLevelType w:val="hybridMultilevel"/>
     <w:tmpl w:val="5C348FA2"/>
@@ -36996,7 +38761,7 @@
       </w:pPr>
     </w:lvl>
   </w:abstractNum>
-  <w:abstractNum w:abstractNumId="58" w15:restartNumberingAfterBreak="0">
+  <w:abstractNum w:abstractNumId="59" w15:restartNumberingAfterBreak="0">
     <w:nsid w:val="6E837796"/>
     <w:multiLevelType w:val="hybridMultilevel"/>
     <w:tmpl w:val="16BA1F22"/>
@@ -37109,7 +38874,7 @@
       </w:rPr>
     </w:lvl>
   </w:abstractNum>
-  <w:abstractNum w:abstractNumId="59" w15:restartNumberingAfterBreak="0">
+  <w:abstractNum w:abstractNumId="60" w15:restartNumberingAfterBreak="0">
     <w:nsid w:val="704C67E6"/>
     <w:multiLevelType w:val="hybridMultilevel"/>
     <w:tmpl w:val="54385FC4"/>
@@ -37222,7 +38987,7 @@
       </w:rPr>
     </w:lvl>
   </w:abstractNum>
-  <w:abstractNum w:abstractNumId="60" w15:restartNumberingAfterBreak="0">
+  <w:abstractNum w:abstractNumId="61" w15:restartNumberingAfterBreak="0">
     <w:nsid w:val="71B32486"/>
     <w:multiLevelType w:val="hybridMultilevel"/>
     <w:tmpl w:val="F60A71CC"/>
@@ -37335,7 +39100,7 @@
       </w:rPr>
     </w:lvl>
   </w:abstractNum>
-  <w:abstractNum w:abstractNumId="61" w15:restartNumberingAfterBreak="0">
+  <w:abstractNum w:abstractNumId="62" w15:restartNumberingAfterBreak="0">
     <w:nsid w:val="721A1036"/>
     <w:multiLevelType w:val="hybridMultilevel"/>
     <w:tmpl w:val="2848B5B0"/>
@@ -37421,7 +39186,7 @@
       </w:pPr>
     </w:lvl>
   </w:abstractNum>
-  <w:abstractNum w:abstractNumId="62" w15:restartNumberingAfterBreak="0">
+  <w:abstractNum w:abstractNumId="63" w15:restartNumberingAfterBreak="0">
     <w:nsid w:val="73B52C4F"/>
     <w:multiLevelType w:val="hybridMultilevel"/>
     <w:tmpl w:val="0F0A6410"/>
@@ -37534,7 +39299,7 @@
       </w:rPr>
     </w:lvl>
   </w:abstractNum>
-  <w:abstractNum w:abstractNumId="63" w15:restartNumberingAfterBreak="0">
+  <w:abstractNum w:abstractNumId="64" w15:restartNumberingAfterBreak="0">
     <w:nsid w:val="757C76B4"/>
     <w:multiLevelType w:val="multilevel"/>
     <w:tmpl w:val="747072E0"/>
@@ -37650,7 +39415,7 @@
       </w:pPr>
     </w:lvl>
   </w:abstractNum>
-  <w:abstractNum w:abstractNumId="64" w15:restartNumberingAfterBreak="0">
+  <w:abstractNum w:abstractNumId="65" w15:restartNumberingAfterBreak="0">
     <w:nsid w:val="765316F9"/>
     <w:multiLevelType w:val="hybridMultilevel"/>
     <w:tmpl w:val="2822F9D4"/>
@@ -37736,7 +39501,7 @@
       </w:pPr>
     </w:lvl>
   </w:abstractNum>
-  <w:abstractNum w:abstractNumId="65" w15:restartNumberingAfterBreak="0">
+  <w:abstractNum w:abstractNumId="66" w15:restartNumberingAfterBreak="0">
     <w:nsid w:val="77E26FBB"/>
     <w:multiLevelType w:val="hybridMultilevel"/>
     <w:tmpl w:val="3DCC322E"/>
@@ -37849,7 +39614,7 @@
       </w:rPr>
     </w:lvl>
   </w:abstractNum>
-  <w:abstractNum w:abstractNumId="66" w15:restartNumberingAfterBreak="0">
+  <w:abstractNum w:abstractNumId="67" w15:restartNumberingAfterBreak="0">
     <w:nsid w:val="7A531834"/>
     <w:multiLevelType w:val="multilevel"/>
     <w:tmpl w:val="1CBA7C9A"/>
@@ -37962,7 +39727,7 @@
       </w:pPr>
     </w:lvl>
   </w:abstractNum>
-  <w:abstractNum w:abstractNumId="67" w15:restartNumberingAfterBreak="0">
+  <w:abstractNum w:abstractNumId="68" w15:restartNumberingAfterBreak="0">
     <w:nsid w:val="7B26405D"/>
     <w:multiLevelType w:val="hybridMultilevel"/>
     <w:tmpl w:val="78364DC0"/>
@@ -38075,7 +39840,7 @@
       </w:rPr>
     </w:lvl>
   </w:abstractNum>
-  <w:abstractNum w:abstractNumId="68" w15:restartNumberingAfterBreak="0">
+  <w:abstractNum w:abstractNumId="69" w15:restartNumberingAfterBreak="0">
     <w:nsid w:val="7CF9312C"/>
     <w:multiLevelType w:val="hybridMultilevel"/>
     <w:tmpl w:val="F25C68BE"/>
@@ -38188,7 +39953,7 @@
       </w:rPr>
     </w:lvl>
   </w:abstractNum>
-  <w:abstractNum w:abstractNumId="69" w15:restartNumberingAfterBreak="0">
+  <w:abstractNum w:abstractNumId="70" w15:restartNumberingAfterBreak="0">
     <w:nsid w:val="7D0047E8"/>
     <w:multiLevelType w:val="multilevel"/>
     <w:tmpl w:val="6FEC261A"/>
@@ -38301,7 +40066,7 @@
       </w:pPr>
     </w:lvl>
   </w:abstractNum>
-  <w:abstractNum w:abstractNumId="70" w15:restartNumberingAfterBreak="0">
+  <w:abstractNum w:abstractNumId="71" w15:restartNumberingAfterBreak="0">
     <w:nsid w:val="7D69767E"/>
     <w:multiLevelType w:val="hybridMultilevel"/>
     <w:tmpl w:val="39CCC49C"/>
@@ -38414,7 +40179,7 @@
       </w:rPr>
     </w:lvl>
   </w:abstractNum>
-  <w:abstractNum w:abstractNumId="71" w15:restartNumberingAfterBreak="0">
+  <w:abstractNum w:abstractNumId="72" w15:restartNumberingAfterBreak="0">
     <w:nsid w:val="7D7F42AE"/>
     <w:multiLevelType w:val="hybridMultilevel"/>
     <w:tmpl w:val="FE604316"/>
@@ -38503,7 +40268,7 @@
       </w:pPr>
     </w:lvl>
   </w:abstractNum>
-  <w:abstractNum w:abstractNumId="72" w15:restartNumberingAfterBreak="0">
+  <w:abstractNum w:abstractNumId="73" w15:restartNumberingAfterBreak="0">
     <w:nsid w:val="7D8D52E4"/>
     <w:multiLevelType w:val="multilevel"/>
     <w:tmpl w:val="82DE24C6"/>
@@ -38616,7 +40381,7 @@
       </w:pPr>
     </w:lvl>
   </w:abstractNum>
-  <w:abstractNum w:abstractNumId="73" w15:restartNumberingAfterBreak="0">
+  <w:abstractNum w:abstractNumId="74" w15:restartNumberingAfterBreak="0">
     <w:nsid w:val="7DB9015A"/>
     <w:multiLevelType w:val="multilevel"/>
     <w:tmpl w:val="48289AEE"/>
@@ -38730,6 +40495,119 @@
         </w:tabs>
         <w:ind w:left="6480" w:hanging="360"/>
       </w:pPr>
+    </w:lvl>
+  </w:abstractNum>
+  <w:abstractNum w:abstractNumId="75" w15:restartNumberingAfterBreak="0">
+    <w:nsid w:val="7E1E2723"/>
+    <w:multiLevelType w:val="hybridMultilevel"/>
+    <w:tmpl w:val="504E54FA"/>
+    <w:lvl w:ilvl="0" w:tplc="04090001">
+      <w:start w:val="1"/>
+      <w:numFmt w:val="bullet"/>
+      <w:lvlText w:val=""/>
+      <w:lvlJc w:val="left"/>
+      <w:pPr>
+        <w:ind w:left="720" w:hanging="360"/>
+      </w:pPr>
+      <w:rPr>
+        <w:rFonts w:ascii="Symbol" w:hAnsi="Symbol" w:hint="default"/>
+      </w:rPr>
+    </w:lvl>
+    <w:lvl w:ilvl="1" w:tplc="04090003" w:tentative="1">
+      <w:start w:val="1"/>
+      <w:numFmt w:val="bullet"/>
+      <w:lvlText w:val="o"/>
+      <w:lvlJc w:val="left"/>
+      <w:pPr>
+        <w:ind w:left="1440" w:hanging="360"/>
+      </w:pPr>
+      <w:rPr>
+        <w:rFonts w:ascii="Courier New" w:hAnsi="Courier New" w:cs="Courier New" w:hint="default"/>
+      </w:rPr>
+    </w:lvl>
+    <w:lvl w:ilvl="2" w:tplc="04090005" w:tentative="1">
+      <w:start w:val="1"/>
+      <w:numFmt w:val="bullet"/>
+      <w:lvlText w:val=""/>
+      <w:lvlJc w:val="left"/>
+      <w:pPr>
+        <w:ind w:left="2160" w:hanging="360"/>
+      </w:pPr>
+      <w:rPr>
+        <w:rFonts w:ascii="Wingdings" w:hAnsi="Wingdings" w:hint="default"/>
+      </w:rPr>
+    </w:lvl>
+    <w:lvl w:ilvl="3" w:tplc="04090001" w:tentative="1">
+      <w:start w:val="1"/>
+      <w:numFmt w:val="bullet"/>
+      <w:lvlText w:val=""/>
+      <w:lvlJc w:val="left"/>
+      <w:pPr>
+        <w:ind w:left="2880" w:hanging="360"/>
+      </w:pPr>
+      <w:rPr>
+        <w:rFonts w:ascii="Symbol" w:hAnsi="Symbol" w:hint="default"/>
+      </w:rPr>
+    </w:lvl>
+    <w:lvl w:ilvl="4" w:tplc="04090003" w:tentative="1">
+      <w:start w:val="1"/>
+      <w:numFmt w:val="bullet"/>
+      <w:lvlText w:val="o"/>
+      <w:lvlJc w:val="left"/>
+      <w:pPr>
+        <w:ind w:left="3600" w:hanging="360"/>
+      </w:pPr>
+      <w:rPr>
+        <w:rFonts w:ascii="Courier New" w:hAnsi="Courier New" w:cs="Courier New" w:hint="default"/>
+      </w:rPr>
+    </w:lvl>
+    <w:lvl w:ilvl="5" w:tplc="04090005" w:tentative="1">
+      <w:start w:val="1"/>
+      <w:numFmt w:val="bullet"/>
+      <w:lvlText w:val=""/>
+      <w:lvlJc w:val="left"/>
+      <w:pPr>
+        <w:ind w:left="4320" w:hanging="360"/>
+      </w:pPr>
+      <w:rPr>
+        <w:rFonts w:ascii="Wingdings" w:hAnsi="Wingdings" w:hint="default"/>
+      </w:rPr>
+    </w:lvl>
+    <w:lvl w:ilvl="6" w:tplc="04090001" w:tentative="1">
+      <w:start w:val="1"/>
+      <w:numFmt w:val="bullet"/>
+      <w:lvlText w:val=""/>
+      <w:lvlJc w:val="left"/>
+      <w:pPr>
+        <w:ind w:left="5040" w:hanging="360"/>
+      </w:pPr>
+      <w:rPr>
+        <w:rFonts w:ascii="Symbol" w:hAnsi="Symbol" w:hint="default"/>
+      </w:rPr>
+    </w:lvl>
+    <w:lvl w:ilvl="7" w:tplc="04090003" w:tentative="1">
+      <w:start w:val="1"/>
+      <w:numFmt w:val="bullet"/>
+      <w:lvlText w:val="o"/>
+      <w:lvlJc w:val="left"/>
+      <w:pPr>
+        <w:ind w:left="5760" w:hanging="360"/>
+      </w:pPr>
+      <w:rPr>
+        <w:rFonts w:ascii="Courier New" w:hAnsi="Courier New" w:cs="Courier New" w:hint="default"/>
+      </w:rPr>
+    </w:lvl>
+    <w:lvl w:ilvl="8" w:tplc="04090005" w:tentative="1">
+      <w:start w:val="1"/>
+      <w:numFmt w:val="bullet"/>
+      <w:lvlText w:val=""/>
+      <w:lvlJc w:val="left"/>
+      <w:pPr>
+        <w:ind w:left="6480" w:hanging="360"/>
+      </w:pPr>
+      <w:rPr>
+        <w:rFonts w:ascii="Wingdings" w:hAnsi="Wingdings" w:hint="default"/>
+      </w:rPr>
     </w:lvl>
   </w:abstractNum>
   <w:num w:numId="1">
@@ -38742,43 +40620,43 @@
     <w:abstractNumId w:val="28"/>
   </w:num>
   <w:num w:numId="4">
-    <w:abstractNumId w:val="72"/>
+    <w:abstractNumId w:val="73"/>
   </w:num>
   <w:num w:numId="5">
-    <w:abstractNumId w:val="69"/>
+    <w:abstractNumId w:val="70"/>
   </w:num>
   <w:num w:numId="6">
-    <w:abstractNumId w:val="61"/>
+    <w:abstractNumId w:val="62"/>
   </w:num>
   <w:num w:numId="7">
-    <w:abstractNumId w:val="64"/>
+    <w:abstractNumId w:val="65"/>
   </w:num>
   <w:num w:numId="8">
     <w:abstractNumId w:val="21"/>
   </w:num>
   <w:num w:numId="9">
-    <w:abstractNumId w:val="65"/>
+    <w:abstractNumId w:val="66"/>
   </w:num>
   <w:num w:numId="10">
     <w:abstractNumId w:val="30"/>
   </w:num>
   <w:num w:numId="11">
-    <w:abstractNumId w:val="66"/>
+    <w:abstractNumId w:val="67"/>
   </w:num>
   <w:num w:numId="12">
     <w:abstractNumId w:val="32"/>
   </w:num>
   <w:num w:numId="13">
-    <w:abstractNumId w:val="62"/>
+    <w:abstractNumId w:val="63"/>
   </w:num>
   <w:num w:numId="14">
     <w:abstractNumId w:val="41"/>
   </w:num>
   <w:num w:numId="15">
-    <w:abstractNumId w:val="60"/>
+    <w:abstractNumId w:val="61"/>
   </w:num>
   <w:num w:numId="16">
-    <w:abstractNumId w:val="53"/>
+    <w:abstractNumId w:val="54"/>
   </w:num>
   <w:num w:numId="17">
     <w:abstractNumId w:val="45"/>
@@ -38829,7 +40707,7 @@
     <w:abstractNumId w:val="6"/>
   </w:num>
   <w:num w:numId="33">
-    <w:abstractNumId w:val="71"/>
+    <w:abstractNumId w:val="72"/>
   </w:num>
   <w:num w:numId="34">
     <w:abstractNumId w:val="0"/>
@@ -38841,7 +40719,7 @@
     <w:abstractNumId w:val="40"/>
   </w:num>
   <w:num w:numId="37">
-    <w:abstractNumId w:val="59"/>
+    <w:abstractNumId w:val="60"/>
   </w:num>
   <w:num w:numId="38">
     <w:abstractNumId w:val="7"/>
@@ -38856,13 +40734,13 @@
     <w:abstractNumId w:val="33"/>
   </w:num>
   <w:num w:numId="42">
-    <w:abstractNumId w:val="54"/>
+    <w:abstractNumId w:val="55"/>
   </w:num>
   <w:num w:numId="43">
-    <w:abstractNumId w:val="51"/>
+    <w:abstractNumId w:val="52"/>
   </w:num>
   <w:num w:numId="44">
-    <w:abstractNumId w:val="57"/>
+    <w:abstractNumId w:val="58"/>
   </w:num>
   <w:num w:numId="45">
     <w:abstractNumId w:val="42"/>
@@ -38877,25 +40755,25 @@
     <w:abstractNumId w:val="25"/>
   </w:num>
   <w:num w:numId="49">
-    <w:abstractNumId w:val="73"/>
+    <w:abstractNumId w:val="74"/>
   </w:num>
   <w:num w:numId="50">
     <w:abstractNumId w:val="37"/>
   </w:num>
   <w:num w:numId="51">
-    <w:abstractNumId w:val="49"/>
+    <w:abstractNumId w:val="50"/>
   </w:num>
   <w:num w:numId="52">
     <w:abstractNumId w:val="4"/>
   </w:num>
   <w:num w:numId="53">
-    <w:abstractNumId w:val="58"/>
+    <w:abstractNumId w:val="59"/>
   </w:num>
   <w:num w:numId="54">
     <w:abstractNumId w:val="12"/>
   </w:num>
   <w:num w:numId="55">
-    <w:abstractNumId w:val="56"/>
+    <w:abstractNumId w:val="57"/>
   </w:num>
   <w:num w:numId="56">
     <w:abstractNumId w:val="26"/>
@@ -38913,7 +40791,7 @@
     <w:abstractNumId w:val="13"/>
   </w:num>
   <w:num w:numId="61">
-    <w:abstractNumId w:val="67"/>
+    <w:abstractNumId w:val="68"/>
   </w:num>
   <w:num w:numId="62">
     <w:abstractNumId w:val="23"/>
@@ -38922,22 +40800,22 @@
     <w:abstractNumId w:val="5"/>
   </w:num>
   <w:num w:numId="64">
-    <w:abstractNumId w:val="52"/>
+    <w:abstractNumId w:val="53"/>
   </w:num>
   <w:num w:numId="65">
-    <w:abstractNumId w:val="55"/>
+    <w:abstractNumId w:val="56"/>
   </w:num>
   <w:num w:numId="66">
     <w:abstractNumId w:val="34"/>
   </w:num>
   <w:num w:numId="67">
-    <w:abstractNumId w:val="50"/>
+    <w:abstractNumId w:val="51"/>
   </w:num>
   <w:num w:numId="68">
-    <w:abstractNumId w:val="63"/>
+    <w:abstractNumId w:val="64"/>
   </w:num>
   <w:num w:numId="69">
-    <w:abstractNumId w:val="68"/>
+    <w:abstractNumId w:val="69"/>
   </w:num>
   <w:num w:numId="70">
     <w:abstractNumId w:val="9"/>
@@ -38949,17 +40827,23 @@
     <w:abstractNumId w:val="19"/>
   </w:num>
   <w:num w:numId="73">
-    <w:abstractNumId w:val="70"/>
+    <w:abstractNumId w:val="71"/>
   </w:num>
   <w:num w:numId="74">
     <w:abstractNumId w:val="48"/>
+  </w:num>
+  <w:num w:numId="75">
+    <w:abstractNumId w:val="75"/>
+  </w:num>
+  <w:num w:numId="76">
+    <w:abstractNumId w:val="49"/>
   </w:num>
   <w:numIdMacAtCleanup w:val="71"/>
 </w:numbering>
 </file>
 
 <file path=word/styles.xml><?xml version="1.0" encoding="utf-8"?>
-<w:styles xmlns:mc="http://schemas.openxmlformats.org/markup-compatibility/2006" xmlns:r="http://schemas.openxmlformats.org/officeDocument/2006/relationships" xmlns:w="http://schemas.openxmlformats.org/wordprocessingml/2006/main" xmlns:w14="http://schemas.microsoft.com/office/word/2010/wordml" xmlns:w15="http://schemas.microsoft.com/office/word/2012/wordml" mc:Ignorable="w14 w15">
+<w:styles xmlns:mc="http://schemas.openxmlformats.org/markup-compatibility/2006" xmlns:r="http://schemas.openxmlformats.org/officeDocument/2006/relationships" xmlns:w="http://schemas.openxmlformats.org/wordprocessingml/2006/main" xmlns:w14="http://schemas.microsoft.com/office/word/2010/wordml" xmlns:w15="http://schemas.microsoft.com/office/word/2012/wordml" xmlns:w16se="http://schemas.microsoft.com/office/word/2015/wordml/symex" mc:Ignorable="w14 w15 w16se">
   <w:docDefaults>
     <w:rPrDefault>
       <w:rPr>
@@ -40298,7 +42182,7 @@
 </file>
 
 <file path=customXml/itemProps1.xml><?xml version="1.0" encoding="utf-8"?>
-<ds:datastoreItem xmlns:ds="http://schemas.openxmlformats.org/officeDocument/2006/customXml" ds:itemID="{45F2284F-EE18-42FE-A0C0-845EC9B04F10}">
+<ds:datastoreItem xmlns:ds="http://schemas.openxmlformats.org/officeDocument/2006/customXml" ds:itemID="{299C62BB-4F83-4CBA-A5D0-010C68CFCC2D}">
   <ds:schemaRefs>
     <ds:schemaRef ds:uri="http://schemas.openxmlformats.org/officeDocument/2006/bibliography"/>
   </ds:schemaRefs>

</xml_diff>

<commit_message>
ssd in docs file insert
</commit_message>
<xml_diff>
--- a/Docs/Banking Management System docx.docx
+++ b/Docs/Banking Management System docx.docx
@@ -43211,68 +43211,66 @@
       <w:r>
         <w:t>CHAPTER 5</w:t>
       </w:r>
-      <w:bookmarkStart w:id="170" w:name="_GoBack"/>
+      <w:r>
+        <w:t xml:space="preserve">: </w:t>
+      </w:r>
+      <w:r>
+        <w:t>Operation Constraints</w:t>
+      </w:r>
+      <w:bookmarkEnd w:id="169"/>
+      <w:r>
+        <w:t xml:space="preserve"> </w:t>
+      </w:r>
+    </w:p>
+    <w:p>
+      <w:pPr>
+        <w:pStyle w:val="Heading2"/>
+        <w:rPr>
+          <w:lang w:bidi="ar-SA"/>
+        </w:rPr>
+      </w:pPr>
+      <w:bookmarkStart w:id="170" w:name="_Toc107442459"/>
+      <w:r>
+        <w:rPr>
+          <w:lang w:bidi="ar-SA"/>
+        </w:rPr>
+        <w:t>ZAIN ASIF</w:t>
+      </w:r>
+      <w:r>
+        <w:rPr>
+          <w:lang w:bidi="ar-SA"/>
+        </w:rPr>
+        <w:t xml:space="preserve"> (FA20-BSE-136</w:t>
+      </w:r>
+      <w:r>
+        <w:rPr>
+          <w:lang w:bidi="ar-SA"/>
+        </w:rPr>
+        <w:t>)</w:t>
+      </w:r>
       <w:bookmarkEnd w:id="170"/>
-      <w:r>
-        <w:t xml:space="preserve">: </w:t>
-      </w:r>
-      <w:r>
-        <w:t>Operation Constraints</w:t>
-      </w:r>
-      <w:bookmarkEnd w:id="169"/>
-      <w:r>
-        <w:t xml:space="preserve"> </w:t>
-      </w:r>
-    </w:p>
-    <w:p>
-      <w:pPr>
-        <w:pStyle w:val="Heading2"/>
+    </w:p>
+    <w:p>
+      <w:pPr>
+        <w:pStyle w:val="Heading3"/>
         <w:rPr>
           <w:lang w:bidi="ar-SA"/>
         </w:rPr>
       </w:pPr>
-      <w:bookmarkStart w:id="171" w:name="_Toc107442459"/>
+      <w:bookmarkStart w:id="171" w:name="_Toc107442460"/>
       <w:r>
         <w:rPr>
           <w:lang w:bidi="ar-SA"/>
         </w:rPr>
-        <w:t>ZAIN ASIF</w:t>
+        <w:t>Use case 1: (Deposit Money</w:t>
       </w:r>
       <w:r>
         <w:rPr>
           <w:lang w:bidi="ar-SA"/>
         </w:rPr>
-        <w:t xml:space="preserve"> (FA20-BSE-136</w:t>
-      </w:r>
-      <w:r>
-        <w:rPr>
-          <w:lang w:bidi="ar-SA"/>
-        </w:rPr>
         <w:t>)</w:t>
       </w:r>
       <w:bookmarkEnd w:id="171"/>
-    </w:p>
-    <w:p>
-      <w:pPr>
-        <w:pStyle w:val="Heading3"/>
-        <w:rPr>
-          <w:lang w:bidi="ar-SA"/>
-        </w:rPr>
-      </w:pPr>
-      <w:bookmarkStart w:id="172" w:name="_Toc107442460"/>
-      <w:r>
-        <w:rPr>
-          <w:lang w:bidi="ar-SA"/>
-        </w:rPr>
-        <w:t>Use case 1: (Deposit Money</w:t>
-      </w:r>
-      <w:r>
-        <w:rPr>
-          <w:lang w:bidi="ar-SA"/>
-        </w:rPr>
-        <w:t>)</w:t>
-      </w:r>
-      <w:bookmarkEnd w:id="172"/>
       <w:r>
         <w:rPr>
           <w:lang w:bidi="ar-SA"/>
@@ -43664,7 +43662,7 @@
           <w:lang w:bidi="ar-SA"/>
         </w:rPr>
       </w:pPr>
-      <w:bookmarkStart w:id="173" w:name="_Toc107442461"/>
+      <w:bookmarkStart w:id="172" w:name="_Toc107442461"/>
       <w:r>
         <w:rPr>
           <w:lang w:bidi="ar-SA"/>
@@ -43677,7 +43675,7 @@
         </w:rPr>
         <w:t>)</w:t>
       </w:r>
-      <w:bookmarkEnd w:id="173"/>
+      <w:bookmarkEnd w:id="172"/>
       <w:r>
         <w:rPr>
           <w:lang w:bidi="ar-SA"/>
@@ -44057,11 +44055,11 @@
       <w:pPr>
         <w:pStyle w:val="Heading3"/>
       </w:pPr>
-      <w:bookmarkStart w:id="174" w:name="_Toc107442462"/>
+      <w:bookmarkStart w:id="173" w:name="_Toc107442462"/>
       <w:r>
         <w:t>Use case 3: (Deposit Cheque)</w:t>
       </w:r>
-      <w:bookmarkEnd w:id="174"/>
+      <w:bookmarkEnd w:id="173"/>
     </w:p>
     <w:tbl>
       <w:tblPr>
@@ -44437,7 +44435,7 @@
           <w:lang w:bidi="ar-SA"/>
         </w:rPr>
       </w:pPr>
-      <w:bookmarkStart w:id="175" w:name="_Toc107442463"/>
+      <w:bookmarkStart w:id="174" w:name="_Toc107442463"/>
       <w:r>
         <w:rPr>
           <w:lang w:bidi="ar-SA"/>
@@ -44450,7 +44448,7 @@
         </w:rPr>
         <w:t>)</w:t>
       </w:r>
-      <w:bookmarkEnd w:id="175"/>
+      <w:bookmarkEnd w:id="174"/>
     </w:p>
     <w:tbl>
       <w:tblPr>
@@ -44815,6 +44813,79 @@
           <w:lang w:bidi="ar-SA"/>
         </w:rPr>
       </w:pPr>
+    </w:p>
+    <w:p>
+      <w:pPr>
+        <w:rPr>
+          <w:lang w:bidi="ar-SA"/>
+        </w:rPr>
+      </w:pPr>
+    </w:p>
+    <w:p>
+      <w:pPr>
+        <w:pStyle w:val="Heading1"/>
+      </w:pPr>
+      <w:r>
+        <w:t>CHAPTER 6</w:t>
+      </w:r>
+      <w:r>
+        <w:t xml:space="preserve">: </w:t>
+      </w:r>
+      <w:r>
+        <w:t>System Sequence Diagram</w:t>
+      </w:r>
+      <w:r>
+        <w:t xml:space="preserve"> </w:t>
+      </w:r>
+    </w:p>
+    <w:p>
+      <w:pPr>
+        <w:pStyle w:val="Heading2"/>
+        <w:rPr>
+          <w:lang w:bidi="ar-SA"/>
+        </w:rPr>
+      </w:pPr>
+      <w:r>
+        <w:rPr>
+          <w:lang w:bidi="ar-SA"/>
+        </w:rPr>
+        <w:t>ZAIN ASIF (FA20-BSE-136</w:t>
+      </w:r>
+      <w:r>
+        <w:rPr>
+          <w:lang w:bidi="ar-SA"/>
+        </w:rPr>
+        <w:t>)</w:t>
+      </w:r>
+    </w:p>
+    <w:p>
+      <w:pPr>
+        <w:pStyle w:val="Heading3"/>
+        <w:rPr>
+          <w:lang w:bidi="ar-SA"/>
+        </w:rPr>
+      </w:pPr>
+      <w:r>
+        <w:rPr>
+          <w:lang w:bidi="ar-SA"/>
+        </w:rPr>
+        <w:t>Use case 1: (Deposit Money</w:t>
+      </w:r>
+      <w:r>
+        <w:rPr>
+          <w:lang w:bidi="ar-SA"/>
+        </w:rPr>
+        <w:t xml:space="preserve">) </w:t>
+      </w:r>
+    </w:p>
+    <w:p>
+      <w:pPr>
+        <w:rPr>
+          <w:lang w:bidi="ar-SA"/>
+        </w:rPr>
+      </w:pPr>
+      <w:bookmarkStart w:id="175" w:name="_GoBack"/>
+      <w:bookmarkEnd w:id="175"/>
     </w:p>
     <w:sectPr>
       <w:pgSz w:w="12240" w:h="15840"/>
@@ -58014,7 +58085,7 @@
 </file>
 
 <file path=customXml/itemProps1.xml><?xml version="1.0" encoding="utf-8"?>
-<ds:datastoreItem xmlns:ds="http://schemas.openxmlformats.org/officeDocument/2006/customXml" ds:itemID="{9D79AFFB-63C6-4BE6-A010-DA2A9ABB4E31}">
+<ds:datastoreItem xmlns:ds="http://schemas.openxmlformats.org/officeDocument/2006/customXml" ds:itemID="{1081702E-DD32-4DDB-BE4D-E7363C741D18}">
   <ds:schemaRefs>
     <ds:schemaRef ds:uri="http://schemas.openxmlformats.org/officeDocument/2006/bibliography"/>
   </ds:schemaRefs>

</xml_diff>

<commit_message>
add ssd and communication diagram
</commit_message>
<xml_diff>
--- a/Docs/Banking Management System docx.docx
+++ b/Docs/Banking Management System docx.docx
@@ -44826,41 +44826,414 @@
         <w:pStyle w:val="Heading1"/>
       </w:pPr>
       <w:r>
-        <w:t>CHAPTER 6</w:t>
+        <w:lastRenderedPageBreak/>
+        <w:t>CHAPTER 6: System Sequence Diagram</w:t>
+      </w:r>
+      <w:r>
+        <w:t xml:space="preserve"> </w:t>
+      </w:r>
+    </w:p>
+    <w:p>
+      <w:pPr>
+        <w:pStyle w:val="Heading2"/>
+        <w:rPr>
+          <w:lang w:bidi="ar-SA"/>
+        </w:rPr>
+      </w:pPr>
+      <w:r>
+        <w:rPr>
+          <w:lang w:bidi="ar-SA"/>
+        </w:rPr>
+        <w:t>ZAIN ASIF (FA20-BSE-136</w:t>
+      </w:r>
+      <w:r>
+        <w:rPr>
+          <w:lang w:bidi="ar-SA"/>
+        </w:rPr>
+        <w:t>)</w:t>
+      </w:r>
+    </w:p>
+    <w:p>
+      <w:pPr>
+        <w:pStyle w:val="Heading3"/>
+        <w:rPr>
+          <w:lang w:bidi="ar-SA"/>
+        </w:rPr>
+      </w:pPr>
+      <w:r>
+        <w:rPr>
+          <w:lang w:bidi="ar-SA"/>
+        </w:rPr>
+        <w:t>Use case 1: (Deposit Money</w:t>
+      </w:r>
+      <w:r>
+        <w:rPr>
+          <w:lang w:bidi="ar-SA"/>
+        </w:rPr>
+        <w:t>(Slip)</w:t>
+      </w:r>
+      <w:r>
+        <w:rPr>
+          <w:lang w:bidi="ar-SA"/>
+        </w:rPr>
+        <w:t xml:space="preserve">) </w:t>
+      </w:r>
+    </w:p>
+    <w:p>
+      <w:pPr>
+        <w:rPr>
+          <w:lang w:bidi="ar-SA"/>
+        </w:rPr>
+      </w:pPr>
+      <w:r>
+        <w:rPr>
+          <w:lang w:bidi="ar-SA"/>
+        </w:rPr>
+        <w:pict w14:anchorId="1808E4FE">
+          <v:shape id="_x0000_i1036" type="#_x0000_t75" style="width:354.75pt;height:331.5pt">
+            <v:imagedata r:id="rId57" o:title="deposit_slip"/>
+          </v:shape>
+        </w:pict>
+      </w:r>
+    </w:p>
+    <w:p>
+      <w:pPr>
+        <w:pStyle w:val="Heading3"/>
+        <w:rPr>
+          <w:lang w:bidi="ar-SA"/>
+        </w:rPr>
+      </w:pPr>
+      <w:r>
+        <w:rPr>
+          <w:lang w:bidi="ar-SA"/>
+        </w:rPr>
+        <w:lastRenderedPageBreak/>
+        <w:t>Use case 2</w:t>
+      </w:r>
+      <w:r>
+        <w:rPr>
+          <w:lang w:bidi="ar-SA"/>
+        </w:rPr>
+        <w:t xml:space="preserve">: (Deposit </w:t>
+      </w:r>
+      <w:r>
+        <w:rPr>
+          <w:lang w:bidi="ar-SA"/>
+        </w:rPr>
+        <w:t>Money (Cheque</w:t>
+      </w:r>
+      <w:r>
+        <w:rPr>
+          <w:lang w:bidi="ar-SA"/>
+        </w:rPr>
+        <w:t>)</w:t>
+      </w:r>
+      <w:r>
+        <w:rPr>
+          <w:lang w:bidi="ar-SA"/>
+        </w:rPr>
+        <w:t xml:space="preserve">) </w:t>
+      </w:r>
+    </w:p>
+    <w:p>
+      <w:pPr>
+        <w:rPr>
+          <w:lang w:bidi="ar-SA"/>
+        </w:rPr>
+      </w:pPr>
+      <w:r>
+        <w:rPr>
+          <w:lang w:bidi="ar-SA"/>
+        </w:rPr>
+        <w:pict w14:anchorId="1DE9962E">
+          <v:shape id="_x0000_i1038" type="#_x0000_t75" style="width:468pt;height:397.5pt">
+            <v:imagedata r:id="rId58" o:title="ds_Cheque"/>
+          </v:shape>
+        </w:pict>
+      </w:r>
+    </w:p>
+    <w:p>
+      <w:pPr>
+        <w:rPr>
+          <w:lang w:bidi="ar-SA"/>
+        </w:rPr>
+      </w:pPr>
+    </w:p>
+    <w:p>
+      <w:pPr>
+        <w:rPr>
+          <w:lang w:bidi="ar-SA"/>
+        </w:rPr>
+      </w:pPr>
+    </w:p>
+    <w:p>
+      <w:pPr>
+        <w:pStyle w:val="Heading3"/>
+        <w:rPr>
+          <w:lang w:bidi="ar-SA"/>
+        </w:rPr>
+      </w:pPr>
+      <w:r>
+        <w:rPr>
+          <w:lang w:bidi="ar-SA"/>
+        </w:rPr>
+        <w:lastRenderedPageBreak/>
+        <w:t>Use case 3: (Withdraw</w:t>
+      </w:r>
+      <w:r>
+        <w:rPr>
+          <w:lang w:bidi="ar-SA"/>
+        </w:rPr>
+        <w:t xml:space="preserve"> </w:t>
+      </w:r>
+      <w:r>
+        <w:rPr>
+          <w:lang w:bidi="ar-SA"/>
+        </w:rPr>
+        <w:t>Money (</w:t>
+      </w:r>
+      <w:r>
+        <w:rPr>
+          <w:lang w:bidi="ar-SA"/>
+        </w:rPr>
+        <w:t>ATM</w:t>
+      </w:r>
+      <w:r>
+        <w:rPr>
+          <w:lang w:bidi="ar-SA"/>
+        </w:rPr>
+        <w:t>)</w:t>
+      </w:r>
+      <w:r>
+        <w:rPr>
+          <w:lang w:bidi="ar-SA"/>
+        </w:rPr>
+        <w:t xml:space="preserve">) </w:t>
+      </w:r>
+    </w:p>
+    <w:p>
+      <w:pPr>
+        <w:rPr>
+          <w:lang w:bidi="ar-SA"/>
+        </w:rPr>
+      </w:pPr>
+      <w:r>
+        <w:rPr>
+          <w:lang w:bidi="ar-SA"/>
+        </w:rPr>
+        <w:pict w14:anchorId="2311E564">
+          <v:shape id="_x0000_i1040" type="#_x0000_t75" style="width:262.5pt;height:327.75pt">
+            <v:imagedata r:id="rId59" o:title="withdraw_MoneyATM"/>
+          </v:shape>
+        </w:pict>
+      </w:r>
+    </w:p>
+    <w:p>
+      <w:pPr>
+        <w:spacing w:after="0" w:line="240" w:lineRule="auto"/>
+        <w:rPr>
+          <w:lang w:bidi="ar-SA"/>
+        </w:rPr>
+      </w:pPr>
+      <w:r>
+        <w:rPr>
+          <w:lang w:bidi="ar-SA"/>
+        </w:rPr>
+        <w:br w:type="page"/>
+      </w:r>
+    </w:p>
+    <w:p>
+      <w:pPr>
+        <w:pStyle w:val="Heading1"/>
+      </w:pPr>
+      <w:r>
+        <w:lastRenderedPageBreak/>
+        <w:t>CH</w:t>
+      </w:r>
+      <w:r>
+        <w:t>APTER 7</w:t>
       </w:r>
       <w:r>
         <w:t xml:space="preserve">: </w:t>
       </w:r>
       <w:r>
-        <w:t>System Sequence Diagram</w:t>
-      </w:r>
-      <w:r>
+        <w:t xml:space="preserve">Communication Diagram </w:t>
+      </w:r>
+    </w:p>
+    <w:p>
+      <w:pPr>
+        <w:pStyle w:val="Heading2"/>
+        <w:rPr>
+          <w:lang w:bidi="ar-SA"/>
+        </w:rPr>
+      </w:pPr>
+      <w:r>
+        <w:rPr>
+          <w:lang w:bidi="ar-SA"/>
+        </w:rPr>
+        <w:t>ZAIN ASIF (FA20-BSE-136</w:t>
+      </w:r>
+      <w:r>
+        <w:rPr>
+          <w:lang w:bidi="ar-SA"/>
+        </w:rPr>
+        <w:t>)</w:t>
+      </w:r>
+    </w:p>
+    <w:p>
+      <w:pPr>
+        <w:pStyle w:val="Heading3"/>
+        <w:rPr>
+          <w:lang w:bidi="ar-SA"/>
+        </w:rPr>
+      </w:pPr>
+      <w:r>
+        <w:rPr>
+          <w:lang w:bidi="ar-SA"/>
+        </w:rPr>
+        <w:t xml:space="preserve">Use case 1: (Deposit </w:t>
+      </w:r>
+      <w:r>
+        <w:rPr>
+          <w:lang w:bidi="ar-SA"/>
+        </w:rPr>
+        <w:t>Money (</w:t>
+      </w:r>
+      <w:r>
+        <w:rPr>
+          <w:lang w:bidi="ar-SA"/>
+        </w:rPr>
+        <w:t>Slip)</w:t>
+      </w:r>
+      <w:r>
+        <w:rPr>
+          <w:lang w:bidi="ar-SA"/>
+        </w:rPr>
+        <w:t xml:space="preserve">) </w:t>
+      </w:r>
+    </w:p>
+    <w:p>
+      <w:pPr>
+        <w:rPr>
+          <w:lang w:bidi="ar-SA"/>
+        </w:rPr>
+      </w:pPr>
+      <w:bookmarkStart w:id="175" w:name="_GoBack"/>
+      <w:r>
+        <w:rPr>
+          <w:lang w:bidi="ar-SA"/>
+        </w:rPr>
+        <w:pict w14:anchorId="4039CC2C">
+          <v:shape id="_x0000_i1045" type="#_x0000_t75" style="width:468pt;height:358.5pt">
+            <v:imagedata r:id="rId60" o:title="ds_slip"/>
+          </v:shape>
+        </w:pict>
+      </w:r>
+    </w:p>
+    <w:bookmarkEnd w:id="175"/>
+    <w:p>
+      <w:pPr>
+        <w:pStyle w:val="Heading3"/>
+        <w:rPr>
+          <w:lang w:bidi="ar-SA"/>
+        </w:rPr>
+      </w:pPr>
+      <w:r>
+        <w:rPr>
+          <w:lang w:bidi="ar-SA"/>
+        </w:rPr>
+        <w:lastRenderedPageBreak/>
+        <w:t>Use case 2</w:t>
+      </w:r>
+      <w:r>
+        <w:rPr>
+          <w:lang w:bidi="ar-SA"/>
+        </w:rPr>
+        <w:t xml:space="preserve">: (Deposit </w:t>
+      </w:r>
+      <w:r>
+        <w:rPr>
+          <w:lang w:bidi="ar-SA"/>
+        </w:rPr>
+        <w:t>Money (</w:t>
+      </w:r>
+      <w:r>
+        <w:rPr>
+          <w:lang w:bidi="ar-SA"/>
+        </w:rPr>
+        <w:t>Cheque</w:t>
+      </w:r>
+      <w:r>
+        <w:rPr>
+          <w:lang w:bidi="ar-SA"/>
+        </w:rPr>
+        <w:t>)</w:t>
+      </w:r>
+      <w:r>
+        <w:rPr>
+          <w:lang w:bidi="ar-SA"/>
+        </w:rPr>
+        <w:t xml:space="preserve">) </w:t>
+      </w:r>
+      <w:r>
+        <w:rPr>
+          <w:lang w:bidi="ar-SA"/>
+        </w:rPr>
+        <w:pict w14:anchorId="08B6F709">
+          <v:shape id="_x0000_i1048" type="#_x0000_t75" style="width:468pt;height:343.5pt">
+            <v:imagedata r:id="rId61" o:title="ds_cheque"/>
+          </v:shape>
+        </w:pict>
+      </w:r>
+    </w:p>
+    <w:p>
+      <w:pPr>
+        <w:rPr>
+          <w:lang w:bidi="ar-SA"/>
+        </w:rPr>
+      </w:pPr>
+    </w:p>
+    <w:p>
+      <w:pPr>
+        <w:pStyle w:val="Heading3"/>
+        <w:rPr>
+          <w:lang w:bidi="ar-SA"/>
+        </w:rPr>
+      </w:pPr>
+      <w:r>
+        <w:rPr>
+          <w:lang w:bidi="ar-SA"/>
+        </w:rPr>
+        <w:t>Use case 3: (Withdraw</w:t>
+      </w:r>
+      <w:r>
+        <w:rPr>
+          <w:lang w:bidi="ar-SA"/>
+        </w:rPr>
         <w:t xml:space="preserve"> </w:t>
       </w:r>
-    </w:p>
-    <w:p>
-      <w:pPr>
-        <w:pStyle w:val="Heading2"/>
+      <w:r>
         <w:rPr>
           <w:lang w:bidi="ar-SA"/>
         </w:rPr>
-      </w:pPr>
+        <w:t>Money ATM</w:t>
+      </w:r>
       <w:r>
         <w:rPr>
           <w:lang w:bidi="ar-SA"/>
         </w:rPr>
-        <w:t>ZAIN ASIF (FA20-BSE-136</w:t>
-      </w:r>
-      <w:r>
+        <w:t xml:space="preserve">) </w:t>
+      </w:r>
+    </w:p>
+    <w:p>
+      <w:pPr>
         <w:rPr>
           <w:lang w:bidi="ar-SA"/>
         </w:rPr>
-        <w:t>)</w:t>
-      </w:r>
-    </w:p>
-    <w:p>
-      <w:pPr>
-        <w:pStyle w:val="Heading3"/>
+      </w:pPr>
+    </w:p>
+    <w:p>
+      <w:pPr>
         <w:rPr>
           <w:lang w:bidi="ar-SA"/>
         </w:rPr>
@@ -44869,23 +45242,13 @@
         <w:rPr>
           <w:lang w:bidi="ar-SA"/>
         </w:rPr>
-        <w:t>Use case 1: (Deposit Money</w:t>
-      </w:r>
-      <w:r>
-        <w:rPr>
-          <w:lang w:bidi="ar-SA"/>
-        </w:rPr>
-        <w:t xml:space="preserve">) </w:t>
-      </w:r>
-    </w:p>
-    <w:p>
-      <w:pPr>
-        <w:rPr>
-          <w:lang w:bidi="ar-SA"/>
-        </w:rPr>
-      </w:pPr>
-      <w:bookmarkStart w:id="175" w:name="_GoBack"/>
-      <w:bookmarkEnd w:id="175"/>
+        <w:lastRenderedPageBreak/>
+        <w:pict w14:anchorId="03AE6C39">
+          <v:shape id="_x0000_i1049" type="#_x0000_t75" style="width:468pt;height:355.5pt">
+            <v:imagedata r:id="rId62" o:title="wi_ATM"/>
+          </v:shape>
+        </w:pict>
+      </w:r>
     </w:p>
     <w:sectPr>
       <w:pgSz w:w="12240" w:h="15840"/>
@@ -58085,7 +58448,7 @@
 </file>
 
 <file path=customXml/itemProps1.xml><?xml version="1.0" encoding="utf-8"?>
-<ds:datastoreItem xmlns:ds="http://schemas.openxmlformats.org/officeDocument/2006/customXml" ds:itemID="{1081702E-DD32-4DDB-BE4D-E7363C741D18}">
+<ds:datastoreItem xmlns:ds="http://schemas.openxmlformats.org/officeDocument/2006/customXml" ds:itemID="{13896F27-E4CC-4163-A2C9-EBEA09BDCF28}">
   <ds:schemaRefs>
     <ds:schemaRef ds:uri="http://schemas.openxmlformats.org/officeDocument/2006/bibliography"/>
   </ds:schemaRefs>

</xml_diff>

<commit_message>
chapter 7 & 8
package and class

Co-Authored-By: Hassanjaved4157 <101353570+Hassanjaved4157@users.noreply.github.com>
</commit_message>
<xml_diff>
--- a/Docs/Banking Management System docx.docx
+++ b/Docs/Banking Management System docx.docx
@@ -8857,24 +8857,60 @@
           <w:sz w:val="24"/>
           <w:szCs w:val="24"/>
         </w:rPr>
-        <w:t>Is the most complicated software system which aims at the professional management of the clients activities in the bank and a quick access to clients account database.</w:t>
-      </w:r>
-    </w:p>
-    <w:p>
-      <w:pPr>
+        <w:t xml:space="preserve">Is the most complicated software system which aims at the professional management of the </w:t>
+      </w:r>
+      <w:proofErr w:type="gramStart"/>
+      <w:r>
         <w:rPr>
           <w:rFonts w:ascii="Times New Roman" w:hAnsi="Times New Roman" w:cs="Times New Roman"/>
           <w:sz w:val="24"/>
           <w:szCs w:val="24"/>
         </w:rPr>
-      </w:pPr>
+        <w:t>clients</w:t>
+      </w:r>
+      <w:proofErr w:type="gramEnd"/>
       <w:r>
         <w:rPr>
           <w:rFonts w:ascii="Times New Roman" w:hAnsi="Times New Roman" w:cs="Times New Roman"/>
           <w:sz w:val="24"/>
           <w:szCs w:val="24"/>
         </w:rPr>
-        <w:t xml:space="preserve"> With the rapid development of IT sector, high quality banking system has become extremely important, in the modern world there is a hardly a single person that is not involved into the banking, naturally everyone has an account in the bank and saves his money there, it is pretty much obvious that everyone wants to have a constant access to his financial accounts but this is not possible without a high quality banking system already but she didn't.</w:t>
+        <w:t xml:space="preserve"> activities in the bank and a quick access to clients account database.</w:t>
+      </w:r>
+    </w:p>
+    <w:p>
+      <w:pPr>
+        <w:rPr>
+          <w:rFonts w:ascii="Times New Roman" w:hAnsi="Times New Roman" w:cs="Times New Roman"/>
+          <w:sz w:val="24"/>
+          <w:szCs w:val="24"/>
+        </w:rPr>
+      </w:pPr>
+      <w:r>
+        <w:rPr>
+          <w:rFonts w:ascii="Times New Roman" w:hAnsi="Times New Roman" w:cs="Times New Roman"/>
+          <w:sz w:val="24"/>
+          <w:szCs w:val="24"/>
+        </w:rPr>
+        <w:t xml:space="preserve"> With the rapid development of IT sector, high quality banking system has become extremely important, in the modern world there is a hardly a single person that is not involved into the banking, naturally everyone has an account in the bank and saves his money there, it is pretty much obvious that everyone wants to have a constant access to his financial accounts but this is not possible without a </w:t>
+      </w:r>
+      <w:proofErr w:type="gramStart"/>
+      <w:r>
+        <w:rPr>
+          <w:rFonts w:ascii="Times New Roman" w:hAnsi="Times New Roman" w:cs="Times New Roman"/>
+          <w:sz w:val="24"/>
+          <w:szCs w:val="24"/>
+        </w:rPr>
+        <w:t>high quality</w:t>
+      </w:r>
+      <w:proofErr w:type="gramEnd"/>
+      <w:r>
+        <w:rPr>
+          <w:rFonts w:ascii="Times New Roman" w:hAnsi="Times New Roman" w:cs="Times New Roman"/>
+          <w:sz w:val="24"/>
+          <w:szCs w:val="24"/>
+        </w:rPr>
+        <w:t xml:space="preserve"> banking system already but she didn't.</w:t>
       </w:r>
     </w:p>
     <w:p>
@@ -10194,7 +10230,25 @@
           <w:color w:val="000000" w:themeColor="text1"/>
           <w:lang w:bidi="ur-PK"/>
         </w:rPr>
-        <w:t xml:space="preserve"> the required information now he can log in into the system.</w:t>
+        <w:t xml:space="preserve"> the required information </w:t>
+      </w:r>
+      <w:proofErr w:type="gramStart"/>
+      <w:r>
+        <w:rPr>
+          <w:rFonts w:eastAsiaTheme="majorEastAsia"/>
+          <w:color w:val="000000" w:themeColor="text1"/>
+          <w:lang w:bidi="ur-PK"/>
+        </w:rPr>
+        <w:t>now</w:t>
+      </w:r>
+      <w:proofErr w:type="gramEnd"/>
+      <w:r>
+        <w:rPr>
+          <w:rFonts w:eastAsiaTheme="majorEastAsia"/>
+          <w:color w:val="000000" w:themeColor="text1"/>
+          <w:lang w:bidi="ur-PK"/>
+        </w:rPr>
+        <w:t xml:space="preserve"> he can log in into the system.</w:t>
       </w:r>
     </w:p>
     <w:p>
@@ -11466,7 +11520,15 @@
         <w:t>Bank Server</w:t>
       </w:r>
       <w:r>
-        <w:t>: The bank server let him log in into the system as he get himself registered before during the time of sign up.</w:t>
+        <w:t xml:space="preserve">: The bank server let him log in into the system as he </w:t>
+      </w:r>
+      <w:proofErr w:type="gramStart"/>
+      <w:r>
+        <w:t>get</w:t>
+      </w:r>
+      <w:proofErr w:type="gramEnd"/>
+      <w:r>
+        <w:t xml:space="preserve"> himself registered before during the time of sign up.</w:t>
       </w:r>
     </w:p>
     <w:p>
@@ -11538,7 +11600,15 @@
         </w:numPr>
       </w:pPr>
       <w:r>
-        <w:t>The customer access the system and get facilitations according to will in banking system.</w:t>
+        <w:t xml:space="preserve">The customer </w:t>
+      </w:r>
+      <w:proofErr w:type="gramStart"/>
+      <w:r>
+        <w:t>access</w:t>
+      </w:r>
+      <w:proofErr w:type="gramEnd"/>
+      <w:r>
+        <w:t xml:space="preserve"> the system and get facilitations according to will in banking system.</w:t>
       </w:r>
     </w:p>
     <w:p>
@@ -11807,7 +11877,15 @@
         </w:rPr>
       </w:pPr>
       <w:r>
-        <w:t xml:space="preserve"> Language internationalization on the text displayed. E.g. Urdu, English etc.</w:t>
+        <w:t xml:space="preserve"> Language internationalization on the text displayed. </w:t>
+      </w:r>
+      <w:proofErr w:type="gramStart"/>
+      <w:r>
+        <w:t>E.g.</w:t>
+      </w:r>
+      <w:proofErr w:type="gramEnd"/>
+      <w:r>
+        <w:t xml:space="preserve"> Urdu, English etc.</w:t>
       </w:r>
     </w:p>
     <w:p>
@@ -12224,7 +12302,15 @@
         <w:pStyle w:val="doclist"/>
       </w:pPr>
       <w:r>
-        <w:t>The client goal and manager’s goal is to get reports.</w:t>
+        <w:t xml:space="preserve">The client goal and manager’s goal </w:t>
+      </w:r>
+      <w:proofErr w:type="gramStart"/>
+      <w:r>
+        <w:t>is</w:t>
+      </w:r>
+      <w:proofErr w:type="gramEnd"/>
+      <w:r>
+        <w:t xml:space="preserve"> to get reports.</w:t>
       </w:r>
     </w:p>
     <w:p>
@@ -12652,7 +12738,15 @@
         </w:rPr>
       </w:pPr>
       <w:r>
-        <w:t xml:space="preserve"> Language internationalization on the text displayed. E.g. Urdu, English etc.</w:t>
+        <w:t xml:space="preserve"> Language internationalization on the text displayed. </w:t>
+      </w:r>
+      <w:proofErr w:type="gramStart"/>
+      <w:r>
+        <w:t>E.g.</w:t>
+      </w:r>
+      <w:proofErr w:type="gramEnd"/>
+      <w:r>
+        <w:t xml:space="preserve"> Urdu, English etc.</w:t>
       </w:r>
     </w:p>
     <w:p>
@@ -12767,7 +12861,23 @@
           <w:color w:val="282829"/>
           <w:shd w:val="clear" w:color="auto" w:fill="FFFFFF"/>
         </w:rPr>
-        <w:t>The client can get it in the language he u understand well.</w:t>
+        <w:t xml:space="preserve">The client can get it in the language </w:t>
+      </w:r>
+      <w:proofErr w:type="gramStart"/>
+      <w:r>
+        <w:rPr>
+          <w:color w:val="282829"/>
+          <w:shd w:val="clear" w:color="auto" w:fill="FFFFFF"/>
+        </w:rPr>
+        <w:t>he</w:t>
+      </w:r>
+      <w:proofErr w:type="gramEnd"/>
+      <w:r>
+        <w:rPr>
+          <w:color w:val="282829"/>
+          <w:shd w:val="clear" w:color="auto" w:fill="FFFFFF"/>
+        </w:rPr>
+        <w:t xml:space="preserve"> u understand well.</w:t>
       </w:r>
     </w:p>
     <w:p>
@@ -12787,7 +12897,23 @@
           <w:color w:val="282829"/>
           <w:shd w:val="clear" w:color="auto" w:fill="FFFFFF"/>
         </w:rPr>
-        <w:t>The time of reports generated history will also be added after ever act of reports he perform.</w:t>
+        <w:t xml:space="preserve">The time of reports generated history will also be added after ever act of reports he </w:t>
+      </w:r>
+      <w:proofErr w:type="gramStart"/>
+      <w:r>
+        <w:rPr>
+          <w:color w:val="282829"/>
+          <w:shd w:val="clear" w:color="auto" w:fill="FFFFFF"/>
+        </w:rPr>
+        <w:t>perform</w:t>
+      </w:r>
+      <w:proofErr w:type="gramEnd"/>
+      <w:r>
+        <w:rPr>
+          <w:color w:val="282829"/>
+          <w:shd w:val="clear" w:color="auto" w:fill="FFFFFF"/>
+        </w:rPr>
+        <w:t>.</w:t>
       </w:r>
     </w:p>
     <w:p>
@@ -12847,8 +12973,13 @@
         </w:numPr>
       </w:pPr>
       <w:r>
-        <w:t>What happens if the manager override the report without the proper protocol.</w:t>
-      </w:r>
+        <w:t xml:space="preserve">What happens if the manager override the report without the proper </w:t>
+      </w:r>
+      <w:proofErr w:type="gramStart"/>
+      <w:r>
+        <w:t>protocol.</w:t>
+      </w:r>
+      <w:proofErr w:type="gramEnd"/>
     </w:p>
     <w:p>
       <w:pPr>
@@ -13163,7 +13294,43 @@
           <w:sz w:val="24"/>
           <w:szCs w:val="24"/>
         </w:rPr>
-        <w:t>A customer arrives at a bank with money to deposit. As the bank have already provided him with the facility of deposit slip .The cashier uses the Banking Management System to record each transection of deposited money the Customer will fill his/her deposit slip .Customer will hand-over the slip to the cashier, the cashier will recount the money to verify the amount is correct. The system validates and records.  The Customer has successfully deposited money in his account through slip. . The customer receives a receipt from the system and then leaves the bank.</w:t>
+        <w:t xml:space="preserve">A customer arrives at a bank with money to deposit. As the bank have already provided him with the facility of deposit </w:t>
+      </w:r>
+      <w:proofErr w:type="gramStart"/>
+      <w:r>
+        <w:rPr>
+          <w:rFonts w:ascii="Times New Roman" w:hAnsi="Times New Roman" w:cs="Times New Roman"/>
+          <w:sz w:val="24"/>
+          <w:szCs w:val="24"/>
+        </w:rPr>
+        <w:t>slip .The</w:t>
+      </w:r>
+      <w:proofErr w:type="gramEnd"/>
+      <w:r>
+        <w:rPr>
+          <w:rFonts w:ascii="Times New Roman" w:hAnsi="Times New Roman" w:cs="Times New Roman"/>
+          <w:sz w:val="24"/>
+          <w:szCs w:val="24"/>
+        </w:rPr>
+        <w:t xml:space="preserve"> cashier uses the Banking Management System to record each transection of deposited money the Customer will fill his/her deposit slip .Customer will hand-over the slip to the cashier, the cashier will recount the money to verify the amount is correct. The system validates and records.  The Customer has successfully deposited money in his account through slip</w:t>
+      </w:r>
+      <w:proofErr w:type="gramStart"/>
+      <w:r>
+        <w:rPr>
+          <w:rFonts w:ascii="Times New Roman" w:hAnsi="Times New Roman" w:cs="Times New Roman"/>
+          <w:sz w:val="24"/>
+          <w:szCs w:val="24"/>
+        </w:rPr>
+        <w:t>. .</w:t>
+      </w:r>
+      <w:proofErr w:type="gramEnd"/>
+      <w:r>
+        <w:rPr>
+          <w:rFonts w:ascii="Times New Roman" w:hAnsi="Times New Roman" w:cs="Times New Roman"/>
+          <w:sz w:val="24"/>
+          <w:szCs w:val="24"/>
+        </w:rPr>
+        <w:t xml:space="preserve"> The customer receives a receipt from the system and then leaves the bank.</w:t>
       </w:r>
     </w:p>
     <w:p>
@@ -13208,7 +13375,43 @@
           <w:sz w:val="24"/>
           <w:szCs w:val="24"/>
         </w:rPr>
-        <w:t>A customer arrives at a bank with money to deposit. As the bank have already provided him with the facility of deposit money by cheque. The cashier uses the Banking Management System to record each transection of deposited money the Customer will fill his/her deposit Cheque .Customer will hand-over the Cheque to the cashier, the cashier will recount the money to verify the Cheque and money. The system validates and records. The Customer has successfully deposited money in his account through Cheque. . The customer receives a receipt from the Bank and then Customer leaves the bank.</w:t>
+        <w:t xml:space="preserve">A customer arrives at a bank with money to deposit. As the bank have already provided him with the facility of deposit money by cheque. The cashier uses the Banking Management System to record each transection of deposited money the Customer will fill his/her deposit </w:t>
+      </w:r>
+      <w:proofErr w:type="gramStart"/>
+      <w:r>
+        <w:rPr>
+          <w:rFonts w:ascii="Times New Roman" w:hAnsi="Times New Roman" w:cs="Times New Roman"/>
+          <w:sz w:val="24"/>
+          <w:szCs w:val="24"/>
+        </w:rPr>
+        <w:t>Cheque .Customer</w:t>
+      </w:r>
+      <w:proofErr w:type="gramEnd"/>
+      <w:r>
+        <w:rPr>
+          <w:rFonts w:ascii="Times New Roman" w:hAnsi="Times New Roman" w:cs="Times New Roman"/>
+          <w:sz w:val="24"/>
+          <w:szCs w:val="24"/>
+        </w:rPr>
+        <w:t xml:space="preserve"> will hand-over the Cheque to the cashier, the cashier will recount the money to verify the Cheque and money. The system validates and records. The Customer has successfully deposited money in his account through Cheque</w:t>
+      </w:r>
+      <w:proofErr w:type="gramStart"/>
+      <w:r>
+        <w:rPr>
+          <w:rFonts w:ascii="Times New Roman" w:hAnsi="Times New Roman" w:cs="Times New Roman"/>
+          <w:sz w:val="24"/>
+          <w:szCs w:val="24"/>
+        </w:rPr>
+        <w:t>. .</w:t>
+      </w:r>
+      <w:proofErr w:type="gramEnd"/>
+      <w:r>
+        <w:rPr>
+          <w:rFonts w:ascii="Times New Roman" w:hAnsi="Times New Roman" w:cs="Times New Roman"/>
+          <w:sz w:val="24"/>
+          <w:szCs w:val="24"/>
+        </w:rPr>
+        <w:t xml:space="preserve"> The customer receives a receipt from the Bank and then Customer leaves the bank.</w:t>
       </w:r>
     </w:p>
     <w:p>
@@ -13555,7 +13758,25 @@
           <w:sz w:val="24"/>
           <w:szCs w:val="24"/>
         </w:rPr>
-        <w:t xml:space="preserve"> collect all details (personal and studentship) from customer and request the system to make new student account. System approves the request. . Accountant feed all the customer information (personal and studentship) into the system. System </w:t>
+        <w:t xml:space="preserve"> collect all details (personal and studentship) from customer and request the system to make new student account. System approves the request</w:t>
+      </w:r>
+      <w:proofErr w:type="gramStart"/>
+      <w:r>
+        <w:rPr>
+          <w:rFonts w:ascii="Times New Roman" w:hAnsi="Times New Roman" w:cs="Times New Roman"/>
+          <w:sz w:val="24"/>
+          <w:szCs w:val="24"/>
+        </w:rPr>
+        <w:t>. .</w:t>
+      </w:r>
+      <w:proofErr w:type="gramEnd"/>
+      <w:r>
+        <w:rPr>
+          <w:rFonts w:ascii="Times New Roman" w:hAnsi="Times New Roman" w:cs="Times New Roman"/>
+          <w:sz w:val="24"/>
+          <w:szCs w:val="24"/>
+        </w:rPr>
+        <w:t xml:space="preserve"> Accountant feed all the customer information (personal and studentship) into the system. System </w:t>
       </w:r>
       <w:r>
         <w:rPr>
@@ -13854,7 +14075,15 @@
                     <w:t>Actor</w:t>
                   </w:r>
                   <w:r>
-                    <w:t xml:space="preserve">: Customer ,Cashier </w:t>
+                    <w:t xml:space="preserve">: </w:t>
+                  </w:r>
+                  <w:proofErr w:type="gramStart"/>
+                  <w:r>
+                    <w:t>Customer ,Cashier</w:t>
+                  </w:r>
+                  <w:proofErr w:type="gramEnd"/>
+                  <w:r>
+                    <w:t xml:space="preserve"> </w:t>
                   </w:r>
                 </w:p>
               </w:tc>
@@ -14166,9 +14395,11 @@
         <w:lastRenderedPageBreak/>
         <w:t>*</w:t>
       </w:r>
+      <w:proofErr w:type="gramStart"/>
       <w:r>
         <w:t>money</w:t>
       </w:r>
+      <w:proofErr w:type="gramEnd"/>
       <w:r>
         <w:t xml:space="preserve"> is deposit without a detail: </w:t>
       </w:r>
@@ -14230,9 +14461,11 @@
       <w:r>
         <w:t>*</w:t>
       </w:r>
+      <w:proofErr w:type="gramStart"/>
       <w:r>
         <w:t>clothier</w:t>
       </w:r>
+      <w:proofErr w:type="gramEnd"/>
       <w:r>
         <w:t xml:space="preserve"> Currency is Deposit</w:t>
       </w:r>
@@ -14597,7 +14830,7 @@
             <v:path o:extrusionok="f" gradientshapeok="t" o:connecttype="rect"/>
             <o:lock v:ext="edit" aspectratio="t"/>
           </v:shapetype>
-          <v:shape id="_x0000_i1025" type="#_x0000_t75" style="width:466.6pt;height:320.75pt">
+          <v:shape id="_x0000_i1025" type="#_x0000_t75" style="width:466.45pt;height:320.55pt">
             <v:imagedata r:id="rId14" o:title="Screenshot 2022-04-23 101518"/>
           </v:shape>
         </w:pict>
@@ -14740,7 +14973,15 @@
               <w:t>Actor</w:t>
             </w:r>
             <w:r>
-              <w:t xml:space="preserve">: Customer ,Cashier </w:t>
+              <w:t xml:space="preserve">: </w:t>
+            </w:r>
+            <w:proofErr w:type="gramStart"/>
+            <w:r>
+              <w:t>Customer ,Cashier</w:t>
+            </w:r>
+            <w:proofErr w:type="gramEnd"/>
+            <w:r>
+              <w:t xml:space="preserve"> </w:t>
             </w:r>
           </w:p>
           <w:p>
@@ -15614,7 +15855,7 @@
       </w:pPr>
       <w:r>
         <w:pict w14:anchorId="0B0BB987">
-          <v:shape id="_x0000_i1026" type="#_x0000_t75" style="width:467.55pt;height:341.3pt">
+          <v:shape id="_x0000_i1026" type="#_x0000_t75" style="width:467.7pt;height:341.2pt">
             <v:imagedata r:id="rId15" o:title="Screenshot 2022-04-23 103631"/>
           </v:shape>
         </w:pict>
@@ -15745,7 +15986,15 @@
               <w:t>Actor</w:t>
             </w:r>
             <w:r>
-              <w:t xml:space="preserve">: Customer ,Cashier </w:t>
+              <w:t xml:space="preserve">: </w:t>
+            </w:r>
+            <w:proofErr w:type="gramStart"/>
+            <w:r>
+              <w:t>Customer ,Cashier</w:t>
+            </w:r>
+            <w:proofErr w:type="gramEnd"/>
+            <w:r>
+              <w:t xml:space="preserve"> </w:t>
             </w:r>
           </w:p>
           <w:p>
@@ -16595,7 +16844,7 @@
           <w:szCs w:val="24"/>
         </w:rPr>
         <w:pict w14:anchorId="5BD92BC2">
-          <v:shape id="_x0000_i1027" type="#_x0000_t75" style="width:468.45pt;height:343.15pt">
+          <v:shape id="_x0000_i1027" type="#_x0000_t75" style="width:468.3pt;height:343.1pt">
             <v:imagedata r:id="rId16" o:title="Screenshot 2022-04-23 103606"/>
           </v:shape>
         </w:pict>
@@ -16745,7 +16994,15 @@
               <w:t>Actor</w:t>
             </w:r>
             <w:r>
-              <w:t>: Customer ,Banking System</w:t>
+              <w:t xml:space="preserve">: </w:t>
+            </w:r>
+            <w:proofErr w:type="gramStart"/>
+            <w:r>
+              <w:t>Customer ,Banking</w:t>
+            </w:r>
+            <w:proofErr w:type="gramEnd"/>
+            <w:r>
+              <w:t xml:space="preserve"> System</w:t>
             </w:r>
           </w:p>
           <w:p>
@@ -17565,7 +17822,21 @@
         <w:rPr>
           <w:rFonts w:ascii="Arial" w:hAnsi="Arial" w:cs="Arial"/>
         </w:rPr>
-        <w:t>This use case begins when an ATM customer chooses a type of account from which the cash is to be withdrawn (e.g. checking) from a list of possible accounts, and to choose a dollar amount from a list of possible amounts. The system sends the transaction to the financial system for verification. If the financial system approves the transaction, the machine dispenses the appropriate amount of cash and issues a receipt. The dispensing of cash is also recorded in the ATM’s log.</w:t>
+        <w:t>This use case begins when an ATM customer chooses a type of account from which the cash is to be withdrawn (</w:t>
+      </w:r>
+      <w:proofErr w:type="gramStart"/>
+      <w:r>
+        <w:rPr>
+          <w:rFonts w:ascii="Arial" w:hAnsi="Arial" w:cs="Arial"/>
+        </w:rPr>
+        <w:t>e.g.</w:t>
+      </w:r>
+      <w:proofErr w:type="gramEnd"/>
+      <w:r>
+        <w:rPr>
+          <w:rFonts w:ascii="Arial" w:hAnsi="Arial" w:cs="Arial"/>
+        </w:rPr>
+        <w:t xml:space="preserve"> checking) from a list of possible accounts, and to choose a dollar amount from a list of possible amounts. The system sends the transaction to the financial system for verification. If the financial system approves the transaction, the machine dispenses the appropriate amount of cash and issues a receipt. The dispensing of cash is also recorded in the ATM’s log.</w:t>
       </w:r>
     </w:p>
     <w:p>
@@ -18317,8 +18588,13 @@
         </w:rPr>
         <w:t> </w:t>
       </w:r>
-      <w:r>
-        <w:t>i.e. card is either broken, bent or magnetic stripe/computer chip is damaged or the encoded data is erased, blocked or not authorized account, inactivated card and/or wrongly inserted card i.e. card is upside down.</w:t>
+      <w:proofErr w:type="gramStart"/>
+      <w:r>
+        <w:t>i.e.</w:t>
+      </w:r>
+      <w:proofErr w:type="gramEnd"/>
+      <w:r>
+        <w:t xml:space="preserve"> card is either broken, bent or magnetic stripe/computer chip is damaged or the encoded data is erased, blocked or not authorized account, inactivated card and/or wrongly inserted card i.e. card is upside down.</w:t>
       </w:r>
     </w:p>
     <w:p>
@@ -20839,7 +21115,7 @@
         </w:rPr>
         <w:lastRenderedPageBreak/>
         <w:pict w14:anchorId="3570A8C3">
-          <v:shape id="_x0000_i1028" type="#_x0000_t75" style="width:466.6pt;height:394.6pt">
+          <v:shape id="_x0000_i1028" type="#_x0000_t75" style="width:466.45pt;height:394.45pt">
             <v:imagedata r:id="rId17" o:title="Screenshot 2022-04-23 104826"/>
           </v:shape>
         </w:pict>
@@ -21271,7 +21547,21 @@
         <w:rPr>
           <w:rFonts w:ascii="Times New Roman" w:hAnsi="Times New Roman" w:cs="Times New Roman"/>
         </w:rPr>
-        <w:t>Customer Information is saved into the system. Verification is completed successfully .customer's guardian is set successfully. Account is successfully created.</w:t>
+        <w:t xml:space="preserve">Customer Information is saved into the system. Verification is completed </w:t>
+      </w:r>
+      <w:proofErr w:type="gramStart"/>
+      <w:r>
+        <w:rPr>
+          <w:rFonts w:ascii="Times New Roman" w:hAnsi="Times New Roman" w:cs="Times New Roman"/>
+        </w:rPr>
+        <w:t>successfully .customer's</w:t>
+      </w:r>
+      <w:proofErr w:type="gramEnd"/>
+      <w:r>
+        <w:rPr>
+          <w:rFonts w:ascii="Times New Roman" w:hAnsi="Times New Roman" w:cs="Times New Roman"/>
+        </w:rPr>
+        <w:t xml:space="preserve"> guardian is set successfully. Account is successfully created.</w:t>
       </w:r>
     </w:p>
     <w:p>
@@ -22226,7 +22516,23 @@
           <w:rStyle w:val="doctext1"/>
           <w:rFonts w:ascii="Times New Roman" w:hAnsi="Times New Roman" w:cs="Times New Roman"/>
         </w:rPr>
-        <w:t xml:space="preserve"> account in bank to fulfil all its Business needs.</w:t>
+        <w:t xml:space="preserve"> account in bank to fulfil all its </w:t>
+      </w:r>
+      <w:proofErr w:type="gramStart"/>
+      <w:r>
+        <w:rPr>
+          <w:rStyle w:val="doctext1"/>
+          <w:rFonts w:ascii="Times New Roman" w:hAnsi="Times New Roman" w:cs="Times New Roman"/>
+        </w:rPr>
+        <w:t>Business</w:t>
+      </w:r>
+      <w:proofErr w:type="gramEnd"/>
+      <w:r>
+        <w:rPr>
+          <w:rStyle w:val="doctext1"/>
+          <w:rFonts w:ascii="Times New Roman" w:hAnsi="Times New Roman" w:cs="Times New Roman"/>
+        </w:rPr>
+        <w:t xml:space="preserve"> needs.</w:t>
       </w:r>
     </w:p>
     <w:p>
@@ -22315,7 +22621,23 @@
           <w:rStyle w:val="doctext1"/>
           <w:rFonts w:ascii="Times New Roman" w:hAnsi="Times New Roman" w:cs="Times New Roman"/>
         </w:rPr>
-        <w:t xml:space="preserve"> Business account in bank.</w:t>
+        <w:t xml:space="preserve"> </w:t>
+      </w:r>
+      <w:proofErr w:type="gramStart"/>
+      <w:r>
+        <w:rPr>
+          <w:rStyle w:val="doctext1"/>
+          <w:rFonts w:ascii="Times New Roman" w:hAnsi="Times New Roman" w:cs="Times New Roman"/>
+        </w:rPr>
+        <w:t>Business</w:t>
+      </w:r>
+      <w:proofErr w:type="gramEnd"/>
+      <w:r>
+        <w:rPr>
+          <w:rStyle w:val="doctext1"/>
+          <w:rFonts w:ascii="Times New Roman" w:hAnsi="Times New Roman" w:cs="Times New Roman"/>
+        </w:rPr>
+        <w:t xml:space="preserve"> account in bank.</w:t>
       </w:r>
     </w:p>
     <w:p>
@@ -22479,7 +22801,21 @@
         <w:rPr>
           <w:rFonts w:ascii="Times New Roman" w:hAnsi="Times New Roman" w:cs="Times New Roman"/>
         </w:rPr>
-        <w:t xml:space="preserve"> to create a Business account in bank. Customer age must above 18 years and must have valid CNIC card. Customer must at least have 20 transactions per month in a Bank.</w:t>
+        <w:t xml:space="preserve"> to create a </w:t>
+      </w:r>
+      <w:proofErr w:type="gramStart"/>
+      <w:r>
+        <w:rPr>
+          <w:rFonts w:ascii="Times New Roman" w:hAnsi="Times New Roman" w:cs="Times New Roman"/>
+        </w:rPr>
+        <w:t>Business</w:t>
+      </w:r>
+      <w:proofErr w:type="gramEnd"/>
+      <w:r>
+        <w:rPr>
+          <w:rFonts w:ascii="Times New Roman" w:hAnsi="Times New Roman" w:cs="Times New Roman"/>
+        </w:rPr>
+        <w:t xml:space="preserve"> account in bank. Customer age must above 18 years and must have valid CNIC card. Customer must at least have 20 transactions per month in a Bank.</w:t>
       </w:r>
     </w:p>
     <w:p>
@@ -22516,7 +22852,21 @@
         <w:rPr>
           <w:rFonts w:ascii="Times New Roman" w:hAnsi="Times New Roman" w:cs="Times New Roman"/>
         </w:rPr>
-        <w:t>Customer Business is tracking successfully through online tracking system. Customer Information is saved into the system. Verification is completed successfully .customer's guardian is set successfully. Business Account is successfully created.</w:t>
+        <w:t xml:space="preserve">Customer Business is tracking successfully through online tracking system. Customer Information is saved into the system. Verification is completed </w:t>
+      </w:r>
+      <w:proofErr w:type="gramStart"/>
+      <w:r>
+        <w:rPr>
+          <w:rFonts w:ascii="Times New Roman" w:hAnsi="Times New Roman" w:cs="Times New Roman"/>
+        </w:rPr>
+        <w:t>successfully .customer's</w:t>
+      </w:r>
+      <w:proofErr w:type="gramEnd"/>
+      <w:r>
+        <w:rPr>
+          <w:rFonts w:ascii="Times New Roman" w:hAnsi="Times New Roman" w:cs="Times New Roman"/>
+        </w:rPr>
+        <w:t xml:space="preserve"> guardian is set successfully. Business Account is successfully created.</w:t>
       </w:r>
     </w:p>
     <w:p>
@@ -23745,7 +24095,21 @@
         <w:rPr>
           <w:rFonts w:ascii="Times New Roman" w:hAnsi="Times New Roman" w:cs="Times New Roman"/>
         </w:rPr>
-        <w:t xml:space="preserve"> to create a Business account in bank. Customer age must above 18 years and must have valid CNIC card. </w:t>
+        <w:t xml:space="preserve"> to create a </w:t>
+      </w:r>
+      <w:proofErr w:type="gramStart"/>
+      <w:r>
+        <w:rPr>
+          <w:rFonts w:ascii="Times New Roman" w:hAnsi="Times New Roman" w:cs="Times New Roman"/>
+        </w:rPr>
+        <w:t>Business</w:t>
+      </w:r>
+      <w:proofErr w:type="gramEnd"/>
+      <w:r>
+        <w:rPr>
+          <w:rFonts w:ascii="Times New Roman" w:hAnsi="Times New Roman" w:cs="Times New Roman"/>
+        </w:rPr>
+        <w:t xml:space="preserve"> account in bank. Customer age must above 18 years and must have valid CNIC card. </w:t>
       </w:r>
     </w:p>
     <w:p>
@@ -23789,7 +24153,21 @@
         <w:rPr>
           <w:rFonts w:ascii="Times New Roman" w:hAnsi="Times New Roman" w:cs="Times New Roman"/>
         </w:rPr>
-        <w:t>Customer studentship is successfully checked. Customer Information is saved into the system. Verification is completed successfully .customer's guardian is set successfully. Student Account is successfully created.</w:t>
+        <w:t xml:space="preserve">Customer studentship is successfully checked. Customer Information is saved into the system. Verification is completed </w:t>
+      </w:r>
+      <w:proofErr w:type="gramStart"/>
+      <w:r>
+        <w:rPr>
+          <w:rFonts w:ascii="Times New Roman" w:hAnsi="Times New Roman" w:cs="Times New Roman"/>
+        </w:rPr>
+        <w:t>successfully .customer's</w:t>
+      </w:r>
+      <w:proofErr w:type="gramEnd"/>
+      <w:r>
+        <w:rPr>
+          <w:rFonts w:ascii="Times New Roman" w:hAnsi="Times New Roman" w:cs="Times New Roman"/>
+        </w:rPr>
+        <w:t xml:space="preserve"> guardian is set successfully. Student Account is successfully created.</w:t>
       </w:r>
     </w:p>
     <w:p>
@@ -25185,7 +25563,21 @@
         <w:rPr>
           <w:rFonts w:ascii="Times New Roman" w:hAnsi="Times New Roman" w:cs="Times New Roman"/>
         </w:rPr>
-        <w:t>Customer salary is successfully checked using its pay slip. Customer Information is saved into the system. Verification is completed successfully .customer's guardian is set successfully. Saving Account is successfully created.</w:t>
+        <w:t xml:space="preserve">Customer salary is successfully checked using its pay slip. Customer Information is saved into the system. Verification is completed </w:t>
+      </w:r>
+      <w:proofErr w:type="gramStart"/>
+      <w:r>
+        <w:rPr>
+          <w:rFonts w:ascii="Times New Roman" w:hAnsi="Times New Roman" w:cs="Times New Roman"/>
+        </w:rPr>
+        <w:t>successfully .customer's</w:t>
+      </w:r>
+      <w:proofErr w:type="gramEnd"/>
+      <w:r>
+        <w:rPr>
+          <w:rFonts w:ascii="Times New Roman" w:hAnsi="Times New Roman" w:cs="Times New Roman"/>
+        </w:rPr>
+        <w:t xml:space="preserve"> guardian is set successfully. Saving Account is successfully created.</w:t>
       </w:r>
     </w:p>
     <w:p>
@@ -26110,7 +26502,21 @@
         <w:rPr>
           <w:rFonts w:ascii="Times New Roman" w:hAnsi="Times New Roman" w:cs="Times New Roman"/>
         </w:rPr>
-        <w:t>Use case 3 : request</w:t>
+        <w:t xml:space="preserve">Use case </w:t>
+      </w:r>
+      <w:proofErr w:type="gramStart"/>
+      <w:r>
+        <w:rPr>
+          <w:rFonts w:ascii="Times New Roman" w:hAnsi="Times New Roman" w:cs="Times New Roman"/>
+        </w:rPr>
+        <w:t>3 :</w:t>
+      </w:r>
+      <w:proofErr w:type="gramEnd"/>
+      <w:r>
+        <w:rPr>
+          <w:rFonts w:ascii="Times New Roman" w:hAnsi="Times New Roman" w:cs="Times New Roman"/>
+        </w:rPr>
+        <w:t xml:space="preserve"> request</w:t>
       </w:r>
       <w:bookmarkEnd w:id="68"/>
       <w:bookmarkEnd w:id="69"/>
@@ -26191,7 +26597,25 @@
           <w:sz w:val="24"/>
           <w:szCs w:val="24"/>
         </w:rPr>
-        <w:t>Use case 2 : types of insurance</w:t>
+        <w:t xml:space="preserve">Use case </w:t>
+      </w:r>
+      <w:proofErr w:type="gramStart"/>
+      <w:r>
+        <w:rPr>
+          <w:rFonts w:ascii="Times New Roman" w:hAnsi="Times New Roman" w:cs="Times New Roman"/>
+          <w:sz w:val="24"/>
+          <w:szCs w:val="24"/>
+        </w:rPr>
+        <w:t>2 :</w:t>
+      </w:r>
+      <w:proofErr w:type="gramEnd"/>
+      <w:r>
+        <w:rPr>
+          <w:rFonts w:ascii="Times New Roman" w:hAnsi="Times New Roman" w:cs="Times New Roman"/>
+          <w:sz w:val="24"/>
+          <w:szCs w:val="24"/>
+        </w:rPr>
+        <w:t xml:space="preserve"> types of insurance</w:t>
       </w:r>
       <w:bookmarkEnd w:id="70"/>
       <w:bookmarkEnd w:id="71"/>
@@ -26269,7 +26693,25 @@
           <w:sz w:val="24"/>
           <w:szCs w:val="24"/>
         </w:rPr>
-        <w:t>Use case 3 : terms</w:t>
+        <w:t xml:space="preserve">Use case </w:t>
+      </w:r>
+      <w:proofErr w:type="gramStart"/>
+      <w:r>
+        <w:rPr>
+          <w:rFonts w:ascii="Times New Roman" w:hAnsi="Times New Roman" w:cs="Times New Roman"/>
+          <w:sz w:val="24"/>
+          <w:szCs w:val="24"/>
+        </w:rPr>
+        <w:t>3 :</w:t>
+      </w:r>
+      <w:proofErr w:type="gramEnd"/>
+      <w:r>
+        <w:rPr>
+          <w:rFonts w:ascii="Times New Roman" w:hAnsi="Times New Roman" w:cs="Times New Roman"/>
+          <w:sz w:val="24"/>
+          <w:szCs w:val="24"/>
+        </w:rPr>
+        <w:t xml:space="preserve"> terms</w:t>
       </w:r>
       <w:bookmarkEnd w:id="72"/>
       <w:bookmarkEnd w:id="73"/>
@@ -26477,7 +26919,15 @@
         <w:t>want,</w:t>
       </w:r>
       <w:r>
-        <w:t xml:space="preserve"> and the insurance will done.</w:t>
+        <w:t xml:space="preserve"> and the insurance will </w:t>
+      </w:r>
+      <w:proofErr w:type="gramStart"/>
+      <w:r>
+        <w:t>done</w:t>
+      </w:r>
+      <w:proofErr w:type="gramEnd"/>
+      <w:r>
+        <w:t>.</w:t>
       </w:r>
     </w:p>
     <w:p>
@@ -26592,7 +27042,15 @@
         <w:t>good,</w:t>
       </w:r>
       <w:r>
-        <w:t xml:space="preserve"> then his insurance can’t be done and his request  will be not </w:t>
+        <w:t xml:space="preserve"> then his insurance can’t be done and his </w:t>
+      </w:r>
+      <w:proofErr w:type="gramStart"/>
+      <w:r>
+        <w:t>request  will</w:t>
+      </w:r>
+      <w:proofErr w:type="gramEnd"/>
+      <w:r>
+        <w:t xml:space="preserve"> be not </w:t>
       </w:r>
       <w:r>
         <w:t>denied</w:t>
@@ -27260,7 +27718,21 @@
         <w:rPr>
           <w:rFonts w:ascii="Times New Roman" w:hAnsi="Times New Roman" w:cs="Times New Roman"/>
         </w:rPr>
-        <w:t>A customer arrives at a bank to pay the bill. The cashier uses the Banking Management System to record each transection of the bill . The system presents the detail of the bill. The Customer provide his/her bill. The Cashier enters the bill information, which the system validates and records. The system updates transection. The customer receives a receipt from the system and then leaves the bank.</w:t>
+        <w:t xml:space="preserve">A customer arrives at a bank to pay the bill. The cashier uses the Banking Management System to record each transection of the </w:t>
+      </w:r>
+      <w:proofErr w:type="gramStart"/>
+      <w:r>
+        <w:rPr>
+          <w:rFonts w:ascii="Times New Roman" w:hAnsi="Times New Roman" w:cs="Times New Roman"/>
+        </w:rPr>
+        <w:t>bill .</w:t>
+      </w:r>
+      <w:proofErr w:type="gramEnd"/>
+      <w:r>
+        <w:rPr>
+          <w:rFonts w:ascii="Times New Roman" w:hAnsi="Times New Roman" w:cs="Times New Roman"/>
+        </w:rPr>
+        <w:t xml:space="preserve"> The system presents the detail of the bill. The Customer provide his/her bill. The Cashier enters the bill information, which the system validates and records. The system updates transection. The customer receives a receipt from the system and then leaves the bank.</w:t>
       </w:r>
     </w:p>
     <w:p>
@@ -27293,7 +27765,21 @@
         <w:rPr>
           <w:rFonts w:ascii="Times New Roman" w:hAnsi="Times New Roman" w:cs="Times New Roman"/>
         </w:rPr>
-        <w:t xml:space="preserve">A customer arrives at a bank to transfer the funds . </w:t>
+        <w:t xml:space="preserve">A customer arrives at a bank to transfer the </w:t>
+      </w:r>
+      <w:proofErr w:type="gramStart"/>
+      <w:r>
+        <w:rPr>
+          <w:rFonts w:ascii="Times New Roman" w:hAnsi="Times New Roman" w:cs="Times New Roman"/>
+        </w:rPr>
+        <w:t>funds .</w:t>
+      </w:r>
+      <w:proofErr w:type="gramEnd"/>
+      <w:r>
+        <w:rPr>
+          <w:rFonts w:ascii="Times New Roman" w:hAnsi="Times New Roman" w:cs="Times New Roman"/>
+        </w:rPr>
+        <w:t xml:space="preserve"> </w:t>
       </w:r>
       <w:r>
         <w:rPr>
@@ -27301,7 +27787,43 @@
           <w:sz w:val="24"/>
           <w:szCs w:val="24"/>
         </w:rPr>
-        <w:t>As the bank have already provided him with the facility of depositing slip .The cashier uses the Banking Management System to record each transection of deposited money the Customer will fill his/her deposit slip to transfer funds .Customer will hand-over the slip to the cashier, the cashier will recount the money to verify the amount is correct. The system validates and records.  The Customer has successfully transferred money in the account through slip. . The customer receives a receipt from the system and then leaves the bank.</w:t>
+        <w:t xml:space="preserve">As the bank have already provided him with the facility of depositing </w:t>
+      </w:r>
+      <w:proofErr w:type="gramStart"/>
+      <w:r>
+        <w:rPr>
+          <w:rFonts w:ascii="Times New Roman" w:hAnsi="Times New Roman" w:cs="Times New Roman"/>
+          <w:sz w:val="24"/>
+          <w:szCs w:val="24"/>
+        </w:rPr>
+        <w:t>slip .The</w:t>
+      </w:r>
+      <w:proofErr w:type="gramEnd"/>
+      <w:r>
+        <w:rPr>
+          <w:rFonts w:ascii="Times New Roman" w:hAnsi="Times New Roman" w:cs="Times New Roman"/>
+          <w:sz w:val="24"/>
+          <w:szCs w:val="24"/>
+        </w:rPr>
+        <w:t xml:space="preserve"> cashier uses the Banking Management System to record each transection of deposited money the Customer will fill his/her deposit slip to transfer funds .Customer will hand-over the slip to the cashier, the cashier will recount the money to verify the amount is correct. The system validates and records.  The Customer has successfully transferred money in the account through slip</w:t>
+      </w:r>
+      <w:proofErr w:type="gramStart"/>
+      <w:r>
+        <w:rPr>
+          <w:rFonts w:ascii="Times New Roman" w:hAnsi="Times New Roman" w:cs="Times New Roman"/>
+          <w:sz w:val="24"/>
+          <w:szCs w:val="24"/>
+        </w:rPr>
+        <w:t>. .</w:t>
+      </w:r>
+      <w:proofErr w:type="gramEnd"/>
+      <w:r>
+        <w:rPr>
+          <w:rFonts w:ascii="Times New Roman" w:hAnsi="Times New Roman" w:cs="Times New Roman"/>
+          <w:sz w:val="24"/>
+          <w:szCs w:val="24"/>
+        </w:rPr>
+        <w:t xml:space="preserve"> The customer receives a receipt from the system and then leaves the bank.</w:t>
       </w:r>
     </w:p>
     <w:p>
@@ -27525,7 +28047,15 @@
                     <w:t>Actor</w:t>
                   </w:r>
                   <w:r>
-                    <w:t xml:space="preserve">: Customer ,Cashier </w:t>
+                    <w:t xml:space="preserve">: </w:t>
+                  </w:r>
+                  <w:proofErr w:type="gramStart"/>
+                  <w:r>
+                    <w:t>Customer ,Cashier</w:t>
+                  </w:r>
+                  <w:proofErr w:type="gramEnd"/>
+                  <w:r>
+                    <w:t xml:space="preserve"> </w:t>
                   </w:r>
                 </w:p>
                 <w:p>
@@ -27861,7 +28391,23 @@
           <w:b/>
           <w:bCs/>
         </w:rPr>
-        <w:t xml:space="preserve">*Case B : If Bill Money is deposit without a detail: </w:t>
+        <w:t xml:space="preserve">*Case </w:t>
+      </w:r>
+      <w:proofErr w:type="gramStart"/>
+      <w:r>
+        <w:rPr>
+          <w:b/>
+          <w:bCs/>
+        </w:rPr>
+        <w:t>B :</w:t>
+      </w:r>
+      <w:proofErr w:type="gramEnd"/>
+      <w:r>
+        <w:rPr>
+          <w:b/>
+          <w:bCs/>
+        </w:rPr>
+        <w:t xml:space="preserve"> If Bill Money is deposit without a detail: </w:t>
       </w:r>
     </w:p>
     <w:p>
@@ -27943,9 +28489,11 @@
       <w:r>
         <w:t xml:space="preserve">System supports dual language </w:t>
       </w:r>
+      <w:proofErr w:type="gramStart"/>
       <w:r>
         <w:t>i.e.</w:t>
       </w:r>
+      <w:proofErr w:type="gramEnd"/>
       <w:r>
         <w:t xml:space="preserve"> Urdu </w:t>
       </w:r>
@@ -27953,8 +28501,13 @@
         <w:t>sandhi</w:t>
       </w:r>
       <w:r>
-        <w:t xml:space="preserve"> pashto</w:t>
-      </w:r>
+        <w:t xml:space="preserve"> </w:t>
+      </w:r>
+      <w:proofErr w:type="spellStart"/>
+      <w:r>
+        <w:t>pashto</w:t>
+      </w:r>
+      <w:proofErr w:type="spellEnd"/>
     </w:p>
     <w:p>
       <w:pPr>
@@ -28066,8 +28619,13 @@
         </w:numPr>
       </w:pPr>
       <w:r>
-        <w:t>Depositing bill amount is done through apis</w:t>
-      </w:r>
+        <w:t xml:space="preserve">Depositing bill amount is done through </w:t>
+      </w:r>
+      <w:proofErr w:type="spellStart"/>
+      <w:r>
+        <w:t>apis</w:t>
+      </w:r>
+      <w:proofErr w:type="spellEnd"/>
     </w:p>
     <w:p>
       <w:pPr>
@@ -28404,7 +28962,15 @@
               <w:t>Actor</w:t>
             </w:r>
             <w:r>
-              <w:t xml:space="preserve">: Customer ,Cashier </w:t>
+              <w:t xml:space="preserve">: </w:t>
+            </w:r>
+            <w:proofErr w:type="gramStart"/>
+            <w:r>
+              <w:t>Customer ,Cashier</w:t>
+            </w:r>
+            <w:proofErr w:type="gramEnd"/>
+            <w:r>
+              <w:t xml:space="preserve"> </w:t>
             </w:r>
           </w:p>
           <w:p>
@@ -28573,7 +29139,25 @@
                 <w:sz w:val="24"/>
                 <w:szCs w:val="24"/>
               </w:rPr>
-              <w:t>The customer must have a valid cnic card to carry this transaction</w:t>
+              <w:t xml:space="preserve">The customer must have a valid </w:t>
+            </w:r>
+            <w:proofErr w:type="spellStart"/>
+            <w:r>
+              <w:rPr>
+                <w:rFonts w:ascii="Times New Roman" w:hAnsi="Times New Roman" w:cs="Times New Roman"/>
+                <w:sz w:val="24"/>
+                <w:szCs w:val="24"/>
+              </w:rPr>
+              <w:t>cnic</w:t>
+            </w:r>
+            <w:proofErr w:type="spellEnd"/>
+            <w:r>
+              <w:rPr>
+                <w:rFonts w:ascii="Times New Roman" w:hAnsi="Times New Roman" w:cs="Times New Roman"/>
+                <w:sz w:val="24"/>
+                <w:szCs w:val="24"/>
+              </w:rPr>
+              <w:t xml:space="preserve"> card to carry this transaction</w:t>
             </w:r>
           </w:p>
           <w:p>
@@ -29491,7 +30075,15 @@
               <w:t>Actor</w:t>
             </w:r>
             <w:r>
-              <w:t xml:space="preserve">: Customer ,Cashier </w:t>
+              <w:t xml:space="preserve">: </w:t>
+            </w:r>
+            <w:proofErr w:type="gramStart"/>
+            <w:r>
+              <w:t>Customer ,Cashier</w:t>
+            </w:r>
+            <w:proofErr w:type="gramEnd"/>
+            <w:r>
+              <w:t xml:space="preserve"> </w:t>
             </w:r>
           </w:p>
           <w:p>
@@ -30401,7 +30993,31 @@
         <w:pStyle w:val="doclist"/>
       </w:pPr>
       <w:r>
-        <w:t xml:space="preserve">This use case is initiate when customer want to take loan. The customer visit the bank and ask the loan officer to check the type of loan. The loan officer guide about the loan types. After get the detail information about the loan types the he give application for loan and apply for more suitable or the most handful for him/her. The loan officer will check the customer income status if the condition fulfill the bank requirements of loan process then the loan process will be approved. </w:t>
+        <w:t xml:space="preserve">This use case is initiate when customer want to take loan. The customer </w:t>
+      </w:r>
+      <w:proofErr w:type="gramStart"/>
+      <w:r>
+        <w:t>visit</w:t>
+      </w:r>
+      <w:proofErr w:type="gramEnd"/>
+      <w:r>
+        <w:t xml:space="preserve"> the bank and ask the loan officer to check the type of loan. The loan officer guide about the loan types. After get the detail information about the loan types the he </w:t>
+      </w:r>
+      <w:proofErr w:type="gramStart"/>
+      <w:r>
+        <w:t>give</w:t>
+      </w:r>
+      <w:proofErr w:type="gramEnd"/>
+      <w:r>
+        <w:t xml:space="preserve"> application for loan and apply for more suitable or the most handful for him/her. The loan officer will check the customer income status if the condition </w:t>
+      </w:r>
+      <w:proofErr w:type="gramStart"/>
+      <w:r>
+        <w:t>fulfill</w:t>
+      </w:r>
+      <w:proofErr w:type="gramEnd"/>
+      <w:r>
+        <w:t xml:space="preserve"> the bank requirements of loan process then the loan process will be approved. </w:t>
       </w:r>
     </w:p>
     <w:p>
@@ -30687,7 +31303,25 @@
           <w:sz w:val="24"/>
           <w:szCs w:val="24"/>
         </w:rPr>
-        <w:t>:  if customer need to get loan from bank for this purpose he check the type of loan and apply for the most suitable and easy access type to fulfill their needs.</w:t>
+        <w:t xml:space="preserve">:  if customer need to get loan from bank for this </w:t>
+      </w:r>
+      <w:proofErr w:type="gramStart"/>
+      <w:r>
+        <w:rPr>
+          <w:rFonts w:ascii="Times New Roman" w:hAnsi="Times New Roman" w:cs="Times New Roman"/>
+          <w:sz w:val="24"/>
+          <w:szCs w:val="24"/>
+        </w:rPr>
+        <w:t>purpose</w:t>
+      </w:r>
+      <w:proofErr w:type="gramEnd"/>
+      <w:r>
+        <w:rPr>
+          <w:rFonts w:ascii="Times New Roman" w:hAnsi="Times New Roman" w:cs="Times New Roman"/>
+          <w:sz w:val="24"/>
+          <w:szCs w:val="24"/>
+        </w:rPr>
+        <w:t xml:space="preserve"> he check the type of loan and apply for the most suitable and easy access type to fulfill their needs.</w:t>
       </w:r>
     </w:p>
     <w:p>
@@ -30855,7 +31489,25 @@
           <w:sz w:val="24"/>
           <w:szCs w:val="24"/>
         </w:rPr>
-        <w:t>If the customer never pay the loan amount in the specific duration 50% increment is add to the interest.</w:t>
+        <w:t xml:space="preserve">If the customer never </w:t>
+      </w:r>
+      <w:proofErr w:type="gramStart"/>
+      <w:r>
+        <w:rPr>
+          <w:rFonts w:ascii="Times New Roman" w:hAnsi="Times New Roman" w:cs="Times New Roman"/>
+          <w:sz w:val="24"/>
+          <w:szCs w:val="24"/>
+        </w:rPr>
+        <w:t>pay</w:t>
+      </w:r>
+      <w:proofErr w:type="gramEnd"/>
+      <w:r>
+        <w:rPr>
+          <w:rFonts w:ascii="Times New Roman" w:hAnsi="Times New Roman" w:cs="Times New Roman"/>
+          <w:sz w:val="24"/>
+          <w:szCs w:val="24"/>
+        </w:rPr>
+        <w:t xml:space="preserve"> the loan amount in the specific duration 50% increment is add to the interest.</w:t>
       </w:r>
     </w:p>
     <w:p>
@@ -30965,7 +31617,25 @@
           <w:sz w:val="24"/>
           <w:szCs w:val="24"/>
         </w:rPr>
-        <w:t>The loan officer will check the customer income status if the condition fulfill the bank requirements of loan process then the loan process will be approved.</w:t>
+        <w:t xml:space="preserve">The loan officer will check the customer income status if the condition </w:t>
+      </w:r>
+      <w:proofErr w:type="gramStart"/>
+      <w:r>
+        <w:rPr>
+          <w:rFonts w:ascii="Times New Roman" w:hAnsi="Times New Roman" w:cs="Times New Roman"/>
+          <w:sz w:val="24"/>
+          <w:szCs w:val="24"/>
+        </w:rPr>
+        <w:t>fulfill</w:t>
+      </w:r>
+      <w:proofErr w:type="gramEnd"/>
+      <w:r>
+        <w:rPr>
+          <w:rFonts w:ascii="Times New Roman" w:hAnsi="Times New Roman" w:cs="Times New Roman"/>
+          <w:sz w:val="24"/>
+          <w:szCs w:val="24"/>
+        </w:rPr>
+        <w:t xml:space="preserve"> the bank requirements of loan process then the loan process will be approved.</w:t>
       </w:r>
     </w:p>
     <w:p>
@@ -31592,7 +32262,15 @@
         </w:numPr>
       </w:pPr>
       <w:r>
-        <w:t>Casher give the amount to customer and guide him about interest and duration.</w:t>
+        <w:t xml:space="preserve">Casher </w:t>
+      </w:r>
+      <w:proofErr w:type="gramStart"/>
+      <w:r>
+        <w:t>give</w:t>
+      </w:r>
+      <w:proofErr w:type="gramEnd"/>
+      <w:r>
+        <w:t xml:space="preserve"> the amount to customer and guide him about interest and duration.</w:t>
       </w:r>
     </w:p>
     <w:p>
@@ -31966,7 +32644,15 @@
         </w:numPr>
       </w:pPr>
       <w:r>
-        <w:t>Casher collect the document and check the customer income status and assets details and forward the documents to the loan officer.</w:t>
+        <w:t xml:space="preserve">Casher </w:t>
+      </w:r>
+      <w:proofErr w:type="gramStart"/>
+      <w:r>
+        <w:t>collect</w:t>
+      </w:r>
+      <w:proofErr w:type="gramEnd"/>
+      <w:r>
+        <w:t xml:space="preserve"> the document and check the customer income status and assets details and forward the documents to the loan officer.</w:t>
       </w:r>
     </w:p>
     <w:p>
@@ -32014,7 +32700,15 @@
         </w:numPr>
       </w:pPr>
       <w:r>
-        <w:t>Casher create new file and mention customer details, amount, interest rate and loan duration.</w:t>
+        <w:t xml:space="preserve">Casher </w:t>
+      </w:r>
+      <w:proofErr w:type="gramStart"/>
+      <w:r>
+        <w:t>create</w:t>
+      </w:r>
+      <w:proofErr w:type="gramEnd"/>
+      <w:r>
+        <w:t xml:space="preserve"> new file and mention customer details, amount, interest rate and loan duration.</w:t>
       </w:r>
     </w:p>
     <w:p>
@@ -32325,7 +33019,25 @@
           <w:sz w:val="24"/>
           <w:szCs w:val="24"/>
         </w:rPr>
-        <w:t>The customer will approach to the accountant and ask for card renewing. The accountant will ask for account number and card number. Accountant will submit information in the bank server for card renewing, then the customer receive the renewed</w:t>
+        <w:t xml:space="preserve">The customer will approach to the accountant and ask for card renewing. The accountant will ask for account number and card number. Accountant will submit information in the bank server for card renewing, then the customer </w:t>
+      </w:r>
+      <w:proofErr w:type="gramStart"/>
+      <w:r>
+        <w:rPr>
+          <w:rFonts w:ascii="Times New Roman" w:hAnsi="Times New Roman" w:cs="Times New Roman"/>
+          <w:sz w:val="24"/>
+          <w:szCs w:val="24"/>
+        </w:rPr>
+        <w:t>receive</w:t>
+      </w:r>
+      <w:proofErr w:type="gramEnd"/>
+      <w:r>
+        <w:rPr>
+          <w:rFonts w:ascii="Times New Roman" w:hAnsi="Times New Roman" w:cs="Times New Roman"/>
+          <w:sz w:val="24"/>
+          <w:szCs w:val="24"/>
+        </w:rPr>
+        <w:t xml:space="preserve"> the renewed</w:t>
       </w:r>
       <w:r>
         <w:rPr>
@@ -33290,7 +34002,15 @@
         </w:numPr>
       </w:pPr>
       <w:r>
-        <w:t>If the client enters the wrong check book number or not write it properly the system show the message to the client to write it properly.</w:t>
+        <w:t xml:space="preserve">If the client enters the wrong check book number or not write it properly the system </w:t>
+      </w:r>
+      <w:proofErr w:type="gramStart"/>
+      <w:r>
+        <w:t>show</w:t>
+      </w:r>
+      <w:proofErr w:type="gramEnd"/>
+      <w:r>
+        <w:t xml:space="preserve"> the message to the client to write it properly.</w:t>
       </w:r>
     </w:p>
     <w:p>
@@ -33812,7 +34532,15 @@
         </w:numPr>
       </w:pPr>
       <w:r>
-        <w:t>If the client enters the wrong card number or not write it properly the system show the message to the client to write it properly.</w:t>
+        <w:t xml:space="preserve">If the client enters the wrong card number or not write it properly the system </w:t>
+      </w:r>
+      <w:proofErr w:type="gramStart"/>
+      <w:r>
+        <w:t>show</w:t>
+      </w:r>
+      <w:proofErr w:type="gramEnd"/>
+      <w:r>
+        <w:t xml:space="preserve"> the message to the client to write it properly.</w:t>
       </w:r>
     </w:p>
     <w:p>
@@ -34116,6 +34844,7 @@
             <w:tcW w:w="6481" w:type="dxa"/>
           </w:tcPr>
           <w:p>
+            <w:proofErr w:type="spellStart"/>
             <w:r>
               <w:rPr>
                 <w:sz w:val="24"/>
@@ -34128,7 +34857,15 @@
                 <w:sz w:val="24"/>
                 <w:szCs w:val="24"/>
               </w:rPr>
-              <w:t>equest (type, amount)</w:t>
+              <w:t>equest</w:t>
+            </w:r>
+            <w:proofErr w:type="spellEnd"/>
+            <w:r>
+              <w:rPr>
+                <w:sz w:val="24"/>
+                <w:szCs w:val="24"/>
+              </w:rPr>
+              <w:t xml:space="preserve"> (type, amount)</w:t>
             </w:r>
           </w:p>
         </w:tc>
@@ -34278,7 +35015,23 @@
           <w:sz w:val="30"/>
           <w:lang w:bidi="ar-SA"/>
         </w:rPr>
-        <w:t>Use case 2: Request For Loan.</w:t>
+        <w:t xml:space="preserve">Use case 2: Request </w:t>
+      </w:r>
+      <w:proofErr w:type="gramStart"/>
+      <w:r>
+        <w:rPr>
+          <w:sz w:val="30"/>
+          <w:lang w:bidi="ar-SA"/>
+        </w:rPr>
+        <w:t>For</w:t>
+      </w:r>
+      <w:proofErr w:type="gramEnd"/>
+      <w:r>
+        <w:rPr>
+          <w:sz w:val="30"/>
+          <w:lang w:bidi="ar-SA"/>
+        </w:rPr>
+        <w:t xml:space="preserve"> Loan.</w:t>
       </w:r>
       <w:bookmarkEnd w:id="134"/>
     </w:p>
@@ -34370,6 +35123,7 @@
             <w:tcW w:w="6481" w:type="dxa"/>
           </w:tcPr>
           <w:p>
+            <w:proofErr w:type="spellStart"/>
             <w:r>
               <w:rPr>
                 <w:sz w:val="24"/>
@@ -34382,7 +35136,15 @@
                 <w:sz w:val="24"/>
                 <w:szCs w:val="24"/>
               </w:rPr>
-              <w:t>equest (type, amount)</w:t>
+              <w:t>equest</w:t>
+            </w:r>
+            <w:proofErr w:type="spellEnd"/>
+            <w:r>
+              <w:rPr>
+                <w:sz w:val="24"/>
+                <w:szCs w:val="24"/>
+              </w:rPr>
+              <w:t xml:space="preserve"> (type, amount)</w:t>
             </w:r>
           </w:p>
         </w:tc>
@@ -34631,6 +35393,7 @@
             <w:tcW w:w="6548" w:type="dxa"/>
           </w:tcPr>
           <w:p>
+            <w:proofErr w:type="spellStart"/>
             <w:r>
               <w:rPr>
                 <w:sz w:val="24"/>
@@ -34643,7 +35406,15 @@
                 <w:sz w:val="24"/>
                 <w:szCs w:val="24"/>
               </w:rPr>
-              <w:t>equest (type, amount)</w:t>
+              <w:t>equest</w:t>
+            </w:r>
+            <w:proofErr w:type="spellEnd"/>
+            <w:r>
+              <w:rPr>
+                <w:sz w:val="24"/>
+                <w:szCs w:val="24"/>
+              </w:rPr>
+              <w:t xml:space="preserve"> (type, amount)</w:t>
             </w:r>
           </w:p>
         </w:tc>
@@ -35423,7 +36194,15 @@
               <w:cnfStyle w:val="000000000000" w:firstRow="0" w:lastRow="0" w:firstColumn="0" w:lastColumn="0" w:oddVBand="0" w:evenVBand="0" w:oddHBand="0" w:evenHBand="0" w:firstRowFirstColumn="0" w:firstRowLastColumn="0" w:lastRowFirstColumn="0" w:lastRowLastColumn="0"/>
             </w:pPr>
             <w:r>
-              <w:t>Use case : get insurance</w:t>
+              <w:t xml:space="preserve">Use </w:t>
+            </w:r>
+            <w:proofErr w:type="gramStart"/>
+            <w:r>
+              <w:t>case :</w:t>
+            </w:r>
+            <w:proofErr w:type="gramEnd"/>
+            <w:r>
+              <w:t xml:space="preserve"> get insurance</w:t>
             </w:r>
           </w:p>
         </w:tc>
@@ -35438,9 +36217,11 @@
             <w:tcW w:w="4675" w:type="dxa"/>
           </w:tcPr>
           <w:p>
+            <w:proofErr w:type="gramStart"/>
             <w:r>
               <w:t>PRE CONDITION</w:t>
             </w:r>
+            <w:proofErr w:type="gramEnd"/>
           </w:p>
         </w:tc>
         <w:tc>
@@ -35452,7 +36233,15 @@
               <w:cnfStyle w:val="000000100000" w:firstRow="0" w:lastRow="0" w:firstColumn="0" w:lastColumn="0" w:oddVBand="0" w:evenVBand="0" w:oddHBand="1" w:evenHBand="0" w:firstRowFirstColumn="0" w:firstRowLastColumn="0" w:lastRowFirstColumn="0" w:lastRowLastColumn="0"/>
             </w:pPr>
             <w:r>
-              <w:t>Customer should be  financially stable and must have a good income in order to fulfill the installment</w:t>
+              <w:t xml:space="preserve">Customer should </w:t>
+            </w:r>
+            <w:proofErr w:type="gramStart"/>
+            <w:r>
+              <w:t>be  financially</w:t>
+            </w:r>
+            <w:proofErr w:type="gramEnd"/>
+            <w:r>
+              <w:t xml:space="preserve"> stable and must have a good income in order to fulfill the installment</w:t>
             </w:r>
           </w:p>
         </w:tc>
@@ -35643,7 +36432,15 @@
               <w:cnfStyle w:val="000000000000" w:firstRow="0" w:lastRow="0" w:firstColumn="0" w:lastColumn="0" w:oddVBand="0" w:evenVBand="0" w:oddHBand="0" w:evenHBand="0" w:firstRowFirstColumn="0" w:firstRowLastColumn="0" w:lastRowFirstColumn="0" w:lastRowLastColumn="0"/>
             </w:pPr>
             <w:r>
-              <w:t>Use case : select type of insurance</w:t>
+              <w:t xml:space="preserve">Use </w:t>
+            </w:r>
+            <w:proofErr w:type="gramStart"/>
+            <w:r>
+              <w:t>case :</w:t>
+            </w:r>
+            <w:proofErr w:type="gramEnd"/>
+            <w:r>
+              <w:t xml:space="preserve"> select type of insurance</w:t>
             </w:r>
           </w:p>
         </w:tc>
@@ -35658,9 +36455,11 @@
             <w:tcW w:w="4675" w:type="dxa"/>
           </w:tcPr>
           <w:p>
+            <w:proofErr w:type="gramStart"/>
             <w:r>
               <w:t>PRE CONDITION</w:t>
             </w:r>
+            <w:proofErr w:type="gramEnd"/>
           </w:p>
         </w:tc>
         <w:tc>
@@ -35680,7 +36479,15 @@
               <w:cnfStyle w:val="000000100000" w:firstRow="0" w:lastRow="0" w:firstColumn="0" w:lastColumn="0" w:oddVBand="0" w:evenVBand="0" w:oddHBand="1" w:evenHBand="0" w:firstRowFirstColumn="0" w:firstRowLastColumn="0" w:lastRowFirstColumn="0" w:lastRowLastColumn="0"/>
             </w:pPr>
             <w:r>
-              <w:t>Ex: car insurance , health insurance , mobile insurance</w:t>
+              <w:t xml:space="preserve">Ex: car </w:t>
+            </w:r>
+            <w:proofErr w:type="gramStart"/>
+            <w:r>
+              <w:t>insurance ,</w:t>
+            </w:r>
+            <w:proofErr w:type="gramEnd"/>
+            <w:r>
+              <w:t xml:space="preserve"> health insurance , mobile insurance</w:t>
             </w:r>
           </w:p>
         </w:tc>
@@ -35836,7 +36643,15 @@
               <w:cnfStyle w:val="000000000000" w:firstRow="0" w:lastRow="0" w:firstColumn="0" w:lastColumn="0" w:oddVBand="0" w:evenVBand="0" w:oddHBand="0" w:evenHBand="0" w:firstRowFirstColumn="0" w:firstRowLastColumn="0" w:lastRowFirstColumn="0" w:lastRowLastColumn="0"/>
             </w:pPr>
             <w:r>
-              <w:t xml:space="preserve">Use case : terms </w:t>
+              <w:t xml:space="preserve">Use </w:t>
+            </w:r>
+            <w:proofErr w:type="gramStart"/>
+            <w:r>
+              <w:t>case :</w:t>
+            </w:r>
+            <w:proofErr w:type="gramEnd"/>
+            <w:r>
+              <w:t xml:space="preserve"> terms </w:t>
             </w:r>
           </w:p>
         </w:tc>
@@ -35851,9 +36666,11 @@
             <w:tcW w:w="4675" w:type="dxa"/>
           </w:tcPr>
           <w:p>
+            <w:proofErr w:type="gramStart"/>
             <w:r>
               <w:t>PRE CONDITION</w:t>
             </w:r>
+            <w:proofErr w:type="gramEnd"/>
           </w:p>
         </w:tc>
         <w:tc>
@@ -35864,8 +36681,13 @@
             <w:pPr>
               <w:cnfStyle w:val="000000100000" w:firstRow="0" w:lastRow="0" w:firstColumn="0" w:lastColumn="0" w:oddVBand="0" w:evenVBand="0" w:oddHBand="1" w:evenHBand="0" w:firstRowFirstColumn="0" w:firstRowLastColumn="0" w:lastRowFirstColumn="0" w:lastRowLastColumn="0"/>
             </w:pPr>
-            <w:r>
-              <w:t xml:space="preserve">Customer  must be agree to the terms and condition given by the bank </w:t>
+            <w:proofErr w:type="gramStart"/>
+            <w:r>
+              <w:t>Customer  must</w:t>
+            </w:r>
+            <w:proofErr w:type="gramEnd"/>
+            <w:r>
+              <w:t xml:space="preserve"> be agree to the terms and condition given by the bank </w:t>
             </w:r>
           </w:p>
         </w:tc>
@@ -36100,7 +36922,7 @@
           <w:lang w:bidi="ar-SA"/>
         </w:rPr>
         <w:pict w14:anchorId="1043B247">
-          <v:shape id="_x0000_i1029" type="#_x0000_t75" style="width:467.55pt;height:391.8pt">
+          <v:shape id="_x0000_i1029" type="#_x0000_t75" style="width:467.7pt;height:391.3pt">
             <v:imagedata r:id="rId39" o:title="2"/>
           </v:shape>
         </w:pict>
@@ -36153,7 +36975,7 @@
           <w:lang w:bidi="ar-SA"/>
         </w:rPr>
         <w:pict w14:anchorId="55ED7A4C">
-          <v:shape id="_x0000_i1030" type="#_x0000_t75" style="width:386.2pt;height:326.35pt">
+          <v:shape id="_x0000_i1030" type="#_x0000_t75" style="width:386.3pt;height:326.2pt">
             <v:imagedata r:id="rId40" o:title="3"/>
           </v:shape>
         </w:pict>
@@ -36205,7 +37027,7 @@
           <w:lang w:bidi="ar-SA"/>
         </w:rPr>
         <w:pict w14:anchorId="473FD468">
-          <v:shape id="_x0000_i1031" type="#_x0000_t75" style="width:6in;height:368.4pt">
+          <v:shape id="_x0000_i1031" type="#_x0000_t75" style="width:6in;height:368.15pt">
             <v:imagedata r:id="rId41" o:title="Screenshot 2022-06-04 123816"/>
           </v:shape>
         </w:pict>
@@ -36563,7 +37385,27 @@
                 <w:sz w:val="30"/>
                 <w:lang w:bidi="ar-SA"/>
               </w:rPr>
-              <w:t>Request Registration()</w:t>
+              <w:t xml:space="preserve">Request </w:t>
+            </w:r>
+            <w:proofErr w:type="gramStart"/>
+            <w:r>
+              <w:rPr>
+                <w:rFonts w:ascii="Times New Roman" w:hAnsi="Times New Roman" w:cs="Times New Roman"/>
+                <w:color w:val="244061" w:themeColor="accent1" w:themeShade="80"/>
+                <w:sz w:val="30"/>
+                <w:lang w:bidi="ar-SA"/>
+              </w:rPr>
+              <w:t>Registration(</w:t>
+            </w:r>
+            <w:proofErr w:type="gramEnd"/>
+            <w:r>
+              <w:rPr>
+                <w:rFonts w:ascii="Times New Roman" w:hAnsi="Times New Roman" w:cs="Times New Roman"/>
+                <w:color w:val="244061" w:themeColor="accent1" w:themeShade="80"/>
+                <w:sz w:val="30"/>
+                <w:lang w:bidi="ar-SA"/>
+              </w:rPr>
+              <w:t>)</w:t>
             </w:r>
           </w:p>
         </w:tc>
@@ -36889,7 +37731,27 @@
                 <w:sz w:val="30"/>
                 <w:lang w:bidi="ar-SA"/>
               </w:rPr>
-              <w:t>Give Information()</w:t>
+              <w:t xml:space="preserve">Give </w:t>
+            </w:r>
+            <w:proofErr w:type="gramStart"/>
+            <w:r>
+              <w:rPr>
+                <w:rFonts w:ascii="Times New Roman" w:hAnsi="Times New Roman" w:cs="Times New Roman"/>
+                <w:color w:val="244061" w:themeColor="accent1" w:themeShade="80"/>
+                <w:sz w:val="30"/>
+                <w:lang w:bidi="ar-SA"/>
+              </w:rPr>
+              <w:t>Information(</w:t>
+            </w:r>
+            <w:proofErr w:type="gramEnd"/>
+            <w:r>
+              <w:rPr>
+                <w:rFonts w:ascii="Times New Roman" w:hAnsi="Times New Roman" w:cs="Times New Roman"/>
+                <w:color w:val="244061" w:themeColor="accent1" w:themeShade="80"/>
+                <w:sz w:val="30"/>
+                <w:lang w:bidi="ar-SA"/>
+              </w:rPr>
+              <w:t>)</w:t>
             </w:r>
           </w:p>
         </w:tc>
@@ -37215,7 +38077,27 @@
                 <w:sz w:val="30"/>
                 <w:lang w:bidi="ar-SA"/>
               </w:rPr>
-              <w:t>Request Login()</w:t>
+              <w:t xml:space="preserve">Request </w:t>
+            </w:r>
+            <w:proofErr w:type="gramStart"/>
+            <w:r>
+              <w:rPr>
+                <w:rFonts w:ascii="Times New Roman" w:hAnsi="Times New Roman" w:cs="Times New Roman"/>
+                <w:color w:val="244061" w:themeColor="accent1" w:themeShade="80"/>
+                <w:sz w:val="30"/>
+                <w:lang w:bidi="ar-SA"/>
+              </w:rPr>
+              <w:t>Login(</w:t>
+            </w:r>
+            <w:proofErr w:type="gramEnd"/>
+            <w:r>
+              <w:rPr>
+                <w:rFonts w:ascii="Times New Roman" w:hAnsi="Times New Roman" w:cs="Times New Roman"/>
+                <w:color w:val="244061" w:themeColor="accent1" w:themeShade="80"/>
+                <w:sz w:val="30"/>
+                <w:lang w:bidi="ar-SA"/>
+              </w:rPr>
+              <w:t>)</w:t>
             </w:r>
           </w:p>
         </w:tc>
@@ -37535,6 +38417,7 @@
                 <w:lang w:bidi="ar-SA"/>
               </w:rPr>
             </w:pPr>
+            <w:proofErr w:type="gramStart"/>
             <w:r>
               <w:rPr>
                 <w:rFonts w:ascii="Times New Roman" w:hAnsi="Times New Roman" w:cs="Times New Roman"/>
@@ -37542,7 +38425,17 @@
                 <w:sz w:val="30"/>
                 <w:lang w:bidi="ar-SA"/>
               </w:rPr>
-              <w:t>Authenticate(Google token, Name, Password)</w:t>
+              <w:t>Authenticate(</w:t>
+            </w:r>
+            <w:proofErr w:type="gramEnd"/>
+            <w:r>
+              <w:rPr>
+                <w:rFonts w:ascii="Times New Roman" w:hAnsi="Times New Roman" w:cs="Times New Roman"/>
+                <w:color w:val="244061" w:themeColor="accent1" w:themeShade="80"/>
+                <w:sz w:val="30"/>
+                <w:lang w:bidi="ar-SA"/>
+              </w:rPr>
+              <w:t>Google token, Name, Password)</w:t>
             </w:r>
           </w:p>
         </w:tc>
@@ -37868,7 +38761,27 @@
                 <w:sz w:val="30"/>
                 <w:lang w:bidi="ar-SA"/>
               </w:rPr>
-              <w:t>Request Report()</w:t>
+              <w:t xml:space="preserve">Request </w:t>
+            </w:r>
+            <w:proofErr w:type="gramStart"/>
+            <w:r>
+              <w:rPr>
+                <w:rFonts w:ascii="Times New Roman" w:hAnsi="Times New Roman" w:cs="Times New Roman"/>
+                <w:color w:val="244061" w:themeColor="accent1" w:themeShade="80"/>
+                <w:sz w:val="30"/>
+                <w:lang w:bidi="ar-SA"/>
+              </w:rPr>
+              <w:t>Report(</w:t>
+            </w:r>
+            <w:proofErr w:type="gramEnd"/>
+            <w:r>
+              <w:rPr>
+                <w:rFonts w:ascii="Times New Roman" w:hAnsi="Times New Roman" w:cs="Times New Roman"/>
+                <w:color w:val="244061" w:themeColor="accent1" w:themeShade="80"/>
+                <w:sz w:val="30"/>
+                <w:lang w:bidi="ar-SA"/>
+              </w:rPr>
+              <w:t>)</w:t>
             </w:r>
           </w:p>
         </w:tc>
@@ -37938,7 +38851,27 @@
                 <w:sz w:val="30"/>
                 <w:lang w:bidi="ar-SA"/>
               </w:rPr>
-              <w:t>The user is has account in bank</w:t>
+              <w:t xml:space="preserve">The user is </w:t>
+            </w:r>
+            <w:proofErr w:type="gramStart"/>
+            <w:r>
+              <w:rPr>
+                <w:rFonts w:ascii="Times New Roman" w:hAnsi="Times New Roman" w:cs="Times New Roman"/>
+                <w:color w:val="244061" w:themeColor="accent1" w:themeShade="80"/>
+                <w:sz w:val="30"/>
+                <w:lang w:bidi="ar-SA"/>
+              </w:rPr>
+              <w:t>has</w:t>
+            </w:r>
+            <w:proofErr w:type="gramEnd"/>
+            <w:r>
+              <w:rPr>
+                <w:rFonts w:ascii="Times New Roman" w:hAnsi="Times New Roman" w:cs="Times New Roman"/>
+                <w:color w:val="244061" w:themeColor="accent1" w:themeShade="80"/>
+                <w:sz w:val="30"/>
+                <w:lang w:bidi="ar-SA"/>
+              </w:rPr>
+              <w:t xml:space="preserve"> account in bank</w:t>
             </w:r>
           </w:p>
         </w:tc>
@@ -38198,7 +39131,27 @@
                 <w:sz w:val="30"/>
                 <w:lang w:bidi="ar-SA"/>
               </w:rPr>
-              <w:t>Generate Report(Google token, Name, Password)</w:t>
+              <w:t xml:space="preserve">Generate </w:t>
+            </w:r>
+            <w:proofErr w:type="gramStart"/>
+            <w:r>
+              <w:rPr>
+                <w:rFonts w:ascii="Times New Roman" w:hAnsi="Times New Roman" w:cs="Times New Roman"/>
+                <w:color w:val="244061" w:themeColor="accent1" w:themeShade="80"/>
+                <w:sz w:val="30"/>
+                <w:lang w:bidi="ar-SA"/>
+              </w:rPr>
+              <w:t>Report(</w:t>
+            </w:r>
+            <w:proofErr w:type="gramEnd"/>
+            <w:r>
+              <w:rPr>
+                <w:rFonts w:ascii="Times New Roman" w:hAnsi="Times New Roman" w:cs="Times New Roman"/>
+                <w:color w:val="244061" w:themeColor="accent1" w:themeShade="80"/>
+                <w:sz w:val="30"/>
+                <w:lang w:bidi="ar-SA"/>
+              </w:rPr>
+              <w:t>Google token, Name, Password)</w:t>
             </w:r>
           </w:p>
         </w:tc>
@@ -38427,7 +39380,27 @@
           <w:sz w:val="30"/>
           <w:lang w:bidi="ar-SA"/>
         </w:rPr>
-        <w:t>Sign up()</w:t>
+        <w:t xml:space="preserve">Sign </w:t>
+      </w:r>
+      <w:proofErr w:type="gramStart"/>
+      <w:r>
+        <w:rPr>
+          <w:rFonts w:ascii="Times New Roman" w:hAnsi="Times New Roman" w:cs="Times New Roman"/>
+          <w:color w:val="244061" w:themeColor="accent1" w:themeShade="80"/>
+          <w:sz w:val="30"/>
+          <w:lang w:bidi="ar-SA"/>
+        </w:rPr>
+        <w:t>up(</w:t>
+      </w:r>
+      <w:proofErr w:type="gramEnd"/>
+      <w:r>
+        <w:rPr>
+          <w:rFonts w:ascii="Times New Roman" w:hAnsi="Times New Roman" w:cs="Times New Roman"/>
+          <w:color w:val="244061" w:themeColor="accent1" w:themeShade="80"/>
+          <w:sz w:val="30"/>
+          <w:lang w:bidi="ar-SA"/>
+        </w:rPr>
+        <w:t>)</w:t>
       </w:r>
     </w:p>
     <w:p>
@@ -38782,8 +39755,13 @@
       <w:pPr>
         <w:pStyle w:val="Heading4"/>
       </w:pPr>
-      <w:r>
-        <w:t>Usecase 1: Balance Inquiry</w:t>
+      <w:proofErr w:type="spellStart"/>
+      <w:r>
+        <w:t>Usecase</w:t>
+      </w:r>
+      <w:proofErr w:type="spellEnd"/>
+      <w:r>
+        <w:t xml:space="preserve"> 1: Balance Inquiry</w:t>
       </w:r>
     </w:p>
     <w:p>
@@ -38821,49 +39799,107 @@
         <w:rPr>
           <w:rFonts w:ascii="Times New Roman" w:hAnsi="Times New Roman" w:cs="Times New Roman"/>
         </w:rPr>
-        <w:t>balance inquiry(options;services)</w:t>
-      </w:r>
-    </w:p>
-    <w:p>
-      <w:pPr>
-        <w:rPr>
-          <w:rFonts w:ascii="Times New Roman" w:hAnsi="Times New Roman" w:cs="Times New Roman"/>
-        </w:rPr>
-      </w:pPr>
-      <w:r>
-        <w:rPr>
-          <w:rFonts w:ascii="Times New Roman" w:hAnsi="Times New Roman" w:cs="Times New Roman"/>
-          <w:b/>
-          <w:bCs/>
-        </w:rPr>
-        <w:t xml:space="preserve">Cross Reference </w:t>
-      </w:r>
-      <w:r>
-        <w:rPr>
-          <w:rFonts w:ascii="Times New Roman" w:hAnsi="Times New Roman" w:cs="Times New Roman"/>
-        </w:rPr>
-        <w:t xml:space="preserve"> Use Case: Inquiring balance</w:t>
-      </w:r>
-    </w:p>
-    <w:p>
-      <w:pPr>
-        <w:rPr>
-          <w:rFonts w:ascii="Times New Roman" w:hAnsi="Times New Roman" w:cs="Times New Roman"/>
-        </w:rPr>
-      </w:pPr>
-      <w:r>
-        <w:rPr>
-          <w:rFonts w:ascii="Times New Roman" w:hAnsi="Times New Roman" w:cs="Times New Roman"/>
-          <w:b/>
-          <w:bCs/>
-        </w:rPr>
-        <w:t xml:space="preserve">PreCondition: </w:t>
-      </w:r>
-      <w:r>
-        <w:rPr>
-          <w:rFonts w:ascii="Times New Roman" w:hAnsi="Times New Roman" w:cs="Times New Roman"/>
-        </w:rPr>
-        <w:t>Customer must have a account number to view balance</w:t>
+        <w:t>balance inquiry(</w:t>
+      </w:r>
+      <w:proofErr w:type="spellStart"/>
+      <w:proofErr w:type="gramStart"/>
+      <w:r>
+        <w:rPr>
+          <w:rFonts w:ascii="Times New Roman" w:hAnsi="Times New Roman" w:cs="Times New Roman"/>
+        </w:rPr>
+        <w:t>options;services</w:t>
+      </w:r>
+      <w:proofErr w:type="spellEnd"/>
+      <w:proofErr w:type="gramEnd"/>
+      <w:r>
+        <w:rPr>
+          <w:rFonts w:ascii="Times New Roman" w:hAnsi="Times New Roman" w:cs="Times New Roman"/>
+        </w:rPr>
+        <w:t>)</w:t>
+      </w:r>
+    </w:p>
+    <w:p>
+      <w:pPr>
+        <w:rPr>
+          <w:rFonts w:ascii="Times New Roman" w:hAnsi="Times New Roman" w:cs="Times New Roman"/>
+        </w:rPr>
+      </w:pPr>
+      <w:r>
+        <w:rPr>
+          <w:rFonts w:ascii="Times New Roman" w:hAnsi="Times New Roman" w:cs="Times New Roman"/>
+          <w:b/>
+          <w:bCs/>
+        </w:rPr>
+        <w:t xml:space="preserve">Cross </w:t>
+      </w:r>
+      <w:proofErr w:type="gramStart"/>
+      <w:r>
+        <w:rPr>
+          <w:rFonts w:ascii="Times New Roman" w:hAnsi="Times New Roman" w:cs="Times New Roman"/>
+          <w:b/>
+          <w:bCs/>
+        </w:rPr>
+        <w:t xml:space="preserve">Reference </w:t>
+      </w:r>
+      <w:r>
+        <w:rPr>
+          <w:rFonts w:ascii="Times New Roman" w:hAnsi="Times New Roman" w:cs="Times New Roman"/>
+        </w:rPr>
+        <w:t xml:space="preserve"> Use</w:t>
+      </w:r>
+      <w:proofErr w:type="gramEnd"/>
+      <w:r>
+        <w:rPr>
+          <w:rFonts w:ascii="Times New Roman" w:hAnsi="Times New Roman" w:cs="Times New Roman"/>
+        </w:rPr>
+        <w:t xml:space="preserve"> Case: Inquiring balance</w:t>
+      </w:r>
+    </w:p>
+    <w:p>
+      <w:pPr>
+        <w:rPr>
+          <w:rFonts w:ascii="Times New Roman" w:hAnsi="Times New Roman" w:cs="Times New Roman"/>
+        </w:rPr>
+      </w:pPr>
+      <w:proofErr w:type="spellStart"/>
+      <w:r>
+        <w:rPr>
+          <w:rFonts w:ascii="Times New Roman" w:hAnsi="Times New Roman" w:cs="Times New Roman"/>
+          <w:b/>
+          <w:bCs/>
+        </w:rPr>
+        <w:t>PreCondition</w:t>
+      </w:r>
+      <w:proofErr w:type="spellEnd"/>
+      <w:r>
+        <w:rPr>
+          <w:rFonts w:ascii="Times New Roman" w:hAnsi="Times New Roman" w:cs="Times New Roman"/>
+          <w:b/>
+          <w:bCs/>
+        </w:rPr>
+        <w:t xml:space="preserve">: </w:t>
+      </w:r>
+      <w:r>
+        <w:rPr>
+          <w:rFonts w:ascii="Times New Roman" w:hAnsi="Times New Roman" w:cs="Times New Roman"/>
+        </w:rPr>
+        <w:t xml:space="preserve">Customer must have </w:t>
+      </w:r>
+      <w:proofErr w:type="spellStart"/>
+      <w:proofErr w:type="gramStart"/>
+      <w:r>
+        <w:rPr>
+          <w:rFonts w:ascii="Times New Roman" w:hAnsi="Times New Roman" w:cs="Times New Roman"/>
+        </w:rPr>
+        <w:t>a</w:t>
+      </w:r>
+      <w:proofErr w:type="spellEnd"/>
+      <w:proofErr w:type="gramEnd"/>
+      <w:r>
+        <w:rPr>
+          <w:rFonts w:ascii="Times New Roman" w:hAnsi="Times New Roman" w:cs="Times New Roman"/>
+        </w:rPr>
+        <w:t xml:space="preserve"> account number to view balance</w:t>
       </w:r>
     </w:p>
     <w:p>
@@ -38913,8 +39949,13 @@
       <w:pPr>
         <w:pStyle w:val="Heading4"/>
       </w:pPr>
-      <w:r>
-        <w:t>Usecase 2: Funds Transfer</w:t>
+      <w:proofErr w:type="spellStart"/>
+      <w:r>
+        <w:t>Usecase</w:t>
+      </w:r>
+      <w:proofErr w:type="spellEnd"/>
+      <w:r>
+        <w:t xml:space="preserve"> 2: Funds Transfer</w:t>
       </w:r>
     </w:p>
     <w:p>
@@ -38948,53 +39989,111 @@
         </w:rPr>
         <w:t xml:space="preserve">Operations   </w:t>
       </w:r>
-      <w:r>
-        <w:rPr>
-          <w:rFonts w:ascii="Times New Roman" w:hAnsi="Times New Roman" w:cs="Times New Roman"/>
-        </w:rPr>
-        <w:t>fundstransfer(options; services)</w:t>
-      </w:r>
-    </w:p>
-    <w:p>
-      <w:pPr>
-        <w:rPr>
-          <w:rFonts w:ascii="Times New Roman" w:hAnsi="Times New Roman" w:cs="Times New Roman"/>
-        </w:rPr>
-      </w:pPr>
-      <w:r>
-        <w:rPr>
-          <w:rFonts w:ascii="Times New Roman" w:hAnsi="Times New Roman" w:cs="Times New Roman"/>
-          <w:b/>
-          <w:bCs/>
-        </w:rPr>
-        <w:t xml:space="preserve">Cross Reference </w:t>
-      </w:r>
-      <w:r>
-        <w:rPr>
-          <w:rFonts w:ascii="Times New Roman" w:hAnsi="Times New Roman" w:cs="Times New Roman"/>
-        </w:rPr>
-        <w:t xml:space="preserve"> Use Case: Funds Transfer</w:t>
-      </w:r>
-    </w:p>
-    <w:p>
-      <w:pPr>
-        <w:rPr>
-          <w:rFonts w:ascii="Times New Roman" w:hAnsi="Times New Roman" w:cs="Times New Roman"/>
-        </w:rPr>
-      </w:pPr>
-      <w:r>
-        <w:rPr>
-          <w:rFonts w:ascii="Times New Roman" w:hAnsi="Times New Roman" w:cs="Times New Roman"/>
-          <w:b/>
-          <w:bCs/>
-        </w:rPr>
-        <w:t xml:space="preserve">PreCondition: </w:t>
-      </w:r>
-      <w:r>
-        <w:rPr>
-          <w:rFonts w:ascii="Times New Roman" w:hAnsi="Times New Roman" w:cs="Times New Roman"/>
-        </w:rPr>
-        <w:t>Customer must have a account number to transfer funds</w:t>
+      <w:proofErr w:type="spellStart"/>
+      <w:proofErr w:type="gramStart"/>
+      <w:r>
+        <w:rPr>
+          <w:rFonts w:ascii="Times New Roman" w:hAnsi="Times New Roman" w:cs="Times New Roman"/>
+        </w:rPr>
+        <w:t>fundstransfer</w:t>
+      </w:r>
+      <w:proofErr w:type="spellEnd"/>
+      <w:r>
+        <w:rPr>
+          <w:rFonts w:ascii="Times New Roman" w:hAnsi="Times New Roman" w:cs="Times New Roman"/>
+        </w:rPr>
+        <w:t>(</w:t>
+      </w:r>
+      <w:proofErr w:type="gramEnd"/>
+      <w:r>
+        <w:rPr>
+          <w:rFonts w:ascii="Times New Roman" w:hAnsi="Times New Roman" w:cs="Times New Roman"/>
+        </w:rPr>
+        <w:t>options; services)</w:t>
+      </w:r>
+    </w:p>
+    <w:p>
+      <w:pPr>
+        <w:rPr>
+          <w:rFonts w:ascii="Times New Roman" w:hAnsi="Times New Roman" w:cs="Times New Roman"/>
+        </w:rPr>
+      </w:pPr>
+      <w:r>
+        <w:rPr>
+          <w:rFonts w:ascii="Times New Roman" w:hAnsi="Times New Roman" w:cs="Times New Roman"/>
+          <w:b/>
+          <w:bCs/>
+        </w:rPr>
+        <w:t xml:space="preserve">Cross </w:t>
+      </w:r>
+      <w:proofErr w:type="gramStart"/>
+      <w:r>
+        <w:rPr>
+          <w:rFonts w:ascii="Times New Roman" w:hAnsi="Times New Roman" w:cs="Times New Roman"/>
+          <w:b/>
+          <w:bCs/>
+        </w:rPr>
+        <w:t xml:space="preserve">Reference </w:t>
+      </w:r>
+      <w:r>
+        <w:rPr>
+          <w:rFonts w:ascii="Times New Roman" w:hAnsi="Times New Roman" w:cs="Times New Roman"/>
+        </w:rPr>
+        <w:t xml:space="preserve"> Use</w:t>
+      </w:r>
+      <w:proofErr w:type="gramEnd"/>
+      <w:r>
+        <w:rPr>
+          <w:rFonts w:ascii="Times New Roman" w:hAnsi="Times New Roman" w:cs="Times New Roman"/>
+        </w:rPr>
+        <w:t xml:space="preserve"> Case: Funds Transfer</w:t>
+      </w:r>
+    </w:p>
+    <w:p>
+      <w:pPr>
+        <w:rPr>
+          <w:rFonts w:ascii="Times New Roman" w:hAnsi="Times New Roman" w:cs="Times New Roman"/>
+        </w:rPr>
+      </w:pPr>
+      <w:proofErr w:type="spellStart"/>
+      <w:r>
+        <w:rPr>
+          <w:rFonts w:ascii="Times New Roman" w:hAnsi="Times New Roman" w:cs="Times New Roman"/>
+          <w:b/>
+          <w:bCs/>
+        </w:rPr>
+        <w:t>PreCondition</w:t>
+      </w:r>
+      <w:proofErr w:type="spellEnd"/>
+      <w:r>
+        <w:rPr>
+          <w:rFonts w:ascii="Times New Roman" w:hAnsi="Times New Roman" w:cs="Times New Roman"/>
+          <w:b/>
+          <w:bCs/>
+        </w:rPr>
+        <w:t xml:space="preserve">: </w:t>
+      </w:r>
+      <w:r>
+        <w:rPr>
+          <w:rFonts w:ascii="Times New Roman" w:hAnsi="Times New Roman" w:cs="Times New Roman"/>
+        </w:rPr>
+        <w:t xml:space="preserve">Customer must have </w:t>
+      </w:r>
+      <w:proofErr w:type="spellStart"/>
+      <w:proofErr w:type="gramStart"/>
+      <w:r>
+        <w:rPr>
+          <w:rFonts w:ascii="Times New Roman" w:hAnsi="Times New Roman" w:cs="Times New Roman"/>
+        </w:rPr>
+        <w:t>a</w:t>
+      </w:r>
+      <w:proofErr w:type="spellEnd"/>
+      <w:proofErr w:type="gramEnd"/>
+      <w:r>
+        <w:rPr>
+          <w:rFonts w:ascii="Times New Roman" w:hAnsi="Times New Roman" w:cs="Times New Roman"/>
+        </w:rPr>
+        <w:t xml:space="preserve"> account number to transfer funds</w:t>
       </w:r>
     </w:p>
     <w:p>
@@ -39031,8 +40130,13 @@
       <w:pPr>
         <w:pStyle w:val="Heading4"/>
       </w:pPr>
-      <w:r>
-        <w:t>Usecase 3: Bill Payment</w:t>
+      <w:proofErr w:type="spellStart"/>
+      <w:r>
+        <w:t>Usecase</w:t>
+      </w:r>
+      <w:proofErr w:type="spellEnd"/>
+      <w:r>
+        <w:t xml:space="preserve"> 3: Bill Payment</w:t>
       </w:r>
     </w:p>
     <w:p>
@@ -39079,43 +40183,85 @@
         <w:rPr>
           <w:rFonts w:ascii="Times New Roman" w:hAnsi="Times New Roman" w:cs="Times New Roman"/>
         </w:rPr>
-        <w:t>bill payment (options:Services)</w:t>
-      </w:r>
-    </w:p>
-    <w:p>
-      <w:pPr>
-        <w:rPr>
-          <w:rFonts w:ascii="Times New Roman" w:hAnsi="Times New Roman" w:cs="Times New Roman"/>
-        </w:rPr>
-      </w:pPr>
-      <w:r>
-        <w:rPr>
-          <w:rFonts w:ascii="Times New Roman" w:hAnsi="Times New Roman" w:cs="Times New Roman"/>
-          <w:b/>
-          <w:bCs/>
-        </w:rPr>
-        <w:t xml:space="preserve">Cross Reference </w:t>
-      </w:r>
-      <w:r>
-        <w:rPr>
-          <w:rFonts w:ascii="Times New Roman" w:hAnsi="Times New Roman" w:cs="Times New Roman"/>
-        </w:rPr>
-        <w:t xml:space="preserve"> Use Case : Bill Payment</w:t>
-      </w:r>
-    </w:p>
-    <w:p>
-      <w:pPr>
-        <w:rPr>
-          <w:rFonts w:ascii="Times New Roman" w:hAnsi="Times New Roman" w:cs="Times New Roman"/>
-        </w:rPr>
-      </w:pPr>
-      <w:r>
-        <w:rPr>
-          <w:rFonts w:ascii="Times New Roman" w:hAnsi="Times New Roman" w:cs="Times New Roman"/>
-          <w:b/>
-          <w:bCs/>
-        </w:rPr>
-        <w:t xml:space="preserve">PreCondition: </w:t>
+        <w:t>bill payment (</w:t>
+      </w:r>
+      <w:proofErr w:type="spellStart"/>
+      <w:proofErr w:type="gramStart"/>
+      <w:r>
+        <w:rPr>
+          <w:rFonts w:ascii="Times New Roman" w:hAnsi="Times New Roman" w:cs="Times New Roman"/>
+        </w:rPr>
+        <w:t>options:Services</w:t>
+      </w:r>
+      <w:proofErr w:type="spellEnd"/>
+      <w:proofErr w:type="gramEnd"/>
+      <w:r>
+        <w:rPr>
+          <w:rFonts w:ascii="Times New Roman" w:hAnsi="Times New Roman" w:cs="Times New Roman"/>
+        </w:rPr>
+        <w:t>)</w:t>
+      </w:r>
+    </w:p>
+    <w:p>
+      <w:pPr>
+        <w:rPr>
+          <w:rFonts w:ascii="Times New Roman" w:hAnsi="Times New Roman" w:cs="Times New Roman"/>
+        </w:rPr>
+      </w:pPr>
+      <w:r>
+        <w:rPr>
+          <w:rFonts w:ascii="Times New Roman" w:hAnsi="Times New Roman" w:cs="Times New Roman"/>
+          <w:b/>
+          <w:bCs/>
+        </w:rPr>
+        <w:t xml:space="preserve">Cross </w:t>
+      </w:r>
+      <w:proofErr w:type="gramStart"/>
+      <w:r>
+        <w:rPr>
+          <w:rFonts w:ascii="Times New Roman" w:hAnsi="Times New Roman" w:cs="Times New Roman"/>
+          <w:b/>
+          <w:bCs/>
+        </w:rPr>
+        <w:t xml:space="preserve">Reference </w:t>
+      </w:r>
+      <w:r>
+        <w:rPr>
+          <w:rFonts w:ascii="Times New Roman" w:hAnsi="Times New Roman" w:cs="Times New Roman"/>
+        </w:rPr>
+        <w:t xml:space="preserve"> Use</w:t>
+      </w:r>
+      <w:proofErr w:type="gramEnd"/>
+      <w:r>
+        <w:rPr>
+          <w:rFonts w:ascii="Times New Roman" w:hAnsi="Times New Roman" w:cs="Times New Roman"/>
+        </w:rPr>
+        <w:t xml:space="preserve"> Case : Bill Payment</w:t>
+      </w:r>
+    </w:p>
+    <w:p>
+      <w:pPr>
+        <w:rPr>
+          <w:rFonts w:ascii="Times New Roman" w:hAnsi="Times New Roman" w:cs="Times New Roman"/>
+        </w:rPr>
+      </w:pPr>
+      <w:proofErr w:type="spellStart"/>
+      <w:r>
+        <w:rPr>
+          <w:rFonts w:ascii="Times New Roman" w:hAnsi="Times New Roman" w:cs="Times New Roman"/>
+          <w:b/>
+          <w:bCs/>
+        </w:rPr>
+        <w:t>PreCondition</w:t>
+      </w:r>
+      <w:proofErr w:type="spellEnd"/>
+      <w:r>
+        <w:rPr>
+          <w:rFonts w:ascii="Times New Roman" w:hAnsi="Times New Roman" w:cs="Times New Roman"/>
+          <w:b/>
+          <w:bCs/>
+        </w:rPr>
+        <w:t xml:space="preserve">: </w:t>
       </w:r>
       <w:r>
         <w:rPr>
@@ -39203,7 +40349,25 @@
           <w:b/>
           <w:bCs/>
         </w:rPr>
-        <w:t>Mubashir Ahmed(FA20-BSE-063)</w:t>
+        <w:t xml:space="preserve">Mubashir </w:t>
+      </w:r>
+      <w:proofErr w:type="gramStart"/>
+      <w:r>
+        <w:rPr>
+          <w:rFonts w:ascii="Times New Roman" w:hAnsi="Times New Roman" w:cs="Times New Roman"/>
+          <w:b/>
+          <w:bCs/>
+        </w:rPr>
+        <w:t>Ahmed(</w:t>
+      </w:r>
+      <w:proofErr w:type="gramEnd"/>
+      <w:r>
+        <w:rPr>
+          <w:rFonts w:ascii="Times New Roman" w:hAnsi="Times New Roman" w:cs="Times New Roman"/>
+          <w:b/>
+          <w:bCs/>
+        </w:rPr>
+        <w:t>FA20-BSE-063)</w:t>
       </w:r>
     </w:p>
     <w:p>
@@ -39669,8 +40833,18 @@
             <w:tcW w:w="7375" w:type="dxa"/>
           </w:tcPr>
           <w:p>
-            <w:r>
-              <w:t>makeAccountRequest()</w:t>
+            <w:proofErr w:type="spellStart"/>
+            <w:proofErr w:type="gramStart"/>
+            <w:r>
+              <w:t>makeAccountRequest</w:t>
+            </w:r>
+            <w:proofErr w:type="spellEnd"/>
+            <w:r>
+              <w:t>(</w:t>
+            </w:r>
+            <w:proofErr w:type="gramEnd"/>
+            <w:r>
+              <w:t>)</w:t>
             </w:r>
           </w:p>
         </w:tc>
@@ -39692,7 +40866,15 @@
           </w:tcPr>
           <w:p>
             <w:r>
-              <w:t>Use Case :Create Account</w:t>
+              <w:t xml:space="preserve">Use </w:t>
+            </w:r>
+            <w:proofErr w:type="gramStart"/>
+            <w:r>
+              <w:t>Case :Create</w:t>
+            </w:r>
+            <w:proofErr w:type="gramEnd"/>
+            <w:r>
+              <w:t xml:space="preserve"> Account</w:t>
             </w:r>
           </w:p>
         </w:tc>
@@ -39825,8 +41007,23 @@
             <w:tcW w:w="7375" w:type="dxa"/>
           </w:tcPr>
           <w:p>
-            <w:r>
-              <w:t>addAccount(Name,CNIC).</w:t>
+            <w:proofErr w:type="spellStart"/>
+            <w:proofErr w:type="gramStart"/>
+            <w:r>
+              <w:t>addAccount</w:t>
+            </w:r>
+            <w:proofErr w:type="spellEnd"/>
+            <w:r>
+              <w:t>(</w:t>
+            </w:r>
+            <w:proofErr w:type="spellStart"/>
+            <w:proofErr w:type="gramEnd"/>
+            <w:r>
+              <w:t>Name,CNIC</w:t>
+            </w:r>
+            <w:proofErr w:type="spellEnd"/>
+            <w:r>
+              <w:t>).</w:t>
             </w:r>
           </w:p>
         </w:tc>
@@ -39848,7 +41045,15 @@
           </w:tcPr>
           <w:p>
             <w:r>
-              <w:t>Use Case :Create Account</w:t>
+              <w:t xml:space="preserve">Use </w:t>
+            </w:r>
+            <w:proofErr w:type="gramStart"/>
+            <w:r>
+              <w:t>Case :Create</w:t>
+            </w:r>
+            <w:proofErr w:type="gramEnd"/>
+            <w:r>
+              <w:t xml:space="preserve"> Account</w:t>
             </w:r>
           </w:p>
         </w:tc>
@@ -39927,7 +41132,15 @@
               <w:spacing w:after="0" w:line="240" w:lineRule="auto"/>
             </w:pPr>
             <w:r>
-              <w:t>An (addAccount) Instance was created (Instances created).</w:t>
+              <w:t>An (</w:t>
+            </w:r>
+            <w:proofErr w:type="spellStart"/>
+            <w:r>
+              <w:t>addAccount</w:t>
+            </w:r>
+            <w:proofErr w:type="spellEnd"/>
+            <w:r>
+              <w:t>) Instance was created (Instances created).</w:t>
             </w:r>
           </w:p>
           <w:p>
@@ -39939,8 +41152,13 @@
               </w:numPr>
               <w:spacing w:after="0" w:line="240" w:lineRule="auto"/>
             </w:pPr>
-            <w:r>
-              <w:t>addAccount was associated with adding the Account to the System (Associated formed).</w:t>
+            <w:proofErr w:type="spellStart"/>
+            <w:r>
+              <w:t>addAccount</w:t>
+            </w:r>
+            <w:proofErr w:type="spellEnd"/>
+            <w:r>
+              <w:t xml:space="preserve"> was associated with adding the Account to the System (Associated formed).</w:t>
             </w:r>
           </w:p>
           <w:p>
@@ -39953,7 +41171,15 @@
               <w:spacing w:after="0" w:line="240" w:lineRule="auto"/>
             </w:pPr>
             <w:r>
-              <w:t>Account became added based on Name and CNIC(attributes modification).</w:t>
+              <w:t xml:space="preserve">Account became added based on Name and </w:t>
+            </w:r>
+            <w:proofErr w:type="gramStart"/>
+            <w:r>
+              <w:t>CNIC(</w:t>
+            </w:r>
+            <w:proofErr w:type="gramEnd"/>
+            <w:r>
+              <w:t>attributes modification).</w:t>
             </w:r>
           </w:p>
         </w:tc>
@@ -40023,8 +41249,18 @@
             <w:tcW w:w="7375" w:type="dxa"/>
           </w:tcPr>
           <w:p>
-            <w:r>
-              <w:t>makeAccountRequest()</w:t>
+            <w:proofErr w:type="spellStart"/>
+            <w:proofErr w:type="gramStart"/>
+            <w:r>
+              <w:t>makeAccountRequest</w:t>
+            </w:r>
+            <w:proofErr w:type="spellEnd"/>
+            <w:r>
+              <w:t>(</w:t>
+            </w:r>
+            <w:proofErr w:type="gramEnd"/>
+            <w:r>
+              <w:t>)</w:t>
             </w:r>
           </w:p>
         </w:tc>
@@ -40046,7 +41282,15 @@
           </w:tcPr>
           <w:p>
             <w:r>
-              <w:t>Use Case :Create Student Account</w:t>
+              <w:t xml:space="preserve">Use </w:t>
+            </w:r>
+            <w:proofErr w:type="gramStart"/>
+            <w:r>
+              <w:t>Case :Create</w:t>
+            </w:r>
+            <w:proofErr w:type="gramEnd"/>
+            <w:r>
+              <w:t xml:space="preserve"> Student Account</w:t>
             </w:r>
           </w:p>
         </w:tc>
@@ -40178,8 +41422,26 @@
             <w:tcW w:w="7375" w:type="dxa"/>
           </w:tcPr>
           <w:p>
-            <w:r>
-              <w:t>addAccount(studentAccount,Name,CNIC).</w:t>
+            <w:proofErr w:type="spellStart"/>
+            <w:r>
+              <w:t>addAccount</w:t>
+            </w:r>
+            <w:proofErr w:type="spellEnd"/>
+            <w:r>
+              <w:t>(</w:t>
+            </w:r>
+            <w:proofErr w:type="spellStart"/>
+            <w:proofErr w:type="gramStart"/>
+            <w:r>
+              <w:t>studentAccount,Name</w:t>
+            </w:r>
+            <w:proofErr w:type="gramEnd"/>
+            <w:r>
+              <w:t>,CNIC</w:t>
+            </w:r>
+            <w:proofErr w:type="spellEnd"/>
+            <w:r>
+              <w:t>).</w:t>
             </w:r>
           </w:p>
         </w:tc>
@@ -40201,7 +41463,15 @@
           </w:tcPr>
           <w:p>
             <w:r>
-              <w:t>Use Case :Create Student Account</w:t>
+              <w:t xml:space="preserve">Use </w:t>
+            </w:r>
+            <w:proofErr w:type="gramStart"/>
+            <w:r>
+              <w:t>Case :Create</w:t>
+            </w:r>
+            <w:proofErr w:type="gramEnd"/>
+            <w:r>
+              <w:t xml:space="preserve"> Student Account</w:t>
             </w:r>
           </w:p>
         </w:tc>
@@ -40275,7 +41545,15 @@
               <w:spacing w:after="0" w:line="240" w:lineRule="auto"/>
             </w:pPr>
             <w:r>
-              <w:t>An (addStdAccount) Instance was created (instances created).</w:t>
+              <w:t>An (</w:t>
+            </w:r>
+            <w:proofErr w:type="spellStart"/>
+            <w:r>
+              <w:t>addStdAccount</w:t>
+            </w:r>
+            <w:proofErr w:type="spellEnd"/>
+            <w:r>
+              <w:t>) Instance was created (instances created).</w:t>
             </w:r>
           </w:p>
           <w:p>
@@ -40287,8 +41565,13 @@
               </w:numPr>
               <w:spacing w:after="0" w:line="240" w:lineRule="auto"/>
             </w:pPr>
-            <w:r>
-              <w:t>addStdAccount was associated with adding the Student Account to the System (Association formed).</w:t>
+            <w:proofErr w:type="spellStart"/>
+            <w:r>
+              <w:t>addStdAccount</w:t>
+            </w:r>
+            <w:proofErr w:type="spellEnd"/>
+            <w:r>
+              <w:t xml:space="preserve"> was associated with adding the Student Account to the System (Association formed).</w:t>
             </w:r>
           </w:p>
           <w:p>
@@ -40301,7 +41584,23 @@
               <w:spacing w:after="0" w:line="240" w:lineRule="auto"/>
             </w:pPr>
             <w:r>
-              <w:t>Account became added based on accountType, Name and CNIC(attributes modification).</w:t>
+              <w:t xml:space="preserve">Account became added based on </w:t>
+            </w:r>
+            <w:proofErr w:type="spellStart"/>
+            <w:r>
+              <w:t>accountType</w:t>
+            </w:r>
+            <w:proofErr w:type="spellEnd"/>
+            <w:r>
+              <w:t xml:space="preserve">, Name and </w:t>
+            </w:r>
+            <w:proofErr w:type="gramStart"/>
+            <w:r>
+              <w:t>CNIC(</w:t>
+            </w:r>
+            <w:proofErr w:type="gramEnd"/>
+            <w:r>
+              <w:t>attributes modification).</w:t>
             </w:r>
           </w:p>
         </w:tc>
@@ -40369,8 +41668,18 @@
             <w:tcW w:w="7375" w:type="dxa"/>
           </w:tcPr>
           <w:p>
-            <w:r>
-              <w:t>makeAccountRequest()</w:t>
+            <w:proofErr w:type="spellStart"/>
+            <w:proofErr w:type="gramStart"/>
+            <w:r>
+              <w:t>makeAccountRequest</w:t>
+            </w:r>
+            <w:proofErr w:type="spellEnd"/>
+            <w:r>
+              <w:t>(</w:t>
+            </w:r>
+            <w:proofErr w:type="gramEnd"/>
+            <w:r>
+              <w:t>)</w:t>
             </w:r>
           </w:p>
         </w:tc>
@@ -40392,7 +41701,15 @@
           </w:tcPr>
           <w:p>
             <w:r>
-              <w:t>Use Case :Create Business Account</w:t>
+              <w:t xml:space="preserve">Use </w:t>
+            </w:r>
+            <w:proofErr w:type="gramStart"/>
+            <w:r>
+              <w:t>Case :Create</w:t>
+            </w:r>
+            <w:proofErr w:type="gramEnd"/>
+            <w:r>
+              <w:t xml:space="preserve"> Business Account</w:t>
             </w:r>
           </w:p>
         </w:tc>
@@ -40524,8 +41841,23 @@
             <w:tcW w:w="7375" w:type="dxa"/>
           </w:tcPr>
           <w:p>
-            <w:r>
-              <w:t>addAccount(BusinessAccount,Name,CNIC).</w:t>
+            <w:proofErr w:type="spellStart"/>
+            <w:proofErr w:type="gramStart"/>
+            <w:r>
+              <w:t>addAccount</w:t>
+            </w:r>
+            <w:proofErr w:type="spellEnd"/>
+            <w:r>
+              <w:t>(</w:t>
+            </w:r>
+            <w:proofErr w:type="spellStart"/>
+            <w:proofErr w:type="gramEnd"/>
+            <w:r>
+              <w:t>BusinessAccount,Name,CNIC</w:t>
+            </w:r>
+            <w:proofErr w:type="spellEnd"/>
+            <w:r>
+              <w:t>).</w:t>
             </w:r>
           </w:p>
         </w:tc>
@@ -40620,7 +41952,15 @@
               <w:spacing w:after="0" w:line="240" w:lineRule="auto"/>
             </w:pPr>
             <w:r>
-              <w:t>An (addBsnAccount) Instance was created (instances created).</w:t>
+              <w:t>An (</w:t>
+            </w:r>
+            <w:proofErr w:type="spellStart"/>
+            <w:r>
+              <w:t>addBsnAccount</w:t>
+            </w:r>
+            <w:proofErr w:type="spellEnd"/>
+            <w:r>
+              <w:t>) Instance was created (instances created).</w:t>
             </w:r>
           </w:p>
           <w:p>
@@ -40632,8 +41972,13 @@
               </w:numPr>
               <w:spacing w:after="0" w:line="240" w:lineRule="auto"/>
             </w:pPr>
-            <w:r>
-              <w:t>addBsnAccount was associated with adding the Account to the System (Association formed).</w:t>
+            <w:proofErr w:type="spellStart"/>
+            <w:r>
+              <w:t>addBsnAccount</w:t>
+            </w:r>
+            <w:proofErr w:type="spellEnd"/>
+            <w:r>
+              <w:t xml:space="preserve"> was associated with adding the Account to the System (Association formed).</w:t>
             </w:r>
           </w:p>
           <w:p>
@@ -40646,7 +41991,23 @@
               <w:spacing w:after="0" w:line="240" w:lineRule="auto"/>
             </w:pPr>
             <w:r>
-              <w:t>Account became added based on accountType, Name and CNIC(attributes modification).</w:t>
+              <w:t xml:space="preserve">Account became added based on </w:t>
+            </w:r>
+            <w:proofErr w:type="spellStart"/>
+            <w:r>
+              <w:t>accountType</w:t>
+            </w:r>
+            <w:proofErr w:type="spellEnd"/>
+            <w:r>
+              <w:t xml:space="preserve">, Name and </w:t>
+            </w:r>
+            <w:proofErr w:type="gramStart"/>
+            <w:r>
+              <w:t>CNIC(</w:t>
+            </w:r>
+            <w:proofErr w:type="gramEnd"/>
+            <w:r>
+              <w:t>attributes modification).</w:t>
             </w:r>
           </w:p>
         </w:tc>
@@ -40716,8 +42077,18 @@
             <w:tcW w:w="7375" w:type="dxa"/>
           </w:tcPr>
           <w:p>
-            <w:r>
-              <w:t>makeAccountRequest()</w:t>
+            <w:proofErr w:type="spellStart"/>
+            <w:proofErr w:type="gramStart"/>
+            <w:r>
+              <w:t>makeAccountRequest</w:t>
+            </w:r>
+            <w:proofErr w:type="spellEnd"/>
+            <w:r>
+              <w:t>(</w:t>
+            </w:r>
+            <w:proofErr w:type="gramEnd"/>
+            <w:r>
+              <w:t>)</w:t>
             </w:r>
           </w:p>
         </w:tc>
@@ -40739,7 +42110,15 @@
           </w:tcPr>
           <w:p>
             <w:r>
-              <w:t>Use Case :Create Saving Account</w:t>
+              <w:t xml:space="preserve">Use </w:t>
+            </w:r>
+            <w:proofErr w:type="gramStart"/>
+            <w:r>
+              <w:t>Case :Create</w:t>
+            </w:r>
+            <w:proofErr w:type="gramEnd"/>
+            <w:r>
+              <w:t xml:space="preserve"> Saving Account</w:t>
             </w:r>
           </w:p>
         </w:tc>
@@ -40871,8 +42250,26 @@
             <w:tcW w:w="7375" w:type="dxa"/>
           </w:tcPr>
           <w:p>
-            <w:r>
-              <w:t>addAccount(savingAccount,Name,CNIC).</w:t>
+            <w:proofErr w:type="spellStart"/>
+            <w:r>
+              <w:t>addAccount</w:t>
+            </w:r>
+            <w:proofErr w:type="spellEnd"/>
+            <w:r>
+              <w:t>(</w:t>
+            </w:r>
+            <w:proofErr w:type="spellStart"/>
+            <w:proofErr w:type="gramStart"/>
+            <w:r>
+              <w:t>savingAccount,Name</w:t>
+            </w:r>
+            <w:proofErr w:type="gramEnd"/>
+            <w:r>
+              <w:t>,CNIC</w:t>
+            </w:r>
+            <w:proofErr w:type="spellEnd"/>
+            <w:r>
+              <w:t>).</w:t>
             </w:r>
           </w:p>
         </w:tc>
@@ -40967,7 +42364,15 @@
               <w:spacing w:after="0" w:line="240" w:lineRule="auto"/>
             </w:pPr>
             <w:r>
-              <w:t>An (addSvngAccount) Instance was created (Instances created).</w:t>
+              <w:t>An (</w:t>
+            </w:r>
+            <w:proofErr w:type="spellStart"/>
+            <w:r>
+              <w:t>addSvngAccount</w:t>
+            </w:r>
+            <w:proofErr w:type="spellEnd"/>
+            <w:r>
+              <w:t>) Instance was created (Instances created).</w:t>
             </w:r>
           </w:p>
           <w:p>
@@ -40979,8 +42384,13 @@
               </w:numPr>
               <w:spacing w:after="0" w:line="240" w:lineRule="auto"/>
             </w:pPr>
-            <w:r>
-              <w:t>addSvngAccount was associated with adding the Account to the System (Association formed).</w:t>
+            <w:proofErr w:type="spellStart"/>
+            <w:r>
+              <w:t>addSvngAccount</w:t>
+            </w:r>
+            <w:proofErr w:type="spellEnd"/>
+            <w:r>
+              <w:t xml:space="preserve"> was associated with adding the Account to the System (Association formed).</w:t>
             </w:r>
           </w:p>
           <w:p>
@@ -40993,7 +42403,23 @@
               <w:spacing w:after="0" w:line="240" w:lineRule="auto"/>
             </w:pPr>
             <w:r>
-              <w:t>Account became added based on accountType, Name and CNIC(attributes modification).</w:t>
+              <w:t xml:space="preserve">Account became added based on </w:t>
+            </w:r>
+            <w:proofErr w:type="spellStart"/>
+            <w:r>
+              <w:t>accountType</w:t>
+            </w:r>
+            <w:proofErr w:type="spellEnd"/>
+            <w:r>
+              <w:t xml:space="preserve">, Name and </w:t>
+            </w:r>
+            <w:proofErr w:type="gramStart"/>
+            <w:r>
+              <w:t>CNIC(</w:t>
+            </w:r>
+            <w:proofErr w:type="gramEnd"/>
+            <w:r>
+              <w:t>attributes modification).</w:t>
             </w:r>
           </w:p>
         </w:tc>
@@ -41056,15 +42482,23 @@
         <w:rPr>
           <w:lang w:bidi="ar-SA"/>
         </w:rPr>
-        <w:t xml:space="preserve">FA20-BSE-143 </w:t>
-      </w:r>
+        <w:t>FA20-BSE-</w:t>
+      </w:r>
+      <w:proofErr w:type="gramStart"/>
       <w:r>
         <w:rPr>
           <w:lang w:bidi="ar-SA"/>
         </w:rPr>
+        <w:t xml:space="preserve">143 </w:t>
+      </w:r>
+      <w:r>
+        <w:rPr>
+          <w:lang w:bidi="ar-SA"/>
+        </w:rPr>
         <w:t>)</w:t>
       </w:r>
       <w:bookmarkEnd w:id="158"/>
+      <w:proofErr w:type="gramEnd"/>
     </w:p>
     <w:p>
       <w:pPr>
@@ -41120,7 +42554,7 @@
           <w:lang w:bidi="ar-SA"/>
         </w:rPr>
         <w:pict w14:anchorId="4FC988D8">
-          <v:shape id="_x0000_i1032" type="#_x0000_t75" style="width:467.55pt;height:372.15pt">
+          <v:shape id="_x0000_i1032" type="#_x0000_t75" style="width:467.7pt;height:372.5pt">
             <v:imagedata r:id="rId49" o:title="ca"/>
           </v:shape>
         </w:pict>
@@ -41181,7 +42615,7 @@
           <w:lang w:bidi="ar-SA"/>
         </w:rPr>
         <w:pict w14:anchorId="234A8AE4">
-          <v:shape id="_x0000_i1033" type="#_x0000_t75" style="width:467.55pt;height:326.35pt">
+          <v:shape id="_x0000_i1033" type="#_x0000_t75" style="width:467.05pt;height:326.2pt">
             <v:imagedata r:id="rId50" o:title="cba"/>
           </v:shape>
         </w:pict>
@@ -41242,7 +42676,7 @@
           <w:lang w:bidi="ar-SA"/>
         </w:rPr>
         <w:pict w14:anchorId="62F2B016">
-          <v:shape id="_x0000_i1034" type="#_x0000_t75" style="width:466.6pt;height:304.85pt">
+          <v:shape id="_x0000_i1034" type="#_x0000_t75" style="width:466.45pt;height:304.9pt">
             <v:imagedata r:id="rId51" o:title="csa"/>
           </v:shape>
         </w:pict>
@@ -41338,7 +42772,7 @@
         </w:rPr>
         <w:lastRenderedPageBreak/>
         <w:pict w14:anchorId="4C07887B">
-          <v:shape id="_x0000_i1035" type="#_x0000_t75" style="width:467.55pt;height:303.9pt">
+          <v:shape id="_x0000_i1035" type="#_x0000_t75" style="width:467.7pt;height:304.3pt">
             <v:imagedata r:id="rId52" o:title="cstua"/>
           </v:shape>
         </w:pict>
@@ -42097,6 +43531,8 @@
                 <w:b/>
               </w:rPr>
             </w:pPr>
+            <w:proofErr w:type="spellStart"/>
+            <w:proofErr w:type="gramStart"/>
             <w:r>
               <w:rPr>
                 <w:b/>
@@ -42104,6 +43540,8 @@
               <w:lastRenderedPageBreak/>
               <w:t>Pre Condition</w:t>
             </w:r>
+            <w:proofErr w:type="spellEnd"/>
+            <w:proofErr w:type="gramEnd"/>
           </w:p>
         </w:tc>
         <w:tc>
@@ -42276,12 +43714,16 @@
                 <w:b/>
               </w:rPr>
             </w:pPr>
+            <w:proofErr w:type="spellStart"/>
+            <w:proofErr w:type="gramStart"/>
             <w:r>
               <w:rPr>
                 <w:b/>
               </w:rPr>
               <w:t>Pre Condition</w:t>
             </w:r>
+            <w:proofErr w:type="spellEnd"/>
+            <w:proofErr w:type="gramEnd"/>
           </w:p>
         </w:tc>
         <w:tc>
@@ -42531,7 +43973,27 @@
           <w:sz w:val="30"/>
           <w:lang w:bidi="ar-SA"/>
         </w:rPr>
-        <w:t>Ghulam Abbass(FA20-BSE-053)</w:t>
+        <w:t xml:space="preserve">Ghulam </w:t>
+      </w:r>
+      <w:proofErr w:type="gramStart"/>
+      <w:r>
+        <w:rPr>
+          <w:rFonts w:ascii="Times New Roman" w:hAnsi="Times New Roman" w:cs="Times New Roman"/>
+          <w:color w:val="244061" w:themeColor="accent1" w:themeShade="80"/>
+          <w:sz w:val="30"/>
+          <w:lang w:bidi="ar-SA"/>
+        </w:rPr>
+        <w:t>Abbass(</w:t>
+      </w:r>
+      <w:proofErr w:type="gramEnd"/>
+      <w:r>
+        <w:rPr>
+          <w:rFonts w:ascii="Times New Roman" w:hAnsi="Times New Roman" w:cs="Times New Roman"/>
+          <w:color w:val="244061" w:themeColor="accent1" w:themeShade="80"/>
+          <w:sz w:val="30"/>
+          <w:lang w:bidi="ar-SA"/>
+        </w:rPr>
+        <w:t>FA20-BSE-053)</w:t>
       </w:r>
     </w:p>
     <w:p>
@@ -42696,8 +44158,13 @@
     </w:p>
     <w:p>
       <w:r>
-        <w:t>My Module:-</w:t>
-      </w:r>
+        <w:t xml:space="preserve">My </w:t>
+      </w:r>
+      <w:proofErr w:type="gramStart"/>
+      <w:r>
+        <w:t>Module:-</w:t>
+      </w:r>
+      <w:proofErr w:type="gramEnd"/>
     </w:p>
     <w:p>
       <w:pPr>
@@ -42877,37 +44344,7 @@
           <w:szCs w:val="24"/>
           <w:lang w:bidi="ar-SA"/>
         </w:rPr>
-        <w:t xml:space="preserve">Mubashir Ahmed </w:t>
-      </w:r>
-      <w:r>
-        <w:rPr>
-          <w:rFonts w:ascii="Times New Roman" w:hAnsi="Times New Roman" w:cs="Times New Roman"/>
-          <w:color w:val="244061" w:themeColor="accent1" w:themeShade="80"/>
-          <w:sz w:val="24"/>
-          <w:szCs w:val="24"/>
-          <w:lang w:bidi="ar-SA"/>
-        </w:rPr>
-        <w:t>(FA20-BSE-0</w:t>
-      </w:r>
-      <w:r>
-        <w:rPr>
-          <w:rFonts w:ascii="Times New Roman" w:hAnsi="Times New Roman" w:cs="Times New Roman"/>
-          <w:color w:val="244061" w:themeColor="accent1" w:themeShade="80"/>
-          <w:sz w:val="24"/>
-          <w:szCs w:val="24"/>
-          <w:lang w:bidi="ar-SA"/>
-        </w:rPr>
-        <w:t>6</w:t>
-      </w:r>
-      <w:r>
-        <w:rPr>
-          <w:rFonts w:ascii="Times New Roman" w:hAnsi="Times New Roman" w:cs="Times New Roman"/>
-          <w:color w:val="244061" w:themeColor="accent1" w:themeShade="80"/>
-          <w:sz w:val="24"/>
-          <w:szCs w:val="24"/>
-          <w:lang w:bidi="ar-SA"/>
-        </w:rPr>
-        <w:t>3)</w:t>
+        <w:t>Mubashir Ahmed (FA20-BSE-063)</w:t>
       </w:r>
     </w:p>
     <w:p>
@@ -43310,7 +44747,15 @@
           </w:tcPr>
           <w:p>
             <w:r>
-              <w:t>Contracts CO1: Request For Deposit</w:t>
+              <w:t xml:space="preserve">Contracts CO1: Request </w:t>
+            </w:r>
+            <w:proofErr w:type="gramStart"/>
+            <w:r>
+              <w:t>For</w:t>
+            </w:r>
+            <w:proofErr w:type="gramEnd"/>
+            <w:r>
+              <w:t xml:space="preserve"> Deposit</w:t>
             </w:r>
           </w:p>
         </w:tc>
@@ -43354,7 +44799,15 @@
           </w:tcPr>
           <w:p>
             <w:r>
-              <w:t>Use Case :Deposit Money</w:t>
+              <w:t xml:space="preserve">Use </w:t>
+            </w:r>
+            <w:proofErr w:type="gramStart"/>
+            <w:r>
+              <w:t>Case :Deposit</w:t>
+            </w:r>
+            <w:proofErr w:type="gramEnd"/>
+            <w:r>
+              <w:t xml:space="preserve"> Money</w:t>
             </w:r>
           </w:p>
         </w:tc>
@@ -43441,8 +44894,13 @@
               </w:numPr>
               <w:spacing w:after="0" w:line="240" w:lineRule="auto"/>
             </w:pPr>
-            <w:r>
-              <w:t>A  Payment Transection (WD) instances was created (instances created)</w:t>
+            <w:proofErr w:type="gramStart"/>
+            <w:r>
+              <w:t>A  Payment</w:t>
+            </w:r>
+            <w:proofErr w:type="gramEnd"/>
+            <w:r>
+              <w:t xml:space="preserve"> Transection (WD) instances was created (instances created)</w:t>
             </w:r>
           </w:p>
           <w:p>
@@ -43499,7 +44957,15 @@
               <w:t>Contracts CO2: Deposit</w:t>
             </w:r>
             <w:r>
-              <w:t xml:space="preserve"> Money(Amount)</w:t>
+              <w:t xml:space="preserve"> </w:t>
+            </w:r>
+            <w:proofErr w:type="gramStart"/>
+            <w:r>
+              <w:t>Money(</w:t>
+            </w:r>
+            <w:proofErr w:type="gramEnd"/>
+            <w:r>
+              <w:t>Amount)</w:t>
             </w:r>
           </w:p>
         </w:tc>
@@ -43524,7 +44990,15 @@
               <w:t>Deposit</w:t>
             </w:r>
             <w:r>
-              <w:t xml:space="preserve"> Money(Amount</w:t>
+              <w:t xml:space="preserve"> </w:t>
+            </w:r>
+            <w:proofErr w:type="gramStart"/>
+            <w:r>
+              <w:t>Money(</w:t>
+            </w:r>
+            <w:proofErr w:type="gramEnd"/>
+            <w:r>
+              <w:t>Amount</w:t>
             </w:r>
             <w:r>
               <w:t>: Integers</w:t>
@@ -43553,7 +45027,15 @@
           </w:tcPr>
           <w:p>
             <w:r>
-              <w:t>Use Case :Deposit Money</w:t>
+              <w:t xml:space="preserve">Use </w:t>
+            </w:r>
+            <w:proofErr w:type="gramStart"/>
+            <w:r>
+              <w:t>Case :Deposit</w:t>
+            </w:r>
+            <w:proofErr w:type="gramEnd"/>
+            <w:r>
+              <w:t xml:space="preserve"> Money</w:t>
             </w:r>
           </w:p>
         </w:tc>
@@ -43583,7 +45065,15 @@
               <w:spacing w:after="0" w:line="240" w:lineRule="auto"/>
             </w:pPr>
             <w:r>
-              <w:t>The Customer select  the Amount to be Deposit</w:t>
+              <w:t xml:space="preserve">The Customer </w:t>
+            </w:r>
+            <w:proofErr w:type="gramStart"/>
+            <w:r>
+              <w:t>select  the</w:t>
+            </w:r>
+            <w:proofErr w:type="gramEnd"/>
+            <w:r>
+              <w:t xml:space="preserve"> Amount to be Deposit</w:t>
             </w:r>
           </w:p>
         </w:tc>
@@ -43716,7 +45206,15 @@
           </w:tcPr>
           <w:p>
             <w:r>
-              <w:t>Contracts CO1: Request For Deposit</w:t>
+              <w:t xml:space="preserve">Contracts CO1: Request </w:t>
+            </w:r>
+            <w:proofErr w:type="gramStart"/>
+            <w:r>
+              <w:t>For</w:t>
+            </w:r>
+            <w:proofErr w:type="gramEnd"/>
+            <w:r>
+              <w:t xml:space="preserve"> Deposit</w:t>
             </w:r>
           </w:p>
         </w:tc>
@@ -43760,7 +45258,15 @@
           </w:tcPr>
           <w:p>
             <w:r>
-              <w:t>Use Case :Deposit Slip</w:t>
+              <w:t xml:space="preserve">Use </w:t>
+            </w:r>
+            <w:proofErr w:type="gramStart"/>
+            <w:r>
+              <w:t>Case :Deposit</w:t>
+            </w:r>
+            <w:proofErr w:type="gramEnd"/>
+            <w:r>
+              <w:t xml:space="preserve"> Slip</w:t>
             </w:r>
           </w:p>
         </w:tc>
@@ -43845,8 +45351,13 @@
               </w:numPr>
               <w:spacing w:after="0" w:line="240" w:lineRule="auto"/>
             </w:pPr>
-            <w:r>
-              <w:t>A  Payment Transection (DM) instances was created (instances created)</w:t>
+            <w:proofErr w:type="gramStart"/>
+            <w:r>
+              <w:t>A  Payment</w:t>
+            </w:r>
+            <w:proofErr w:type="gramEnd"/>
+            <w:r>
+              <w:t xml:space="preserve"> Transection (DM) instances was created (instances created)</w:t>
             </w:r>
           </w:p>
           <w:p>
@@ -43901,7 +45412,15 @@
               <w:t>Contracts CO2: Slip</w:t>
             </w:r>
             <w:r>
-              <w:t xml:space="preserve"> Money(Amount)</w:t>
+              <w:t xml:space="preserve"> </w:t>
+            </w:r>
+            <w:proofErr w:type="gramStart"/>
+            <w:r>
+              <w:t>Money(</w:t>
+            </w:r>
+            <w:proofErr w:type="gramEnd"/>
+            <w:r>
+              <w:t>Amount)</w:t>
             </w:r>
           </w:p>
         </w:tc>
@@ -43928,11 +45447,16 @@
             <w:r>
               <w:t xml:space="preserve"> </w:t>
             </w:r>
+            <w:proofErr w:type="gramStart"/>
             <w:r>
               <w:t>Slip</w:t>
             </w:r>
             <w:r>
-              <w:t>(Amount</w:t>
+              <w:t>(</w:t>
+            </w:r>
+            <w:proofErr w:type="gramEnd"/>
+            <w:r>
+              <w:t>Amount</w:t>
             </w:r>
             <w:r>
               <w:t>: Integers</w:t>
@@ -43961,7 +45485,15 @@
           </w:tcPr>
           <w:p>
             <w:r>
-              <w:t>Use Case :Deposit Slip</w:t>
+              <w:t xml:space="preserve">Use </w:t>
+            </w:r>
+            <w:proofErr w:type="gramStart"/>
+            <w:r>
+              <w:t>Case :Deposit</w:t>
+            </w:r>
+            <w:proofErr w:type="gramEnd"/>
+            <w:r>
+              <w:t xml:space="preserve"> Slip</w:t>
             </w:r>
           </w:p>
         </w:tc>
@@ -43991,7 +45523,15 @@
               <w:spacing w:after="0" w:line="240" w:lineRule="auto"/>
             </w:pPr>
             <w:r>
-              <w:t>The Customer select  the Amount to be Deposit</w:t>
+              <w:t xml:space="preserve">The Customer </w:t>
+            </w:r>
+            <w:proofErr w:type="gramStart"/>
+            <w:r>
+              <w:t>select  the</w:t>
+            </w:r>
+            <w:proofErr w:type="gramEnd"/>
+            <w:r>
+              <w:t xml:space="preserve"> Amount to be Deposit</w:t>
             </w:r>
           </w:p>
         </w:tc>
@@ -44094,7 +45634,15 @@
           </w:tcPr>
           <w:p>
             <w:r>
-              <w:t>Contracts CO1: Request For Deposit</w:t>
+              <w:t xml:space="preserve">Contracts CO1: Request </w:t>
+            </w:r>
+            <w:proofErr w:type="gramStart"/>
+            <w:r>
+              <w:t>For</w:t>
+            </w:r>
+            <w:proofErr w:type="gramEnd"/>
+            <w:r>
+              <w:t xml:space="preserve"> Deposit</w:t>
             </w:r>
           </w:p>
         </w:tc>
@@ -44138,7 +45686,15 @@
           </w:tcPr>
           <w:p>
             <w:r>
-              <w:t>Use Case :Deposit Cheque</w:t>
+              <w:t xml:space="preserve">Use </w:t>
+            </w:r>
+            <w:proofErr w:type="gramStart"/>
+            <w:r>
+              <w:t>Case :Deposit</w:t>
+            </w:r>
+            <w:proofErr w:type="gramEnd"/>
+            <w:r>
+              <w:t xml:space="preserve"> Cheque</w:t>
             </w:r>
           </w:p>
         </w:tc>
@@ -44223,8 +45779,13 @@
               </w:numPr>
               <w:spacing w:after="0" w:line="240" w:lineRule="auto"/>
             </w:pPr>
-            <w:r>
-              <w:t>A  Payment Transection (DM) instances was created (instances created)</w:t>
+            <w:proofErr w:type="gramStart"/>
+            <w:r>
+              <w:t>A  Payment</w:t>
+            </w:r>
+            <w:proofErr w:type="gramEnd"/>
+            <w:r>
+              <w:t xml:space="preserve"> Transection (DM) instances was created (instances created)</w:t>
             </w:r>
           </w:p>
           <w:p>
@@ -44275,10 +45836,18 @@
           </w:tcPr>
           <w:p>
             <w:r>
-              <w:t>Contracts CO2: Deposit Cheque</w:t>
-            </w:r>
-            <w:r>
-              <w:t>(Amount)</w:t>
+              <w:t xml:space="preserve">Contracts CO2: Deposit </w:t>
+            </w:r>
+            <w:proofErr w:type="gramStart"/>
+            <w:r>
+              <w:t>Cheque</w:t>
+            </w:r>
+            <w:r>
+              <w:t>(</w:t>
+            </w:r>
+            <w:proofErr w:type="gramEnd"/>
+            <w:r>
+              <w:t>Amount)</w:t>
             </w:r>
           </w:p>
         </w:tc>
@@ -44338,7 +45907,15 @@
           </w:tcPr>
           <w:p>
             <w:r>
-              <w:t>Use Case :Deposit Cheque</w:t>
+              <w:t xml:space="preserve">Use </w:t>
+            </w:r>
+            <w:proofErr w:type="gramStart"/>
+            <w:r>
+              <w:t>Case :Deposit</w:t>
+            </w:r>
+            <w:proofErr w:type="gramEnd"/>
+            <w:r>
+              <w:t xml:space="preserve"> Cheque</w:t>
             </w:r>
           </w:p>
         </w:tc>
@@ -44368,7 +45945,15 @@
               <w:spacing w:after="0" w:line="240" w:lineRule="auto"/>
             </w:pPr>
             <w:r>
-              <w:t>The Customer select  the Amount to be Deposit</w:t>
+              <w:t xml:space="preserve">The Customer </w:t>
+            </w:r>
+            <w:proofErr w:type="gramStart"/>
+            <w:r>
+              <w:t>select  the</w:t>
+            </w:r>
+            <w:proofErr w:type="gramEnd"/>
+            <w:r>
+              <w:t xml:space="preserve"> Amount to be Deposit</w:t>
             </w:r>
           </w:p>
         </w:tc>
@@ -44483,7 +46068,15 @@
           </w:tcPr>
           <w:p>
             <w:r>
-              <w:t>Contracts CO1: Request For Withdraw</w:t>
+              <w:t xml:space="preserve">Contracts CO1: Request </w:t>
+            </w:r>
+            <w:proofErr w:type="gramStart"/>
+            <w:r>
+              <w:t>For</w:t>
+            </w:r>
+            <w:proofErr w:type="gramEnd"/>
+            <w:r>
+              <w:t xml:space="preserve"> Withdraw</w:t>
             </w:r>
           </w:p>
         </w:tc>
@@ -44527,7 +46120,15 @@
           </w:tcPr>
           <w:p>
             <w:r>
-              <w:t>Use Case :Withdraw Money</w:t>
+              <w:t xml:space="preserve">Use </w:t>
+            </w:r>
+            <w:proofErr w:type="gramStart"/>
+            <w:r>
+              <w:t>Case :Withdraw</w:t>
+            </w:r>
+            <w:proofErr w:type="gramEnd"/>
+            <w:r>
+              <w:t xml:space="preserve"> Money</w:t>
             </w:r>
           </w:p>
         </w:tc>
@@ -44612,8 +46213,13 @@
               </w:numPr>
               <w:spacing w:after="0" w:line="240" w:lineRule="auto"/>
             </w:pPr>
-            <w:r>
-              <w:t>A  Payment Transection (WD) instances was created (instances created)</w:t>
+            <w:proofErr w:type="gramStart"/>
+            <w:r>
+              <w:t>A  Payment</w:t>
+            </w:r>
+            <w:proofErr w:type="gramEnd"/>
+            <w:r>
+              <w:t xml:space="preserve"> Transection (WD) instances was created (instances created)</w:t>
             </w:r>
           </w:p>
           <w:p>
@@ -44667,7 +46273,15 @@
               <w:t xml:space="preserve">Contracts CO2: </w:t>
             </w:r>
             <w:r>
-              <w:t>Withdraw Money(Amount)</w:t>
+              <w:t xml:space="preserve">Withdraw </w:t>
+            </w:r>
+            <w:proofErr w:type="gramStart"/>
+            <w:r>
+              <w:t>Money(</w:t>
+            </w:r>
+            <w:proofErr w:type="gramEnd"/>
+            <w:r>
+              <w:t>Amount)</w:t>
             </w:r>
           </w:p>
         </w:tc>
@@ -44689,7 +46303,15 @@
           </w:tcPr>
           <w:p>
             <w:r>
-              <w:t>Withdraw Money(Amount</w:t>
+              <w:t xml:space="preserve">Withdraw </w:t>
+            </w:r>
+            <w:proofErr w:type="gramStart"/>
+            <w:r>
+              <w:t>Money(</w:t>
+            </w:r>
+            <w:proofErr w:type="gramEnd"/>
+            <w:r>
+              <w:t>Amount</w:t>
             </w:r>
             <w:r>
               <w:t>: Integers</w:t>
@@ -44718,7 +46340,15 @@
           </w:tcPr>
           <w:p>
             <w:r>
-              <w:t>Use Case :Withdraw Money</w:t>
+              <w:t xml:space="preserve">Use </w:t>
+            </w:r>
+            <w:proofErr w:type="gramStart"/>
+            <w:r>
+              <w:t>Case :Withdraw</w:t>
+            </w:r>
+            <w:proofErr w:type="gramEnd"/>
+            <w:r>
+              <w:t xml:space="preserve"> Money</w:t>
             </w:r>
           </w:p>
         </w:tc>
@@ -44748,7 +46378,15 @@
               <w:spacing w:after="0" w:line="240" w:lineRule="auto"/>
             </w:pPr>
             <w:r>
-              <w:t>The Customer select  the Amount to be Withdraw</w:t>
+              <w:t xml:space="preserve">The Customer </w:t>
+            </w:r>
+            <w:proofErr w:type="gramStart"/>
+            <w:r>
+              <w:t>select  the</w:t>
+            </w:r>
+            <w:proofErr w:type="gramEnd"/>
+            <w:r>
+              <w:t xml:space="preserve"> Amount to be Withdraw</w:t>
             </w:r>
           </w:p>
         </w:tc>
@@ -44880,18 +46518,32 @@
         <w:rPr>
           <w:lang w:bidi="ar-SA"/>
         </w:rPr>
-        <w:t>Use case 1: (Deposit Money</w:t>
-      </w:r>
+        <w:t xml:space="preserve">Use case 1: (Deposit </w:t>
+      </w:r>
+      <w:proofErr w:type="gramStart"/>
       <w:r>
         <w:rPr>
           <w:lang w:bidi="ar-SA"/>
         </w:rPr>
-        <w:t>(Slip)</w:t>
+        <w:t>Money</w:t>
       </w:r>
       <w:r>
         <w:rPr>
           <w:lang w:bidi="ar-SA"/>
         </w:rPr>
+        <w:t>(</w:t>
+      </w:r>
+      <w:proofErr w:type="gramEnd"/>
+      <w:r>
+        <w:rPr>
+          <w:lang w:bidi="ar-SA"/>
+        </w:rPr>
+        <w:t>Slip)</w:t>
+      </w:r>
+      <w:r>
+        <w:rPr>
+          <w:lang w:bidi="ar-SA"/>
+        </w:rPr>
         <w:t xml:space="preserve">) </w:t>
       </w:r>
     </w:p>
@@ -44906,7 +46558,7 @@
           <w:lang w:bidi="ar-SA"/>
         </w:rPr>
         <w:pict w14:anchorId="1808E4FE">
-          <v:shape id="_x0000_i1036" type="#_x0000_t75" style="width:354.4pt;height:331.95pt">
+          <v:shape id="_x0000_i1036" type="#_x0000_t75" style="width:354.35pt;height:331.85pt">
             <v:imagedata r:id="rId60" o:title="deposit_slip"/>
           </v:shape>
         </w:pict>
@@ -44944,7 +46596,7 @@
           <w:lang w:bidi="ar-SA"/>
         </w:rPr>
         <w:pict w14:anchorId="1DE9962E">
-          <v:shape id="_x0000_i1037" type="#_x0000_t75" style="width:467.55pt;height:397.4pt">
+          <v:shape id="_x0000_i1037" type="#_x0000_t75" style="width:467.7pt;height:397.55pt">
             <v:imagedata r:id="rId61" o:title="ds_Cheque"/>
           </v:shape>
         </w:pict>
@@ -45008,7 +46660,7 @@
           <w:lang w:bidi="ar-SA"/>
         </w:rPr>
         <w:pict w14:anchorId="2311E564">
-          <v:shape id="_x0000_i1038" type="#_x0000_t75" style="width:262.75pt;height:328.2pt">
+          <v:shape id="_x0000_i1038" type="#_x0000_t75" style="width:262.95pt;height:328.05pt">
             <v:imagedata r:id="rId62" o:title="withdraw_MoneyATM"/>
           </v:shape>
         </w:pict>
@@ -45046,7 +46698,21 @@
         <w:rPr>
           <w:lang w:bidi="ar-SA"/>
         </w:rPr>
-        <w:t>USECASE 01:FUNDS TRANSFER</w:t>
+        <w:t xml:space="preserve">USECASE </w:t>
+      </w:r>
+      <w:proofErr w:type="gramStart"/>
+      <w:r>
+        <w:rPr>
+          <w:lang w:bidi="ar-SA"/>
+        </w:rPr>
+        <w:t>01:FUNDS</w:t>
+      </w:r>
+      <w:proofErr w:type="gramEnd"/>
+      <w:r>
+        <w:rPr>
+          <w:lang w:bidi="ar-SA"/>
+        </w:rPr>
+        <w:t xml:space="preserve"> TRANSFER</w:t>
       </w:r>
     </w:p>
     <w:p>
@@ -45329,7 +46995,7 @@
           <w:lang w:bidi="ar-SA"/>
         </w:rPr>
         <w:pict w14:anchorId="4039CC2C">
-          <v:shape id="_x0000_i1039" type="#_x0000_t75" style="width:468.45pt;height:358.15pt">
+          <v:shape id="_x0000_i1039" type="#_x0000_t75" style="width:468.95pt;height:358.1pt">
             <v:imagedata r:id="rId66" o:title="ds_slip"/>
           </v:shape>
         </w:pict>
@@ -45372,7 +47038,7 @@
           <w:lang w:bidi="ar-SA"/>
         </w:rPr>
         <w:pict w14:anchorId="08B6F709">
-          <v:shape id="_x0000_i1040" type="#_x0000_t75" style="width:468.45pt;height:343.15pt">
+          <v:shape id="_x0000_i1040" type="#_x0000_t75" style="width:468.3pt;height:343.1pt">
             <v:imagedata r:id="rId67" o:title="ds_cheque"/>
           </v:shape>
         </w:pict>
@@ -45424,7 +47090,7 @@
         </w:rPr>
         <w:lastRenderedPageBreak/>
         <w:pict w14:anchorId="03AE6C39">
-          <v:shape id="_x0000_i1041" type="#_x0000_t75" style="width:467.55pt;height:355.3pt">
+          <v:shape id="_x0000_i1041" type="#_x0000_t75" style="width:467.7pt;height:355pt">
             <v:imagedata r:id="rId68" o:title="wi_ATM"/>
           </v:shape>
         </w:pict>
@@ -45463,7 +47129,21 @@
         <w:rPr>
           <w:lang w:bidi="ar-SA"/>
         </w:rPr>
-        <w:t>USECASE 01 : BALANCE INQUIRY</w:t>
+        <w:t xml:space="preserve">USECASE </w:t>
+      </w:r>
+      <w:proofErr w:type="gramStart"/>
+      <w:r>
+        <w:rPr>
+          <w:lang w:bidi="ar-SA"/>
+        </w:rPr>
+        <w:t>01 :</w:t>
+      </w:r>
+      <w:proofErr w:type="gramEnd"/>
+      <w:r>
+        <w:rPr>
+          <w:lang w:bidi="ar-SA"/>
+        </w:rPr>
+        <w:t xml:space="preserve"> BALANCE INQUIRY</w:t>
       </w:r>
     </w:p>
     <w:p>
@@ -45638,6 +47318,132 @@
             </a:graphic>
           </wp:inline>
         </w:drawing>
+      </w:r>
+    </w:p>
+    <w:p>
+      <w:pPr>
+        <w:rPr>
+          <w:lang w:bidi="ar-SA"/>
+        </w:rPr>
+      </w:pPr>
+    </w:p>
+    <w:p>
+      <w:pPr>
+        <w:rPr>
+          <w:lang w:bidi="ar-SA"/>
+        </w:rPr>
+      </w:pPr>
+    </w:p>
+    <w:p>
+      <w:pPr>
+        <w:pStyle w:val="Heading3"/>
+        <w:rPr>
+          <w:lang w:bidi="ar-SA"/>
+        </w:rPr>
+      </w:pPr>
+      <w:r>
+        <w:rPr>
+          <w:lang w:bidi="ar-SA"/>
+        </w:rPr>
+        <w:lastRenderedPageBreak/>
+        <w:t xml:space="preserve"> CHAPTER 8 CLASS DIAGRAM</w:t>
+      </w:r>
+    </w:p>
+    <w:p>
+      <w:pPr>
+        <w:pStyle w:val="Heading3"/>
+        <w:rPr>
+          <w:lang w:bidi="ar-SA"/>
+        </w:rPr>
+      </w:pPr>
+      <w:r>
+        <w:rPr>
+          <w:lang w:bidi="ar-SA"/>
+        </w:rPr>
+        <w:t>RAHIMKHAN (050)</w:t>
+      </w:r>
+    </w:p>
+    <w:p>
+      <w:pPr>
+        <w:rPr>
+          <w:lang w:bidi="ar-SA"/>
+        </w:rPr>
+      </w:pPr>
+      <w:r>
+        <w:rPr>
+          <w:noProof/>
+          <w:lang w:bidi="ar-SA"/>
+        </w:rPr>
+        <w:drawing>
+          <wp:inline distT="0" distB="0" distL="0" distR="0" wp14:anchorId="11E39B31" wp14:editId="235AC007">
+            <wp:extent cx="5943600" cy="4426585"/>
+            <wp:effectExtent l="0" t="0" r="0" b="0"/>
+            <wp:docPr id="27" name="Picture 27"/>
+            <wp:cNvGraphicFramePr>
+              <a:graphicFrameLocks xmlns:a="http://schemas.openxmlformats.org/drawingml/2006/main" noChangeAspect="1"/>
+            </wp:cNvGraphicFramePr>
+            <a:graphic xmlns:a="http://schemas.openxmlformats.org/drawingml/2006/main">
+              <a:graphicData uri="http://schemas.openxmlformats.org/drawingml/2006/picture">
+                <pic:pic xmlns:pic="http://schemas.openxmlformats.org/drawingml/2006/picture">
+                  <pic:nvPicPr>
+                    <pic:cNvPr id="27" name="Picture 27"/>
+                    <pic:cNvPicPr/>
+                  </pic:nvPicPr>
+                  <pic:blipFill>
+                    <a:blip r:embed="rId72"/>
+                    <a:stretch>
+                      <a:fillRect/>
+                    </a:stretch>
+                  </pic:blipFill>
+                  <pic:spPr>
+                    <a:xfrm>
+                      <a:off x="0" y="0"/>
+                      <a:ext cx="5943600" cy="4426585"/>
+                    </a:xfrm>
+                    <a:prstGeom prst="rect">
+                      <a:avLst/>
+                    </a:prstGeom>
+                  </pic:spPr>
+                </pic:pic>
+              </a:graphicData>
+            </a:graphic>
+          </wp:inline>
+        </w:drawing>
+      </w:r>
+    </w:p>
+    <w:p>
+      <w:pPr>
+        <w:rPr>
+          <w:lang w:bidi="ar-SA"/>
+        </w:rPr>
+      </w:pPr>
+    </w:p>
+    <w:p>
+      <w:pPr>
+        <w:rPr>
+          <w:lang w:bidi="ar-SA"/>
+        </w:rPr>
+      </w:pPr>
+    </w:p>
+    <w:p>
+      <w:pPr>
+        <w:rPr>
+          <w:lang w:bidi="ar-SA"/>
+        </w:rPr>
+      </w:pPr>
+    </w:p>
+    <w:p>
+      <w:pPr>
+        <w:pStyle w:val="Heading2"/>
+        <w:rPr>
+          <w:lang w:bidi="ar-SA"/>
+        </w:rPr>
+      </w:pPr>
+      <w:r>
+        <w:rPr>
+          <w:lang w:bidi="ar-SA"/>
+        </w:rPr>
+        <w:t>CHAPTER 9 PACKAGE DIAGRAM</w:t>
       </w:r>
     </w:p>
     <w:p>

</xml_diff>